<commit_message>
Atminties struktūra (Z80 ir MCS-48/8048/8035/8748)
</commit_message>
<xml_diff>
--- a/Z80 vs MCS-48.docx
+++ b/Z80 vs MCS-48.docx
@@ -4116,28 +4116,7 @@
           <w:rFonts w:ascii="Times New Roman" w:hAnsi="Times New Roman" w:cs="Times New Roman"/>
           <w:lang w:val="lt-LT"/>
         </w:rPr>
-        <w:t>MCS-</w:t>
-      </w:r>
-      <w:r>
-        <w:rPr>
-          <w:rFonts w:ascii="Times New Roman" w:hAnsi="Times New Roman" w:cs="Times New Roman"/>
-        </w:rPr>
-        <w:t xml:space="preserve">48 </w:t>
-      </w:r>
-      <w:proofErr w:type="spellStart"/>
-      <w:r>
-        <w:rPr>
-          <w:rFonts w:ascii="Times New Roman" w:hAnsi="Times New Roman" w:cs="Times New Roman"/>
-        </w:rPr>
-        <w:t>mikrokompiuteri</w:t>
-      </w:r>
-      <w:proofErr w:type="spellEnd"/>
-      <w:r>
-        <w:rPr>
-          <w:rFonts w:ascii="Times New Roman" w:hAnsi="Times New Roman" w:cs="Times New Roman"/>
-          <w:lang w:val="lt-LT"/>
-        </w:rPr>
-        <w:t xml:space="preserve">ų šeima siūlo įvarius adresavimo režimus, kurie leidžia efektyviai programuoti ir </w:t>
+        <w:t xml:space="preserve">MCS-48 mikrokompiuterių šeima siūlo įvarius adresavimo režimus, kurie leidžia efektyviai programuoti ir </w:t>
       </w:r>
       <w:r>
         <w:rPr>
@@ -4824,10 +4803,556 @@
     </w:p>
     <w:p>
       <w:pPr>
-        <w:rPr>
-          <w:lang w:val="lt-LT"/>
-        </w:rPr>
-      </w:pPr>
+        <w:jc w:val="both"/>
+        <w:rPr>
+          <w:rFonts w:ascii="Times New Roman" w:hAnsi="Times New Roman" w:cs="Times New Roman"/>
+          <w:b/>
+          <w:bCs/>
+          <w:lang w:val="lt-LT"/>
+        </w:rPr>
+      </w:pPr>
+      <w:r>
+        <w:rPr>
+          <w:rFonts w:ascii="Times New Roman" w:hAnsi="Times New Roman" w:cs="Times New Roman"/>
+          <w:b/>
+          <w:bCs/>
+          <w:lang w:val="lt-LT"/>
+        </w:rPr>
+        <w:t>Z80</w:t>
+      </w:r>
+    </w:p>
+    <w:p>
+      <w:pPr>
+        <w:jc w:val="both"/>
+        <w:rPr>
+          <w:rFonts w:ascii="Times New Roman" w:hAnsi="Times New Roman" w:cs="Times New Roman"/>
+          <w:lang w:val="lt-LT"/>
+        </w:rPr>
+      </w:pPr>
+      <w:r>
+        <w:rPr>
+          <w:rFonts w:ascii="Times New Roman" w:hAnsi="Times New Roman" w:cs="Times New Roman"/>
+          <w:lang w:val="lt-LT"/>
+        </w:rPr>
+        <w:t xml:space="preserve">Z80 mikroprocesorius turi atminties struktūra, pagrįsta 16 bitų adresų magistrale, todėl teoriškai gali tiesiogiai adresuoti iki 64 KB atminties. Skirtingai nei dauguma šiuolaikinių procesorių, Z80 neskirsto </w:t>
+      </w:r>
+      <w:proofErr w:type="spellStart"/>
+      <w:r>
+        <w:rPr>
+          <w:rFonts w:ascii="Times New Roman" w:hAnsi="Times New Roman" w:cs="Times New Roman"/>
+          <w:lang w:val="lt-LT"/>
+        </w:rPr>
+        <w:t>arminties</w:t>
+      </w:r>
+      <w:proofErr w:type="spellEnd"/>
+      <w:r>
+        <w:rPr>
+          <w:rFonts w:ascii="Times New Roman" w:hAnsi="Times New Roman" w:cs="Times New Roman"/>
+          <w:lang w:val="lt-LT"/>
+        </w:rPr>
+        <w:t xml:space="preserve"> į vartotojo ir priežiūros režimus. Tai suteikia galimybę pasiekti bet kurią atminties vietą pagal programos poreikį. Kiekvienas atminties adresas talpina 8 bitų duomenų žodį, o skaitymas ir rašymas vykdomi per atsitiktinę prieigą (angl. </w:t>
+      </w:r>
+      <w:proofErr w:type="spellStart"/>
+      <w:r>
+        <w:rPr>
+          <w:rFonts w:ascii="Times New Roman" w:hAnsi="Times New Roman" w:cs="Times New Roman"/>
+          <w:lang w:val="lt-LT"/>
+        </w:rPr>
+        <w:t>random</w:t>
+      </w:r>
+      <w:proofErr w:type="spellEnd"/>
+      <w:r>
+        <w:rPr>
+          <w:rFonts w:ascii="Times New Roman" w:hAnsi="Times New Roman" w:cs="Times New Roman"/>
+          <w:lang w:val="lt-LT"/>
+        </w:rPr>
+        <w:t xml:space="preserve"> </w:t>
+      </w:r>
+      <w:proofErr w:type="spellStart"/>
+      <w:r>
+        <w:rPr>
+          <w:rFonts w:ascii="Times New Roman" w:hAnsi="Times New Roman" w:cs="Times New Roman"/>
+          <w:lang w:val="lt-LT"/>
+        </w:rPr>
+        <w:t>access</w:t>
+      </w:r>
+      <w:proofErr w:type="spellEnd"/>
+      <w:r>
+        <w:rPr>
+          <w:rFonts w:ascii="Times New Roman" w:hAnsi="Times New Roman" w:cs="Times New Roman"/>
+          <w:lang w:val="lt-LT"/>
+        </w:rPr>
+        <w:t xml:space="preserve">). </w:t>
+      </w:r>
+    </w:p>
+    <w:p>
+      <w:pPr>
+        <w:jc w:val="both"/>
+        <w:rPr>
+          <w:rFonts w:ascii="Times New Roman" w:hAnsi="Times New Roman" w:cs="Times New Roman"/>
+          <w:lang w:val="lt-LT"/>
+        </w:rPr>
+      </w:pPr>
+      <w:r>
+        <w:rPr>
+          <w:rFonts w:ascii="Times New Roman" w:hAnsi="Times New Roman" w:cs="Times New Roman"/>
+          <w:lang w:val="lt-LT"/>
+        </w:rPr>
+        <w:t xml:space="preserve">Viena stipriausių Z80 funkcijų yra Steko rodyklė (SP), kuri valdo atminties dalį naudojamą steko operacijoms. Stekas yra itin svarbus laikinas duomenų saugojimo mechanizmas, naudojamas, pavyzdžiui, grįžimo adresams saugoti vykdant </w:t>
+      </w:r>
+      <w:proofErr w:type="spellStart"/>
+      <w:r>
+        <w:rPr>
+          <w:rFonts w:ascii="Times New Roman" w:hAnsi="Times New Roman" w:cs="Times New Roman"/>
+          <w:lang w:val="lt-LT"/>
+        </w:rPr>
+        <w:t>subprogramas</w:t>
+      </w:r>
+      <w:proofErr w:type="spellEnd"/>
+      <w:r>
+        <w:rPr>
+          <w:rFonts w:ascii="Times New Roman" w:hAnsi="Times New Roman" w:cs="Times New Roman"/>
+          <w:lang w:val="lt-LT"/>
+        </w:rPr>
+        <w:t xml:space="preserve"> ar tvarkant pertraukimus (angl. </w:t>
+      </w:r>
+      <w:proofErr w:type="spellStart"/>
+      <w:r>
+        <w:rPr>
+          <w:rFonts w:ascii="Times New Roman" w:hAnsi="Times New Roman" w:cs="Times New Roman"/>
+          <w:lang w:val="lt-LT"/>
+        </w:rPr>
+        <w:t>Interruptions</w:t>
+      </w:r>
+      <w:proofErr w:type="spellEnd"/>
+      <w:r>
+        <w:rPr>
+          <w:rFonts w:ascii="Times New Roman" w:hAnsi="Times New Roman" w:cs="Times New Roman"/>
+          <w:lang w:val="lt-LT"/>
+        </w:rPr>
+        <w:t xml:space="preserve">). Kitas svarbus komponentas yra programos skaitiklis </w:t>
+      </w:r>
+      <w:r>
+        <w:rPr>
+          <w:rFonts w:ascii="Times New Roman" w:hAnsi="Times New Roman" w:cs="Times New Roman"/>
+          <w:lang w:val="lt-LT"/>
+        </w:rPr>
+        <w:t xml:space="preserve">(PC), kuris saugo adresą, kur yra kita vykdyta instrukcija. Jei sistema naudoja dinaminę RAM (DRAM), Z80 siūlo automatinį atnaujinimo </w:t>
+      </w:r>
+      <w:proofErr w:type="spellStart"/>
+      <w:r>
+        <w:rPr>
+          <w:rFonts w:ascii="Times New Roman" w:hAnsi="Times New Roman" w:cs="Times New Roman"/>
+          <w:lang w:val="lt-LT"/>
+        </w:rPr>
+        <w:t>mechanizmąą</w:t>
+      </w:r>
+      <w:proofErr w:type="spellEnd"/>
+      <w:r>
+        <w:rPr>
+          <w:rFonts w:ascii="Times New Roman" w:hAnsi="Times New Roman" w:cs="Times New Roman"/>
+          <w:lang w:val="lt-LT"/>
+        </w:rPr>
+        <w:t xml:space="preserve"> per R registrą, kuris padeda išlaikyti dinaminės atminties duomenis.</w:t>
+      </w:r>
+    </w:p>
+    <w:p>
+      <w:pPr>
+        <w:jc w:val="both"/>
+        <w:rPr>
+          <w:rFonts w:ascii="Times New Roman" w:hAnsi="Times New Roman" w:cs="Times New Roman"/>
+          <w:lang w:val="lt-LT"/>
+        </w:rPr>
+      </w:pPr>
+      <w:r>
+        <w:rPr>
+          <w:rFonts w:ascii="Times New Roman" w:hAnsi="Times New Roman" w:cs="Times New Roman"/>
+          <w:lang w:val="lt-LT"/>
+        </w:rPr>
+        <w:t xml:space="preserve">Z80 pertraukimų apdorojimas yra vykdomas naudojant vektorinius adresus, saugomus atmintyje. Šie vektoriai procesoriui iš karto pateikia adresą, į kurį reikia atlikti šokimo (angl. </w:t>
+      </w:r>
+      <w:proofErr w:type="spellStart"/>
+      <w:r>
+        <w:rPr>
+          <w:rFonts w:ascii="Times New Roman" w:hAnsi="Times New Roman" w:cs="Times New Roman"/>
+          <w:lang w:val="lt-LT"/>
+        </w:rPr>
+        <w:t>jump</w:t>
+      </w:r>
+      <w:proofErr w:type="spellEnd"/>
+      <w:r>
+        <w:rPr>
+          <w:rFonts w:ascii="Times New Roman" w:hAnsi="Times New Roman" w:cs="Times New Roman"/>
+          <w:lang w:val="lt-LT"/>
+        </w:rPr>
+        <w:t xml:space="preserve">) komandą ir įvykdyti atitinkamą pertraukimų aptarnavimo rutiną (angl. </w:t>
+      </w:r>
+      <w:proofErr w:type="spellStart"/>
+      <w:r>
+        <w:rPr>
+          <w:rFonts w:ascii="Times New Roman" w:hAnsi="Times New Roman" w:cs="Times New Roman"/>
+          <w:lang w:val="lt-LT"/>
+        </w:rPr>
+        <w:t>interrupt</w:t>
+      </w:r>
+      <w:proofErr w:type="spellEnd"/>
+      <w:r>
+        <w:rPr>
+          <w:rFonts w:ascii="Times New Roman" w:hAnsi="Times New Roman" w:cs="Times New Roman"/>
+          <w:lang w:val="lt-LT"/>
+        </w:rPr>
+        <w:t xml:space="preserve"> </w:t>
+      </w:r>
+      <w:proofErr w:type="spellStart"/>
+      <w:r>
+        <w:rPr>
+          <w:rFonts w:ascii="Times New Roman" w:hAnsi="Times New Roman" w:cs="Times New Roman"/>
+          <w:lang w:val="lt-LT"/>
+        </w:rPr>
+        <w:t>service</w:t>
+      </w:r>
+      <w:proofErr w:type="spellEnd"/>
+      <w:r>
+        <w:rPr>
+          <w:rFonts w:ascii="Times New Roman" w:hAnsi="Times New Roman" w:cs="Times New Roman"/>
+          <w:lang w:val="lt-LT"/>
+        </w:rPr>
+        <w:t xml:space="preserve"> </w:t>
+      </w:r>
+      <w:proofErr w:type="spellStart"/>
+      <w:r>
+        <w:rPr>
+          <w:rFonts w:ascii="Times New Roman" w:hAnsi="Times New Roman" w:cs="Times New Roman"/>
+          <w:lang w:val="lt-LT"/>
+        </w:rPr>
+        <w:t>routines</w:t>
+      </w:r>
+      <w:proofErr w:type="spellEnd"/>
+      <w:r>
+        <w:rPr>
+          <w:rFonts w:ascii="Times New Roman" w:hAnsi="Times New Roman" w:cs="Times New Roman"/>
+          <w:lang w:val="lt-LT"/>
+        </w:rPr>
+        <w:t xml:space="preserve"> (IRS)). Be to, Z80 paliko indeksuotą adresavimą, naudodamas IX ir IY registrus, kad ženkliai paspartina operacijas su lentelėmis ar struktūrizuotais duomenimis ir padidina bendrą efektyvumą.</w:t>
+      </w:r>
+      <w:r>
+        <w:rPr>
+          <w:rFonts w:ascii="Times New Roman" w:hAnsi="Times New Roman" w:cs="Times New Roman"/>
+          <w:lang w:val="lt-LT"/>
+        </w:rPr>
+        <w:t xml:space="preserve"> </w:t>
+      </w:r>
+      <w:r>
+        <w:rPr>
+          <w:rFonts w:ascii="Times New Roman" w:hAnsi="Times New Roman" w:cs="Times New Roman"/>
+          <w:lang w:val="lt-LT"/>
+        </w:rPr>
+        <w:t xml:space="preserve">Nors Z80 neturi vartotojo/priežiūros (angl. </w:t>
+      </w:r>
+      <w:proofErr w:type="spellStart"/>
+      <w:r>
+        <w:rPr>
+          <w:rFonts w:ascii="Times New Roman" w:hAnsi="Times New Roman" w:cs="Times New Roman"/>
+          <w:lang w:val="lt-LT"/>
+        </w:rPr>
+        <w:t>user</w:t>
+      </w:r>
+      <w:proofErr w:type="spellEnd"/>
+      <w:r>
+        <w:rPr>
+          <w:rFonts w:ascii="Times New Roman" w:hAnsi="Times New Roman" w:cs="Times New Roman"/>
+          <w:lang w:val="lt-LT"/>
+        </w:rPr>
+        <w:t>/</w:t>
+      </w:r>
+      <w:proofErr w:type="spellStart"/>
+      <w:r>
+        <w:rPr>
+          <w:rFonts w:ascii="Times New Roman" w:hAnsi="Times New Roman" w:cs="Times New Roman"/>
+          <w:lang w:val="lt-LT"/>
+        </w:rPr>
+        <w:t>supervisor</w:t>
+      </w:r>
+      <w:proofErr w:type="spellEnd"/>
+      <w:r>
+        <w:rPr>
+          <w:rFonts w:ascii="Times New Roman" w:hAnsi="Times New Roman" w:cs="Times New Roman"/>
+          <w:lang w:val="lt-LT"/>
+        </w:rPr>
+        <w:t>) režimų, kaip šiuolaikiniai procesoriai, jo lanksti atminties sistema leidžia „inžinieriams“ sukurti panaši</w:t>
+      </w:r>
+      <w:r>
+        <w:rPr>
+          <w:rFonts w:ascii="Times New Roman" w:hAnsi="Times New Roman" w:cs="Times New Roman"/>
+          <w:lang w:val="lt-LT"/>
+        </w:rPr>
+        <w:t xml:space="preserve">as funkcijas naudojant programinę įrangą. </w:t>
+      </w:r>
+    </w:p>
+    <w:p>
+      <w:pPr>
+        <w:jc w:val="both"/>
+        <w:rPr>
+          <w:rFonts w:ascii="Times New Roman" w:hAnsi="Times New Roman" w:cs="Times New Roman"/>
+          <w:b/>
+          <w:bCs/>
+          <w:lang w:val="lt-LT"/>
+        </w:rPr>
+      </w:pPr>
+      <w:r>
+        <w:rPr>
+          <w:rFonts w:ascii="Times New Roman" w:hAnsi="Times New Roman" w:cs="Times New Roman"/>
+          <w:b/>
+          <w:bCs/>
+          <w:lang w:val="lt-LT"/>
+        </w:rPr>
+        <w:t>MCS-48/8048/8035/8748</w:t>
+      </w:r>
+    </w:p>
+    <w:p>
+      <w:pPr>
+        <w:jc w:val="both"/>
+        <w:rPr>
+          <w:rFonts w:ascii="Times New Roman" w:hAnsi="Times New Roman" w:cs="Times New Roman"/>
+          <w:lang w:val="lt-LT"/>
+        </w:rPr>
+      </w:pPr>
+      <w:r>
+        <w:rPr>
+          <w:rFonts w:ascii="Times New Roman" w:hAnsi="Times New Roman" w:cs="Times New Roman"/>
+          <w:lang w:val="lt-LT"/>
+        </w:rPr>
+        <w:lastRenderedPageBreak/>
+        <w:t>MCS-48</w:t>
+      </w:r>
+      <w:r>
+        <w:rPr>
+          <w:rFonts w:ascii="Times New Roman" w:hAnsi="Times New Roman" w:cs="Times New Roman"/>
+          <w:lang w:val="lt-LT"/>
+        </w:rPr>
+        <w:t xml:space="preserve"> mikroprocesorių modeliai pasižymi efektyvia ir aiškiai apibrėžta atminties struktūra, kuri leidžia lengvai valdyti tiek duomenis, tiek programas. Šiuose mikrokompiuteriuose yra du pagrindiniai atminties tipai: programų ir duomenų atmintis, kurių prieinamumo taisyklės skiriasi. </w:t>
+      </w:r>
+    </w:p>
+    <w:p>
+      <w:pPr>
+        <w:jc w:val="both"/>
+        <w:rPr>
+          <w:rFonts w:ascii="Times New Roman" w:hAnsi="Times New Roman" w:cs="Times New Roman"/>
+          <w:lang w:val="lt-LT"/>
+        </w:rPr>
+      </w:pPr>
+      <w:r>
+        <w:rPr>
+          <w:rFonts w:ascii="Times New Roman" w:hAnsi="Times New Roman" w:cs="Times New Roman"/>
+          <w:lang w:val="lt-LT"/>
+        </w:rPr>
+        <w:t xml:space="preserve">Programų atmintis 8048 ir 8748 mikrokompiuteriuose yra organizuota į 1024 8 bitų žodžius. 8748 turi ištrinamą ir programuojamą EPROM atmintį, o 8048 naudoja gamykloje užprogramuotą ROM. Tuo tarpu 8035 visiškai priklauso nuo išorinės programų atminties. Programų atmintis prasideda adresu 0, kur tam tikros reikšmingos įvykio vietos yra iš anksto nustatytos, pvz., </w:t>
+      </w:r>
+      <w:proofErr w:type="spellStart"/>
+      <w:r>
+        <w:rPr>
+          <w:rFonts w:ascii="Times New Roman" w:hAnsi="Times New Roman" w:cs="Times New Roman"/>
+          <w:lang w:val="lt-LT"/>
+        </w:rPr>
+        <w:t>reset</w:t>
+      </w:r>
+      <w:proofErr w:type="spellEnd"/>
+      <w:r>
+        <w:rPr>
+          <w:rFonts w:ascii="Times New Roman" w:hAnsi="Times New Roman" w:cs="Times New Roman"/>
+          <w:lang w:val="lt-LT"/>
+        </w:rPr>
+        <w:t xml:space="preserve"> vektorius</w:t>
+      </w:r>
+      <w:r>
+        <w:rPr>
+          <w:rFonts w:ascii="Times New Roman" w:hAnsi="Times New Roman" w:cs="Times New Roman"/>
+          <w:lang w:val="lt-LT"/>
+        </w:rPr>
+        <w:t xml:space="preserve"> –</w:t>
+      </w:r>
+      <w:r>
+        <w:rPr>
+          <w:rFonts w:ascii="Times New Roman" w:hAnsi="Times New Roman" w:cs="Times New Roman"/>
+          <w:lang w:val="lt-LT"/>
+        </w:rPr>
+        <w:t xml:space="preserve"> adresu 0, išorinės pertraukimo vektorius</w:t>
+      </w:r>
+      <w:r>
+        <w:rPr>
+          <w:rFonts w:ascii="Times New Roman" w:hAnsi="Times New Roman" w:cs="Times New Roman"/>
+          <w:lang w:val="lt-LT"/>
+        </w:rPr>
+        <w:t xml:space="preserve"> </w:t>
+      </w:r>
+      <w:r>
+        <w:rPr>
+          <w:rFonts w:ascii="Times New Roman" w:hAnsi="Times New Roman" w:cs="Times New Roman"/>
+          <w:lang w:val="lt-LT"/>
+        </w:rPr>
+        <w:t>–</w:t>
+      </w:r>
+      <w:r>
+        <w:rPr>
+          <w:rFonts w:ascii="Times New Roman" w:hAnsi="Times New Roman" w:cs="Times New Roman"/>
+          <w:lang w:val="lt-LT"/>
+        </w:rPr>
+        <w:t xml:space="preserve"> adresu 3, o laikmačio pertraukimo vektorius</w:t>
+      </w:r>
+      <w:r>
+        <w:rPr>
+          <w:rFonts w:ascii="Times New Roman" w:hAnsi="Times New Roman" w:cs="Times New Roman"/>
+          <w:lang w:val="lt-LT"/>
+        </w:rPr>
+        <w:t xml:space="preserve"> </w:t>
+      </w:r>
+      <w:r>
+        <w:rPr>
+          <w:rFonts w:ascii="Times New Roman" w:hAnsi="Times New Roman" w:cs="Times New Roman"/>
+          <w:lang w:val="lt-LT"/>
+        </w:rPr>
+        <w:t>–</w:t>
+      </w:r>
+      <w:r>
+        <w:rPr>
+          <w:rFonts w:ascii="Times New Roman" w:hAnsi="Times New Roman" w:cs="Times New Roman"/>
+          <w:lang w:val="lt-LT"/>
+        </w:rPr>
+        <w:t xml:space="preserve"> adresu 7. Toks išdėstymas palengvina pertraukimų apdorojimą ir sistemos inicijavimą. Be to, naudojant EA (</w:t>
+      </w:r>
+      <w:r>
+        <w:rPr>
+          <w:rFonts w:ascii="Times New Roman" w:hAnsi="Times New Roman" w:cs="Times New Roman"/>
+          <w:lang w:val="lt-LT"/>
+        </w:rPr>
+        <w:t xml:space="preserve">angl. </w:t>
+      </w:r>
+      <w:proofErr w:type="spellStart"/>
+      <w:r>
+        <w:rPr>
+          <w:rFonts w:ascii="Times New Roman" w:hAnsi="Times New Roman" w:cs="Times New Roman"/>
+          <w:lang w:val="lt-LT"/>
+        </w:rPr>
+        <w:t>External</w:t>
+      </w:r>
+      <w:proofErr w:type="spellEnd"/>
+      <w:r>
+        <w:rPr>
+          <w:rFonts w:ascii="Times New Roman" w:hAnsi="Times New Roman" w:cs="Times New Roman"/>
+          <w:lang w:val="lt-LT"/>
+        </w:rPr>
+        <w:t xml:space="preserve"> Access) režimą, procesorius gali persijungti į išorines programų atminties jungtis, kas ypač naudinga derinant ar testuojant programas.</w:t>
+      </w:r>
+    </w:p>
+    <w:p>
+      <w:pPr>
+        <w:jc w:val="both"/>
+        <w:rPr>
+          <w:rFonts w:ascii="Times New Roman" w:hAnsi="Times New Roman" w:cs="Times New Roman"/>
+          <w:lang w:val="lt-LT"/>
+        </w:rPr>
+      </w:pPr>
+      <w:r>
+        <w:rPr>
+          <w:rFonts w:ascii="Times New Roman" w:hAnsi="Times New Roman" w:cs="Times New Roman"/>
+          <w:lang w:val="lt-LT"/>
+        </w:rPr>
+        <w:t xml:space="preserve">Duomenų atmintis suskirstyta į 64 baitų vidinę atmintį, iš kurių apatiniai 8 baitai yra tiesiogiai adresuojami ir veikia kaip darbo registrai. Šie registrai suskirstyti į dvi bankų grupes, kurias galima pasirinkti naudojant instrukciją SEL RB, leidžiančią palaikyti atskirus kontekstus pertraukimų tvarkymo ir pagrindinės programos vykdymo metu. Likę 56 baitai yra netiesiogiai adresuojami ir naudojami kaip bendros paskirties RAM arba stekas </w:t>
+      </w:r>
+      <w:proofErr w:type="spellStart"/>
+      <w:r>
+        <w:rPr>
+          <w:rFonts w:ascii="Times New Roman" w:hAnsi="Times New Roman" w:cs="Times New Roman"/>
+          <w:lang w:val="lt-LT"/>
+        </w:rPr>
+        <w:t>subprogramų</w:t>
+      </w:r>
+      <w:proofErr w:type="spellEnd"/>
+      <w:r>
+        <w:rPr>
+          <w:rFonts w:ascii="Times New Roman" w:hAnsi="Times New Roman" w:cs="Times New Roman"/>
+          <w:lang w:val="lt-LT"/>
+        </w:rPr>
+        <w:t xml:space="preserve"> ir pertraukimų iškvietimams.</w:t>
+      </w:r>
+      <w:r>
+        <w:rPr>
+          <w:rFonts w:ascii="Times New Roman" w:hAnsi="Times New Roman" w:cs="Times New Roman"/>
+          <w:lang w:val="lt-LT"/>
+        </w:rPr>
+        <w:t xml:space="preserve"> G</w:t>
+      </w:r>
+      <w:r>
+        <w:rPr>
+          <w:rFonts w:ascii="Times New Roman" w:hAnsi="Times New Roman" w:cs="Times New Roman"/>
+          <w:lang w:val="lt-LT"/>
+        </w:rPr>
+        <w:t xml:space="preserve">laudžiai integruotas stekas veikia kartu su programos skaitikliu ir palaiko iki 8 lygmenų </w:t>
+      </w:r>
+      <w:proofErr w:type="spellStart"/>
+      <w:r>
+        <w:rPr>
+          <w:rFonts w:ascii="Times New Roman" w:hAnsi="Times New Roman" w:cs="Times New Roman"/>
+          <w:lang w:val="lt-LT"/>
+        </w:rPr>
+        <w:t>subprogramų</w:t>
+      </w:r>
+      <w:proofErr w:type="spellEnd"/>
+      <w:r>
+        <w:rPr>
+          <w:rFonts w:ascii="Times New Roman" w:hAnsi="Times New Roman" w:cs="Times New Roman"/>
+          <w:lang w:val="lt-LT"/>
+        </w:rPr>
+        <w:t xml:space="preserve"> ar pertraukimų iškvietimų įdėjimą be poreikio naudoti išorinę atmintį. Be to, MCS-48 architektūra leidžia prijungti išorinę programų ir duomenų atmintį.</w:t>
+      </w:r>
+    </w:p>
+    <w:p>
+      <w:pPr>
+        <w:jc w:val="both"/>
+        <w:rPr>
+          <w:rFonts w:ascii="Times New Roman" w:hAnsi="Times New Roman" w:cs="Times New Roman"/>
+          <w:lang w:val="lt-LT"/>
+        </w:rPr>
+      </w:pPr>
+      <w:r>
+        <w:rPr>
+          <w:rFonts w:ascii="Times New Roman" w:hAnsi="Times New Roman" w:cs="Times New Roman"/>
+          <w:lang w:val="lt-LT"/>
+        </w:rPr>
+        <w:t>Svarbu paminėti, kad MCS-48 mikrokompiuteriai neturi aiškaus priežiūros režimo (</w:t>
+      </w:r>
+      <w:proofErr w:type="spellStart"/>
+      <w:r>
+        <w:rPr>
+          <w:rFonts w:ascii="Times New Roman" w:hAnsi="Times New Roman" w:cs="Times New Roman"/>
+          <w:lang w:val="lt-LT"/>
+        </w:rPr>
+        <w:t>supervisor</w:t>
+      </w:r>
+      <w:proofErr w:type="spellEnd"/>
+      <w:r>
+        <w:rPr>
+          <w:rFonts w:ascii="Times New Roman" w:hAnsi="Times New Roman" w:cs="Times New Roman"/>
+          <w:lang w:val="lt-LT"/>
+        </w:rPr>
+        <w:t xml:space="preserve"> </w:t>
+      </w:r>
+      <w:proofErr w:type="spellStart"/>
+      <w:r>
+        <w:rPr>
+          <w:rFonts w:ascii="Times New Roman" w:hAnsi="Times New Roman" w:cs="Times New Roman"/>
+          <w:lang w:val="lt-LT"/>
+        </w:rPr>
+        <w:t>mode</w:t>
+      </w:r>
+      <w:proofErr w:type="spellEnd"/>
+      <w:r>
+        <w:rPr>
+          <w:rFonts w:ascii="Times New Roman" w:hAnsi="Times New Roman" w:cs="Times New Roman"/>
+          <w:lang w:val="lt-LT"/>
+        </w:rPr>
+        <w:t>) ir veikia vienu lygiu. Dėl to programuotojams nereikia rūpintis papildomais režimų aprašymais ar sudėtingais valdymo mechanizmais, o tai palengvina šių mikrokompiuterių taikymą įterptinėse sistemose.</w:t>
+      </w:r>
     </w:p>
     <w:p>
       <w:pPr>
@@ -5233,6 +5758,7 @@
           <w:szCs w:val="24"/>
           <w:lang w:val="lt-LT"/>
         </w:rPr>
+        <w:lastRenderedPageBreak/>
         <w:t xml:space="preserve">User </w:t>
       </w:r>
       <w:proofErr w:type="spellStart"/>
@@ -6808,7 +7334,7 @@
   <w:style w:type="paragraph" w:default="1" w:styleId="prastasis">
     <w:name w:val="Normal"/>
     <w:qFormat/>
-    <w:rsid w:val="00AA3A20"/>
+    <w:rsid w:val="00733859"/>
   </w:style>
   <w:style w:type="paragraph" w:styleId="Antrat1">
     <w:name w:val="heading 1"/>

</xml_diff>

<commit_message>
Mikroarchitektūra (Z80 ir MCS-48/8048/8035/8748)
</commit_message>
<xml_diff>
--- a/Z80 vs MCS-48.docx
+++ b/Z80 vs MCS-48.docx
@@ -9172,10 +9172,1549 @@
           <w:szCs w:val="28"/>
           <w:lang w:val="lt-LT"/>
         </w:rPr>
+        <w:t>Mikroarchitektūra</w:t>
+      </w:r>
+      <w:proofErr w:type="spellEnd"/>
+    </w:p>
+    <w:p>
+      <w:pPr>
+        <w:jc w:val="both"/>
+        <w:rPr>
+          <w:rFonts w:ascii="Times New Roman" w:hAnsi="Times New Roman" w:cs="Times New Roman"/>
+          <w:b/>
+          <w:bCs/>
+          <w:lang w:val="lt-LT"/>
+        </w:rPr>
+      </w:pPr>
+      <w:r>
+        <w:rPr>
+          <w:rFonts w:ascii="Times New Roman" w:hAnsi="Times New Roman" w:cs="Times New Roman"/>
+          <w:b/>
+          <w:bCs/>
+          <w:lang w:val="lt-LT"/>
+        </w:rPr>
+        <w:t>Z80</w:t>
+      </w:r>
+    </w:p>
+    <w:p>
+      <w:pPr>
+        <w:jc w:val="both"/>
+        <w:rPr>
+          <w:rFonts w:ascii="Times New Roman" w:hAnsi="Times New Roman" w:cs="Times New Roman"/>
+          <w:lang w:val="lt-LT"/>
+        </w:rPr>
+      </w:pPr>
+      <w:r>
+        <w:rPr>
+          <w:rFonts w:ascii="Times New Roman" w:hAnsi="Times New Roman" w:cs="Times New Roman"/>
+          <w:lang w:val="lt-LT"/>
+        </w:rPr>
+        <w:t xml:space="preserve">Z80 </w:t>
+      </w:r>
+      <w:proofErr w:type="spellStart"/>
+      <w:r>
+        <w:rPr>
+          <w:rFonts w:ascii="Times New Roman" w:hAnsi="Times New Roman" w:cs="Times New Roman"/>
+          <w:lang w:val="lt-LT"/>
+        </w:rPr>
+        <w:t>mikroarchitektūra</w:t>
+      </w:r>
+      <w:proofErr w:type="spellEnd"/>
+      <w:r>
+        <w:rPr>
+          <w:rFonts w:ascii="Times New Roman" w:hAnsi="Times New Roman" w:cs="Times New Roman"/>
+          <w:lang w:val="lt-LT"/>
+        </w:rPr>
+        <w:t xml:space="preserve"> pasižymi galingu ir lanksčiu dizainu, kuris optimizuotas veikimui ir apdorojimo lankstumui. Z80 procesorius sudarytas iš daugybės specializuotų ir bendros paskirties registrų, Aritmetin</w:t>
+      </w:r>
+      <w:r>
+        <w:rPr>
+          <w:rFonts w:ascii="Times New Roman" w:hAnsi="Times New Roman" w:cs="Times New Roman"/>
+          <w:lang w:val="lt-LT"/>
+        </w:rPr>
+        <w:t xml:space="preserve">is </w:t>
+      </w:r>
+      <w:r>
+        <w:rPr>
+          <w:rFonts w:ascii="Times New Roman" w:hAnsi="Times New Roman" w:cs="Times New Roman"/>
+          <w:lang w:val="lt-LT"/>
+        </w:rPr>
+        <w:t>login</w:t>
+      </w:r>
+      <w:r>
+        <w:rPr>
+          <w:rFonts w:ascii="Times New Roman" w:hAnsi="Times New Roman" w:cs="Times New Roman"/>
+          <w:lang w:val="lt-LT"/>
+        </w:rPr>
+        <w:t>is</w:t>
+      </w:r>
+      <w:r>
+        <w:rPr>
+          <w:rFonts w:ascii="Times New Roman" w:hAnsi="Times New Roman" w:cs="Times New Roman"/>
+          <w:lang w:val="lt-LT"/>
+        </w:rPr>
+        <w:t xml:space="preserve"> </w:t>
+      </w:r>
+      <w:r>
+        <w:rPr>
+          <w:rFonts w:ascii="Times New Roman" w:hAnsi="Times New Roman" w:cs="Times New Roman"/>
+          <w:lang w:val="lt-LT"/>
+        </w:rPr>
+        <w:t>blogas</w:t>
+      </w:r>
+      <w:r>
+        <w:rPr>
+          <w:rFonts w:ascii="Times New Roman" w:hAnsi="Times New Roman" w:cs="Times New Roman"/>
+          <w:lang w:val="lt-LT"/>
+        </w:rPr>
+        <w:t xml:space="preserve"> (ALU) ir valdymo vieneto, kuri</w:t>
+      </w:r>
+      <w:r>
+        <w:rPr>
+          <w:rFonts w:ascii="Times New Roman" w:hAnsi="Times New Roman" w:cs="Times New Roman"/>
+          <w:lang w:val="lt-LT"/>
+        </w:rPr>
+        <w:t>e</w:t>
+      </w:r>
+      <w:r>
+        <w:rPr>
+          <w:rFonts w:ascii="Times New Roman" w:hAnsi="Times New Roman" w:cs="Times New Roman"/>
+          <w:lang w:val="lt-LT"/>
+        </w:rPr>
+        <w:t xml:space="preserve"> yra glaudžiai sujungt</w:t>
+      </w:r>
+      <w:r>
+        <w:rPr>
+          <w:rFonts w:ascii="Times New Roman" w:hAnsi="Times New Roman" w:cs="Times New Roman"/>
+          <w:lang w:val="lt-LT"/>
+        </w:rPr>
+        <w:t>i</w:t>
+      </w:r>
+      <w:r>
+        <w:rPr>
+          <w:rFonts w:ascii="Times New Roman" w:hAnsi="Times New Roman" w:cs="Times New Roman"/>
+          <w:lang w:val="lt-LT"/>
+        </w:rPr>
+        <w:t xml:space="preserve"> </w:t>
+      </w:r>
+      <w:r>
+        <w:rPr>
+          <w:rFonts w:ascii="Times New Roman" w:hAnsi="Times New Roman" w:cs="Times New Roman"/>
+          <w:lang w:val="lt-LT"/>
+        </w:rPr>
+        <w:t>vidinėje</w:t>
+      </w:r>
+      <w:r>
+        <w:rPr>
+          <w:rFonts w:ascii="Times New Roman" w:hAnsi="Times New Roman" w:cs="Times New Roman"/>
+          <w:lang w:val="lt-LT"/>
+        </w:rPr>
+        <w:t xml:space="preserve"> duomenų magistral</w:t>
+      </w:r>
+      <w:r>
+        <w:rPr>
+          <w:rFonts w:ascii="Times New Roman" w:hAnsi="Times New Roman" w:cs="Times New Roman"/>
+          <w:lang w:val="lt-LT"/>
+        </w:rPr>
+        <w:t>ėje</w:t>
+      </w:r>
+      <w:r>
+        <w:rPr>
+          <w:rFonts w:ascii="Times New Roman" w:hAnsi="Times New Roman" w:cs="Times New Roman"/>
+          <w:lang w:val="lt-LT"/>
+        </w:rPr>
+        <w:t>.</w:t>
+      </w:r>
+      <w:r>
+        <w:rPr>
+          <w:rFonts w:ascii="Times New Roman" w:hAnsi="Times New Roman" w:cs="Times New Roman"/>
+          <w:lang w:val="lt-LT"/>
+        </w:rPr>
+        <w:t xml:space="preserve"> Z80 palaiko sudėtingą instrukcijų rinkinį (ISA), kuris apima 8 ir 16 </w:t>
+      </w:r>
+      <w:r>
+        <w:rPr>
+          <w:rFonts w:ascii="Times New Roman" w:hAnsi="Times New Roman" w:cs="Times New Roman"/>
+          <w:lang w:val="lt-LT"/>
+        </w:rPr>
+        <w:t>bitų</w:t>
+      </w:r>
+      <w:r>
+        <w:rPr>
+          <w:rFonts w:ascii="Times New Roman" w:hAnsi="Times New Roman" w:cs="Times New Roman"/>
+          <w:lang w:val="lt-LT"/>
+        </w:rPr>
+        <w:t xml:space="preserve"> aritmetines instrukcijas, logines operacijas, bitų manipuliaciją bei įvairius adresavimo būdus tokius kaip indeksuot</w:t>
+      </w:r>
+      <w:r>
+        <w:rPr>
+          <w:rFonts w:ascii="Times New Roman" w:hAnsi="Times New Roman" w:cs="Times New Roman"/>
+          <w:lang w:val="lt-LT"/>
+        </w:rPr>
+        <w:t>ą</w:t>
+      </w:r>
+      <w:r>
+        <w:rPr>
+          <w:rFonts w:ascii="Times New Roman" w:hAnsi="Times New Roman" w:cs="Times New Roman"/>
+          <w:lang w:val="lt-LT"/>
+        </w:rPr>
+        <w:t>, tiesiogin</w:t>
+      </w:r>
+      <w:r>
+        <w:rPr>
+          <w:rFonts w:ascii="Times New Roman" w:hAnsi="Times New Roman" w:cs="Times New Roman"/>
+          <w:lang w:val="lt-LT"/>
+        </w:rPr>
+        <w:t>į</w:t>
+      </w:r>
+      <w:r>
+        <w:rPr>
+          <w:rFonts w:ascii="Times New Roman" w:hAnsi="Times New Roman" w:cs="Times New Roman"/>
+          <w:lang w:val="lt-LT"/>
+        </w:rPr>
+        <w:t xml:space="preserve"> ir santykin</w:t>
+      </w:r>
+      <w:r>
+        <w:rPr>
+          <w:rFonts w:ascii="Times New Roman" w:hAnsi="Times New Roman" w:cs="Times New Roman"/>
+          <w:lang w:val="lt-LT"/>
+        </w:rPr>
+        <w:t>į</w:t>
+      </w:r>
+      <w:r>
+        <w:rPr>
+          <w:rFonts w:ascii="Times New Roman" w:hAnsi="Times New Roman" w:cs="Times New Roman"/>
+          <w:lang w:val="lt-LT"/>
+        </w:rPr>
+        <w:t xml:space="preserve">. Šios instrukcijos yra glaudžiai susijusios su Z80 </w:t>
+      </w:r>
+      <w:proofErr w:type="spellStart"/>
+      <w:r>
+        <w:rPr>
+          <w:rFonts w:ascii="Times New Roman" w:hAnsi="Times New Roman" w:cs="Times New Roman"/>
+          <w:lang w:val="lt-LT"/>
+        </w:rPr>
+        <w:t>mikroarchitektūros</w:t>
+      </w:r>
+      <w:proofErr w:type="spellEnd"/>
+      <w:r>
+        <w:rPr>
+          <w:rFonts w:ascii="Times New Roman" w:hAnsi="Times New Roman" w:cs="Times New Roman"/>
+          <w:lang w:val="lt-LT"/>
+        </w:rPr>
+        <w:t xml:space="preserve"> elementais, užtikrinant efektyvų jų vykdymą.</w:t>
+      </w:r>
+    </w:p>
+    <w:p>
+      <w:pPr>
+        <w:jc w:val="both"/>
+        <w:rPr>
+          <w:rFonts w:ascii="Times New Roman" w:hAnsi="Times New Roman" w:cs="Times New Roman"/>
+          <w:lang w:val="lt-LT"/>
+        </w:rPr>
+      </w:pPr>
+      <w:r>
+        <w:rPr>
+          <w:rFonts w:ascii="Times New Roman" w:hAnsi="Times New Roman" w:cs="Times New Roman"/>
+          <w:lang w:val="lt-LT"/>
+        </w:rPr>
         <w:lastRenderedPageBreak/>
-        <w:t>Mikroarchitektūra</w:t>
-      </w:r>
-      <w:proofErr w:type="spellEnd"/>
+        <w:t>Pagrindiniai ypatumai:</w:t>
+      </w:r>
+    </w:p>
+    <w:p>
+      <w:pPr>
+        <w:pStyle w:val="Sraopastraipa"/>
+        <w:numPr>
+          <w:ilvl w:val="0"/>
+          <w:numId w:val="22"/>
+        </w:numPr>
+        <w:jc w:val="both"/>
+        <w:rPr>
+          <w:rFonts w:ascii="Times New Roman" w:hAnsi="Times New Roman" w:cs="Times New Roman"/>
+          <w:lang w:val="lt-LT"/>
+        </w:rPr>
+      </w:pPr>
+      <w:r>
+        <w:rPr>
+          <w:rFonts w:ascii="Times New Roman" w:hAnsi="Times New Roman" w:cs="Times New Roman"/>
+          <w:lang w:val="lt-LT"/>
+        </w:rPr>
+        <w:t>Dvigubi registrų rinkiniai (</w:t>
+      </w:r>
+      <w:r>
+        <w:rPr>
+          <w:rFonts w:ascii="Times New Roman" w:hAnsi="Times New Roman" w:cs="Times New Roman"/>
+          <w:lang w:val="lt-LT"/>
+        </w:rPr>
+        <w:t xml:space="preserve">angl. </w:t>
+      </w:r>
+      <w:proofErr w:type="spellStart"/>
+      <w:r>
+        <w:rPr>
+          <w:rFonts w:ascii="Times New Roman" w:hAnsi="Times New Roman" w:cs="Times New Roman"/>
+          <w:lang w:val="lt-LT"/>
+        </w:rPr>
+        <w:t>Dual</w:t>
+      </w:r>
+      <w:proofErr w:type="spellEnd"/>
+      <w:r>
+        <w:rPr>
+          <w:rFonts w:ascii="Times New Roman" w:hAnsi="Times New Roman" w:cs="Times New Roman"/>
+          <w:lang w:val="lt-LT"/>
+        </w:rPr>
+        <w:t xml:space="preserve"> </w:t>
+      </w:r>
+      <w:proofErr w:type="spellStart"/>
+      <w:r>
+        <w:rPr>
+          <w:rFonts w:ascii="Times New Roman" w:hAnsi="Times New Roman" w:cs="Times New Roman"/>
+          <w:lang w:val="lt-LT"/>
+        </w:rPr>
+        <w:t>Register</w:t>
+      </w:r>
+      <w:proofErr w:type="spellEnd"/>
+      <w:r>
+        <w:rPr>
+          <w:rFonts w:ascii="Times New Roman" w:hAnsi="Times New Roman" w:cs="Times New Roman"/>
+          <w:lang w:val="lt-LT"/>
+        </w:rPr>
+        <w:t xml:space="preserve"> </w:t>
+      </w:r>
+      <w:proofErr w:type="spellStart"/>
+      <w:r>
+        <w:rPr>
+          <w:rFonts w:ascii="Times New Roman" w:hAnsi="Times New Roman" w:cs="Times New Roman"/>
+          <w:lang w:val="lt-LT"/>
+        </w:rPr>
+        <w:t>Sets</w:t>
+      </w:r>
+      <w:proofErr w:type="spellEnd"/>
+      <w:r>
+        <w:rPr>
+          <w:rFonts w:ascii="Times New Roman" w:hAnsi="Times New Roman" w:cs="Times New Roman"/>
+          <w:lang w:val="lt-LT"/>
+        </w:rPr>
+        <w:t>)</w:t>
+      </w:r>
+      <w:r>
+        <w:rPr>
+          <w:rFonts w:ascii="Times New Roman" w:hAnsi="Times New Roman" w:cs="Times New Roman"/>
+          <w:lang w:val="lt-LT"/>
+        </w:rPr>
+        <w:t>. Yra i</w:t>
+      </w:r>
+      <w:r>
+        <w:rPr>
+          <w:rFonts w:ascii="Times New Roman" w:hAnsi="Times New Roman" w:cs="Times New Roman"/>
+          <w:lang w:val="lt-LT"/>
+        </w:rPr>
+        <w:t xml:space="preserve">tin naudingi tvarkant pertraukimus ir vykdant </w:t>
+      </w:r>
+      <w:r>
+        <w:rPr>
+          <w:rFonts w:ascii="Times New Roman" w:hAnsi="Times New Roman" w:cs="Times New Roman"/>
+          <w:lang w:val="lt-LT"/>
+        </w:rPr>
+        <w:t>kelias užduotis vienu metu.</w:t>
+      </w:r>
+    </w:p>
+    <w:p>
+      <w:pPr>
+        <w:pStyle w:val="Sraopastraipa"/>
+        <w:numPr>
+          <w:ilvl w:val="0"/>
+          <w:numId w:val="22"/>
+        </w:numPr>
+        <w:jc w:val="both"/>
+        <w:rPr>
+          <w:rFonts w:ascii="Times New Roman" w:hAnsi="Times New Roman" w:cs="Times New Roman"/>
+          <w:lang w:val="lt-LT"/>
+        </w:rPr>
+      </w:pPr>
+      <w:r>
+        <w:rPr>
+          <w:rFonts w:ascii="Times New Roman" w:hAnsi="Times New Roman" w:cs="Times New Roman"/>
+          <w:lang w:val="lt-LT"/>
+        </w:rPr>
+        <w:t>Indeksuotas adresavimas naudojant IX ir IY registrus</w:t>
+      </w:r>
+      <w:r>
+        <w:rPr>
+          <w:rFonts w:ascii="Times New Roman" w:hAnsi="Times New Roman" w:cs="Times New Roman"/>
+          <w:lang w:val="lt-LT"/>
+        </w:rPr>
+        <w:t xml:space="preserve">. </w:t>
+      </w:r>
+      <w:r>
+        <w:rPr>
+          <w:rFonts w:ascii="Times New Roman" w:hAnsi="Times New Roman" w:cs="Times New Roman"/>
+          <w:lang w:val="lt-LT"/>
+        </w:rPr>
+        <w:t>Du 16 bitų indeksų registrai (IX ir IY) leidžia efektyviai tvarkyti didelius duomenų masyvus ir struktūrizuotus duomenis.</w:t>
+      </w:r>
+      <w:r>
+        <w:rPr>
+          <w:rFonts w:ascii="Times New Roman" w:hAnsi="Times New Roman" w:cs="Times New Roman"/>
+          <w:lang w:val="lt-LT"/>
+        </w:rPr>
+        <w:t xml:space="preserve"> </w:t>
+      </w:r>
+      <w:r>
+        <w:rPr>
+          <w:rFonts w:ascii="Times New Roman" w:hAnsi="Times New Roman" w:cs="Times New Roman"/>
+          <w:lang w:val="lt-LT"/>
+        </w:rPr>
+        <w:t>Tai pagerina programavimo lankstumą ir supaprastina darbą su lentelėmis ar struktūromis.</w:t>
+      </w:r>
+    </w:p>
+    <w:p>
+      <w:pPr>
+        <w:pStyle w:val="Sraopastraipa"/>
+        <w:numPr>
+          <w:ilvl w:val="0"/>
+          <w:numId w:val="22"/>
+        </w:numPr>
+        <w:jc w:val="both"/>
+        <w:rPr>
+          <w:rFonts w:ascii="Times New Roman" w:hAnsi="Times New Roman" w:cs="Times New Roman"/>
+          <w:lang w:val="lt-LT"/>
+        </w:rPr>
+      </w:pPr>
+      <w:r>
+        <w:rPr>
+          <w:rFonts w:ascii="Times New Roman" w:hAnsi="Times New Roman" w:cs="Times New Roman"/>
+          <w:lang w:val="lt-LT"/>
+        </w:rPr>
+        <w:t>Pertraukimų valdymas (</w:t>
+      </w:r>
+      <w:r>
+        <w:rPr>
+          <w:rFonts w:ascii="Times New Roman" w:hAnsi="Times New Roman" w:cs="Times New Roman"/>
+          <w:lang w:val="lt-LT"/>
+        </w:rPr>
+        <w:t xml:space="preserve">angl. </w:t>
+      </w:r>
+      <w:proofErr w:type="spellStart"/>
+      <w:r>
+        <w:rPr>
+          <w:rFonts w:ascii="Times New Roman" w:hAnsi="Times New Roman" w:cs="Times New Roman"/>
+          <w:lang w:val="lt-LT"/>
+        </w:rPr>
+        <w:t>Interrupt</w:t>
+      </w:r>
+      <w:proofErr w:type="spellEnd"/>
+      <w:r>
+        <w:rPr>
+          <w:rFonts w:ascii="Times New Roman" w:hAnsi="Times New Roman" w:cs="Times New Roman"/>
+          <w:lang w:val="lt-LT"/>
+        </w:rPr>
+        <w:t xml:space="preserve"> </w:t>
+      </w:r>
+      <w:proofErr w:type="spellStart"/>
+      <w:r>
+        <w:rPr>
+          <w:rFonts w:ascii="Times New Roman" w:hAnsi="Times New Roman" w:cs="Times New Roman"/>
+          <w:lang w:val="lt-LT"/>
+        </w:rPr>
+        <w:t>Handling</w:t>
+      </w:r>
+      <w:proofErr w:type="spellEnd"/>
+      <w:r>
+        <w:rPr>
+          <w:rFonts w:ascii="Times New Roman" w:hAnsi="Times New Roman" w:cs="Times New Roman"/>
+          <w:lang w:val="lt-LT"/>
+        </w:rPr>
+        <w:t>)</w:t>
+      </w:r>
+      <w:r>
+        <w:rPr>
+          <w:rFonts w:ascii="Times New Roman" w:hAnsi="Times New Roman" w:cs="Times New Roman"/>
+          <w:lang w:val="lt-LT"/>
+        </w:rPr>
+        <w:t xml:space="preserve">. </w:t>
+      </w:r>
+      <w:r>
+        <w:rPr>
+          <w:rFonts w:ascii="Times New Roman" w:hAnsi="Times New Roman" w:cs="Times New Roman"/>
+          <w:lang w:val="lt-LT"/>
+        </w:rPr>
+        <w:t>Z80 palaiko tris pertraukimų režimus, įskaitant vektorinius ir nemaskuojamus pertraukimus.</w:t>
+      </w:r>
+      <w:r>
+        <w:rPr>
+          <w:rFonts w:ascii="Times New Roman" w:hAnsi="Times New Roman" w:cs="Times New Roman"/>
+          <w:lang w:val="lt-LT"/>
+        </w:rPr>
+        <w:t xml:space="preserve"> </w:t>
+      </w:r>
+      <w:r>
+        <w:rPr>
+          <w:rFonts w:ascii="Times New Roman" w:hAnsi="Times New Roman" w:cs="Times New Roman"/>
+          <w:lang w:val="lt-LT"/>
+        </w:rPr>
+        <w:t>Ši savybė daro Z80 tinkamą realaus laiko ir įterptinėms programoms, kuriose pertraukimai yra kritiškai svarbūs.</w:t>
+      </w:r>
+    </w:p>
+    <w:p>
+      <w:pPr>
+        <w:pStyle w:val="Sraopastraipa"/>
+        <w:numPr>
+          <w:ilvl w:val="0"/>
+          <w:numId w:val="22"/>
+        </w:numPr>
+        <w:jc w:val="both"/>
+        <w:rPr>
+          <w:rFonts w:ascii="Times New Roman" w:hAnsi="Times New Roman" w:cs="Times New Roman"/>
+          <w:lang w:val="lt-LT"/>
+        </w:rPr>
+      </w:pPr>
+      <w:r>
+        <w:rPr>
+          <w:rFonts w:ascii="Times New Roman" w:hAnsi="Times New Roman" w:cs="Times New Roman"/>
+          <w:lang w:val="lt-LT"/>
+        </w:rPr>
+        <w:t>Atminties atnaujinimo mechanizmas (</w:t>
+      </w:r>
+      <w:r>
+        <w:rPr>
+          <w:rFonts w:ascii="Times New Roman" w:hAnsi="Times New Roman" w:cs="Times New Roman"/>
+          <w:lang w:val="lt-LT"/>
+        </w:rPr>
+        <w:t xml:space="preserve">angl. </w:t>
+      </w:r>
+      <w:proofErr w:type="spellStart"/>
+      <w:r>
+        <w:rPr>
+          <w:rFonts w:ascii="Times New Roman" w:hAnsi="Times New Roman" w:cs="Times New Roman"/>
+          <w:lang w:val="lt-LT"/>
+        </w:rPr>
+        <w:t>Memory</w:t>
+      </w:r>
+      <w:proofErr w:type="spellEnd"/>
+      <w:r>
+        <w:rPr>
+          <w:rFonts w:ascii="Times New Roman" w:hAnsi="Times New Roman" w:cs="Times New Roman"/>
+          <w:lang w:val="lt-LT"/>
+        </w:rPr>
+        <w:t xml:space="preserve"> </w:t>
+      </w:r>
+      <w:proofErr w:type="spellStart"/>
+      <w:r>
+        <w:rPr>
+          <w:rFonts w:ascii="Times New Roman" w:hAnsi="Times New Roman" w:cs="Times New Roman"/>
+          <w:lang w:val="lt-LT"/>
+        </w:rPr>
+        <w:t>Refresh</w:t>
+      </w:r>
+      <w:proofErr w:type="spellEnd"/>
+      <w:r>
+        <w:rPr>
+          <w:rFonts w:ascii="Times New Roman" w:hAnsi="Times New Roman" w:cs="Times New Roman"/>
+          <w:lang w:val="lt-LT"/>
+        </w:rPr>
+        <w:t xml:space="preserve"> </w:t>
+      </w:r>
+      <w:proofErr w:type="spellStart"/>
+      <w:r>
+        <w:rPr>
+          <w:rFonts w:ascii="Times New Roman" w:hAnsi="Times New Roman" w:cs="Times New Roman"/>
+          <w:lang w:val="lt-LT"/>
+        </w:rPr>
+        <w:t>Mechanism</w:t>
+      </w:r>
+      <w:proofErr w:type="spellEnd"/>
+      <w:r>
+        <w:rPr>
+          <w:rFonts w:ascii="Times New Roman" w:hAnsi="Times New Roman" w:cs="Times New Roman"/>
+          <w:lang w:val="lt-LT"/>
+        </w:rPr>
+        <w:t>)</w:t>
+      </w:r>
+      <w:r>
+        <w:rPr>
+          <w:rFonts w:ascii="Times New Roman" w:hAnsi="Times New Roman" w:cs="Times New Roman"/>
+          <w:lang w:val="lt-LT"/>
+        </w:rPr>
+        <w:t>. A</w:t>
+      </w:r>
+      <w:r>
+        <w:rPr>
+          <w:rFonts w:ascii="Times New Roman" w:hAnsi="Times New Roman" w:cs="Times New Roman"/>
+          <w:lang w:val="lt-LT"/>
+        </w:rPr>
+        <w:t>utonomiškai valdo dinaminius RAM atnaujinimo ciklus</w:t>
+      </w:r>
+      <w:r>
+        <w:rPr>
+          <w:rFonts w:ascii="Times New Roman" w:hAnsi="Times New Roman" w:cs="Times New Roman"/>
+          <w:lang w:val="lt-LT"/>
+        </w:rPr>
+        <w:t xml:space="preserve">. </w:t>
+      </w:r>
+      <w:r>
+        <w:rPr>
+          <w:rFonts w:ascii="Times New Roman" w:hAnsi="Times New Roman" w:cs="Times New Roman"/>
+          <w:lang w:val="lt-LT"/>
+        </w:rPr>
+        <w:t>Tai leidžia lengvai integruoti Z80 su dinaminės atminties technologijomis be papildomos programinės ar aparatinės įrangos.</w:t>
+      </w:r>
+    </w:p>
+    <w:p>
+      <w:pPr>
+        <w:jc w:val="both"/>
+        <w:rPr>
+          <w:rFonts w:ascii="Times New Roman" w:hAnsi="Times New Roman" w:cs="Times New Roman"/>
+          <w:b/>
+          <w:bCs/>
+          <w:lang w:val="lt-LT"/>
+        </w:rPr>
+      </w:pPr>
+      <w:r>
+        <w:rPr>
+          <w:rFonts w:ascii="Times New Roman" w:hAnsi="Times New Roman" w:cs="Times New Roman"/>
+          <w:b/>
+          <w:bCs/>
+          <w:lang w:val="lt-LT"/>
+        </w:rPr>
+        <w:t>MCS-48/8048/8035/8748</w:t>
+      </w:r>
+    </w:p>
+    <w:p>
+      <w:pPr>
+        <w:rPr>
+          <w:rFonts w:ascii="Times New Roman" w:hAnsi="Times New Roman" w:cs="Times New Roman"/>
+          <w:lang w:val="lt-LT"/>
+        </w:rPr>
+      </w:pPr>
+      <w:r>
+        <w:rPr>
+          <w:rFonts w:ascii="Times New Roman" w:hAnsi="Times New Roman" w:cs="Times New Roman"/>
+          <w:lang w:val="lt-LT"/>
+        </w:rPr>
+        <w:t xml:space="preserve">Supaprastinta, vieno lusto MCS-48 </w:t>
+      </w:r>
+      <w:proofErr w:type="spellStart"/>
+      <w:r>
+        <w:rPr>
+          <w:rFonts w:ascii="Times New Roman" w:hAnsi="Times New Roman" w:cs="Times New Roman"/>
+          <w:lang w:val="lt-LT"/>
+        </w:rPr>
+        <w:t>mikroarchitektūra</w:t>
+      </w:r>
+      <w:proofErr w:type="spellEnd"/>
+      <w:r>
+        <w:rPr>
+          <w:rFonts w:ascii="Times New Roman" w:hAnsi="Times New Roman" w:cs="Times New Roman"/>
+          <w:lang w:val="lt-LT"/>
+        </w:rPr>
+        <w:t xml:space="preserve"> yra optimizuota įterptinėms valdymo programoms. Ši architektūra apima: 8 bitų CPU, </w:t>
+      </w:r>
+      <w:r>
+        <w:rPr>
+          <w:rFonts w:ascii="Times New Roman" w:hAnsi="Times New Roman" w:cs="Times New Roman"/>
+          <w:lang w:val="lt-LT"/>
+        </w:rPr>
+        <w:t>programų atmintį (ROM/EPROM), duomenų atmintį (RAM) ir programuojamus I/O prievadus.</w:t>
+      </w:r>
+    </w:p>
+    <w:p>
+      <w:pPr>
+        <w:jc w:val="both"/>
+        <w:rPr>
+          <w:rFonts w:ascii="Times New Roman" w:hAnsi="Times New Roman" w:cs="Times New Roman"/>
+          <w:lang w:val="lt-LT"/>
+        </w:rPr>
+      </w:pPr>
+      <w:r>
+        <w:rPr>
+          <w:rFonts w:ascii="Times New Roman" w:hAnsi="Times New Roman" w:cs="Times New Roman"/>
+          <w:lang w:val="lt-LT"/>
+        </w:rPr>
+        <w:t>Pagrindiniai ypatumai:</w:t>
+      </w:r>
+    </w:p>
+    <w:p>
+      <w:pPr>
+        <w:pStyle w:val="Sraopastraipa"/>
+        <w:numPr>
+          <w:ilvl w:val="0"/>
+          <w:numId w:val="23"/>
+        </w:numPr>
+        <w:rPr>
+          <w:rFonts w:ascii="Times New Roman" w:hAnsi="Times New Roman" w:cs="Times New Roman"/>
+          <w:lang w:val="lt-LT"/>
+        </w:rPr>
+      </w:pPr>
+      <w:r>
+        <w:rPr>
+          <w:rFonts w:ascii="Times New Roman" w:hAnsi="Times New Roman" w:cs="Times New Roman"/>
+          <w:lang w:val="lt-LT"/>
+        </w:rPr>
+        <w:t>Aritmetinis-loginis blokas (ALU)</w:t>
+      </w:r>
+      <w:r>
+        <w:rPr>
+          <w:rFonts w:ascii="Times New Roman" w:hAnsi="Times New Roman" w:cs="Times New Roman"/>
+          <w:lang w:val="lt-LT"/>
+        </w:rPr>
+        <w:t xml:space="preserve">. </w:t>
+      </w:r>
+      <w:r>
+        <w:rPr>
+          <w:rFonts w:ascii="Times New Roman" w:hAnsi="Times New Roman" w:cs="Times New Roman"/>
+          <w:lang w:val="lt-LT"/>
+        </w:rPr>
+        <w:t xml:space="preserve">ALU atlieka 8 bitų sudėtį, sudėtį su pernešimu, loginę AND, OR, </w:t>
+      </w:r>
+      <w:proofErr w:type="spellStart"/>
+      <w:r>
+        <w:rPr>
+          <w:rFonts w:ascii="Times New Roman" w:hAnsi="Times New Roman" w:cs="Times New Roman"/>
+          <w:lang w:val="lt-LT"/>
+        </w:rPr>
+        <w:t>Exclusive</w:t>
+      </w:r>
+      <w:proofErr w:type="spellEnd"/>
+      <w:r>
+        <w:rPr>
+          <w:rFonts w:ascii="Times New Roman" w:hAnsi="Times New Roman" w:cs="Times New Roman"/>
+          <w:lang w:val="lt-LT"/>
+        </w:rPr>
+        <w:t xml:space="preserve">-OR (XOR), </w:t>
+      </w:r>
+      <w:proofErr w:type="spellStart"/>
+      <w:r>
+        <w:rPr>
+          <w:rFonts w:ascii="Times New Roman" w:hAnsi="Times New Roman" w:cs="Times New Roman"/>
+          <w:lang w:val="lt-LT"/>
+        </w:rPr>
+        <w:t>inkrementavimą</w:t>
+      </w:r>
+      <w:proofErr w:type="spellEnd"/>
+      <w:r>
+        <w:rPr>
+          <w:rFonts w:ascii="Times New Roman" w:hAnsi="Times New Roman" w:cs="Times New Roman"/>
+          <w:lang w:val="lt-LT"/>
+        </w:rPr>
+        <w:t>/</w:t>
+      </w:r>
+      <w:proofErr w:type="spellStart"/>
+      <w:r>
+        <w:rPr>
+          <w:rFonts w:ascii="Times New Roman" w:hAnsi="Times New Roman" w:cs="Times New Roman"/>
+          <w:lang w:val="lt-LT"/>
+        </w:rPr>
+        <w:t>dekrementavimą</w:t>
+      </w:r>
+      <w:proofErr w:type="spellEnd"/>
+      <w:r>
+        <w:rPr>
+          <w:rFonts w:ascii="Times New Roman" w:hAnsi="Times New Roman" w:cs="Times New Roman"/>
+          <w:lang w:val="lt-LT"/>
+        </w:rPr>
+        <w:t xml:space="preserve">, bitų </w:t>
+      </w:r>
+      <w:proofErr w:type="spellStart"/>
+      <w:r>
+        <w:rPr>
+          <w:rFonts w:ascii="Times New Roman" w:hAnsi="Times New Roman" w:cs="Times New Roman"/>
+          <w:lang w:val="lt-LT"/>
+        </w:rPr>
+        <w:t>komplementą</w:t>
+      </w:r>
+      <w:proofErr w:type="spellEnd"/>
+      <w:r>
+        <w:rPr>
+          <w:rFonts w:ascii="Times New Roman" w:hAnsi="Times New Roman" w:cs="Times New Roman"/>
+          <w:lang w:val="lt-LT"/>
+        </w:rPr>
+        <w:t>, poslinkį ir rotaciją. Visi rezultatai saugomi akumuliatoriuje, kuris yra pagrindinis duomenų registras.</w:t>
+      </w:r>
+    </w:p>
+    <w:p>
+      <w:pPr>
+        <w:pStyle w:val="Sraopastraipa"/>
+        <w:numPr>
+          <w:ilvl w:val="0"/>
+          <w:numId w:val="23"/>
+        </w:numPr>
+        <w:rPr>
+          <w:rFonts w:ascii="Times New Roman" w:hAnsi="Times New Roman" w:cs="Times New Roman"/>
+          <w:lang w:val="lt-LT"/>
+        </w:rPr>
+      </w:pPr>
+      <w:r>
+        <w:rPr>
+          <w:rFonts w:ascii="Times New Roman" w:hAnsi="Times New Roman" w:cs="Times New Roman"/>
+          <w:lang w:val="lt-LT"/>
+        </w:rPr>
+        <w:t>Programų atmintis (</w:t>
+      </w:r>
+      <w:r>
+        <w:rPr>
+          <w:rFonts w:ascii="Times New Roman" w:hAnsi="Times New Roman" w:cs="Times New Roman"/>
+          <w:lang w:val="lt-LT"/>
+        </w:rPr>
+        <w:t xml:space="preserve">angl. </w:t>
+      </w:r>
+      <w:proofErr w:type="spellStart"/>
+      <w:r>
+        <w:rPr>
+          <w:rFonts w:ascii="Times New Roman" w:hAnsi="Times New Roman" w:cs="Times New Roman"/>
+          <w:lang w:val="lt-LT"/>
+        </w:rPr>
+        <w:t>Program</w:t>
+      </w:r>
+      <w:proofErr w:type="spellEnd"/>
+      <w:r>
+        <w:rPr>
+          <w:rFonts w:ascii="Times New Roman" w:hAnsi="Times New Roman" w:cs="Times New Roman"/>
+          <w:lang w:val="lt-LT"/>
+        </w:rPr>
+        <w:t xml:space="preserve"> </w:t>
+      </w:r>
+      <w:proofErr w:type="spellStart"/>
+      <w:r>
+        <w:rPr>
+          <w:rFonts w:ascii="Times New Roman" w:hAnsi="Times New Roman" w:cs="Times New Roman"/>
+          <w:lang w:val="lt-LT"/>
+        </w:rPr>
+        <w:t>Memory</w:t>
+      </w:r>
+      <w:proofErr w:type="spellEnd"/>
+      <w:r>
+        <w:rPr>
+          <w:rFonts w:ascii="Times New Roman" w:hAnsi="Times New Roman" w:cs="Times New Roman"/>
+          <w:lang w:val="lt-LT"/>
+        </w:rPr>
+        <w:t>)</w:t>
+      </w:r>
+      <w:r>
+        <w:rPr>
+          <w:rFonts w:ascii="Times New Roman" w:hAnsi="Times New Roman" w:cs="Times New Roman"/>
+          <w:lang w:val="lt-LT"/>
+        </w:rPr>
+        <w:t xml:space="preserve">. </w:t>
+      </w:r>
+    </w:p>
+    <w:p>
+      <w:pPr>
+        <w:pStyle w:val="Sraopastraipa"/>
+        <w:numPr>
+          <w:ilvl w:val="0"/>
+          <w:numId w:val="24"/>
+        </w:numPr>
+        <w:rPr>
+          <w:rFonts w:ascii="Times New Roman" w:hAnsi="Times New Roman" w:cs="Times New Roman"/>
+          <w:lang w:val="lt-LT"/>
+        </w:rPr>
+      </w:pPr>
+      <w:r>
+        <w:rPr>
+          <w:rFonts w:ascii="Times New Roman" w:hAnsi="Times New Roman" w:cs="Times New Roman"/>
+          <w:lang w:val="lt-LT"/>
+        </w:rPr>
+        <w:t xml:space="preserve">Vidinė atmintis </w:t>
+      </w:r>
+      <w:r>
+        <w:rPr>
+          <w:rFonts w:ascii="Times New Roman" w:hAnsi="Times New Roman" w:cs="Times New Roman"/>
+          <w:lang w:val="lt-LT"/>
+        </w:rPr>
+        <w:t>į</w:t>
+      </w:r>
+      <w:r>
+        <w:rPr>
+          <w:rFonts w:ascii="Times New Roman" w:hAnsi="Times New Roman" w:cs="Times New Roman"/>
+          <w:lang w:val="lt-LT"/>
+        </w:rPr>
+        <w:t>prastai yra 1 KB (1024 žodžiai po 8 bitus).</w:t>
+      </w:r>
+    </w:p>
+    <w:p>
+      <w:pPr>
+        <w:pStyle w:val="Sraopastraipa"/>
+        <w:numPr>
+          <w:ilvl w:val="0"/>
+          <w:numId w:val="24"/>
+        </w:numPr>
+        <w:rPr>
+          <w:rFonts w:ascii="Times New Roman" w:hAnsi="Times New Roman" w:cs="Times New Roman"/>
+          <w:lang w:val="lt-LT"/>
+        </w:rPr>
+      </w:pPr>
+      <w:r>
+        <w:rPr>
+          <w:rFonts w:ascii="Times New Roman" w:hAnsi="Times New Roman" w:cs="Times New Roman"/>
+          <w:lang w:val="lt-LT"/>
+        </w:rPr>
+        <w:t>Adresai pasiekiami per 10 bitų programos skaitiklį (PC)</w:t>
+      </w:r>
+      <w:r>
+        <w:rPr>
+          <w:rFonts w:ascii="Times New Roman" w:hAnsi="Times New Roman" w:cs="Times New Roman"/>
+          <w:lang w:val="lt-LT"/>
+        </w:rPr>
+        <w:t>.</w:t>
+      </w:r>
+    </w:p>
+    <w:p>
+      <w:pPr>
+        <w:pStyle w:val="Sraopastraipa"/>
+        <w:numPr>
+          <w:ilvl w:val="0"/>
+          <w:numId w:val="24"/>
+        </w:numPr>
+        <w:rPr>
+          <w:rFonts w:ascii="Times New Roman" w:hAnsi="Times New Roman" w:cs="Times New Roman"/>
+          <w:lang w:val="lt-LT"/>
+        </w:rPr>
+      </w:pPr>
+      <w:r>
+        <w:rPr>
+          <w:rFonts w:ascii="Times New Roman" w:hAnsi="Times New Roman" w:cs="Times New Roman"/>
+          <w:lang w:val="lt-LT"/>
+        </w:rPr>
+        <w:t>Specialios vietos programų atmintyje</w:t>
+      </w:r>
+      <w:r>
+        <w:rPr>
+          <w:rFonts w:ascii="Times New Roman" w:hAnsi="Times New Roman" w:cs="Times New Roman"/>
+          <w:lang w:val="lt-LT"/>
+        </w:rPr>
+        <w:t xml:space="preserve"> (</w:t>
+      </w:r>
+      <w:proofErr w:type="spellStart"/>
+      <w:r>
+        <w:rPr>
+          <w:rFonts w:ascii="Times New Roman" w:hAnsi="Times New Roman" w:cs="Times New Roman"/>
+          <w:lang w:val="lt-LT"/>
+        </w:rPr>
+        <w:t>Reset</w:t>
+      </w:r>
+      <w:proofErr w:type="spellEnd"/>
+      <w:r>
+        <w:rPr>
+          <w:rFonts w:ascii="Times New Roman" w:hAnsi="Times New Roman" w:cs="Times New Roman"/>
+          <w:lang w:val="lt-LT"/>
+        </w:rPr>
+        <w:t xml:space="preserve"> vektorius: Adresas 0</w:t>
+      </w:r>
+      <w:r>
+        <w:rPr>
+          <w:rFonts w:ascii="Times New Roman" w:hAnsi="Times New Roman" w:cs="Times New Roman"/>
+          <w:lang w:val="lt-LT"/>
+        </w:rPr>
+        <w:t xml:space="preserve">; </w:t>
+      </w:r>
+      <w:r>
+        <w:rPr>
+          <w:rFonts w:ascii="Times New Roman" w:hAnsi="Times New Roman" w:cs="Times New Roman"/>
+          <w:lang w:val="lt-LT"/>
+        </w:rPr>
+        <w:t>Išorinės pertrauktys: Adresas 3</w:t>
+      </w:r>
+      <w:r>
+        <w:rPr>
+          <w:rFonts w:ascii="Times New Roman" w:hAnsi="Times New Roman" w:cs="Times New Roman"/>
+          <w:lang w:val="lt-LT"/>
+        </w:rPr>
+        <w:t xml:space="preserve">; </w:t>
+      </w:r>
+      <w:r>
+        <w:rPr>
+          <w:rFonts w:ascii="Times New Roman" w:hAnsi="Times New Roman" w:cs="Times New Roman"/>
+          <w:lang w:val="lt-LT"/>
+        </w:rPr>
+        <w:t>Laikmačio perpildymo pertrauktys: Adresas 7</w:t>
+      </w:r>
+      <w:r>
+        <w:rPr>
+          <w:rFonts w:ascii="Times New Roman" w:hAnsi="Times New Roman" w:cs="Times New Roman"/>
+          <w:lang w:val="lt-LT"/>
+        </w:rPr>
+        <w:t>)</w:t>
+      </w:r>
+    </w:p>
+    <w:p>
+      <w:pPr>
+        <w:pStyle w:val="Sraopastraipa"/>
+        <w:numPr>
+          <w:ilvl w:val="0"/>
+          <w:numId w:val="23"/>
+        </w:numPr>
+        <w:rPr>
+          <w:rFonts w:ascii="Times New Roman" w:hAnsi="Times New Roman" w:cs="Times New Roman"/>
+          <w:lang w:val="lt-LT"/>
+        </w:rPr>
+      </w:pPr>
+      <w:r>
+        <w:rPr>
+          <w:rFonts w:ascii="Times New Roman" w:hAnsi="Times New Roman" w:cs="Times New Roman"/>
+          <w:lang w:val="lt-LT"/>
+        </w:rPr>
+        <w:t>Atmintis ir duomenys (</w:t>
+      </w:r>
+      <w:r>
+        <w:rPr>
+          <w:rFonts w:ascii="Times New Roman" w:hAnsi="Times New Roman" w:cs="Times New Roman"/>
+          <w:lang w:val="lt-LT"/>
+        </w:rPr>
+        <w:t xml:space="preserve">angl. </w:t>
+      </w:r>
+      <w:proofErr w:type="spellStart"/>
+      <w:r>
+        <w:rPr>
+          <w:rFonts w:ascii="Times New Roman" w:hAnsi="Times New Roman" w:cs="Times New Roman"/>
+          <w:lang w:val="lt-LT"/>
+        </w:rPr>
+        <w:t>Memory</w:t>
+      </w:r>
+      <w:proofErr w:type="spellEnd"/>
+      <w:r>
+        <w:rPr>
+          <w:rFonts w:ascii="Times New Roman" w:hAnsi="Times New Roman" w:cs="Times New Roman"/>
+          <w:lang w:val="lt-LT"/>
+        </w:rPr>
+        <w:t xml:space="preserve"> </w:t>
+      </w:r>
+      <w:proofErr w:type="spellStart"/>
+      <w:r>
+        <w:rPr>
+          <w:rFonts w:ascii="Times New Roman" w:hAnsi="Times New Roman" w:cs="Times New Roman"/>
+          <w:lang w:val="lt-LT"/>
+        </w:rPr>
+        <w:t>and</w:t>
+      </w:r>
+      <w:proofErr w:type="spellEnd"/>
+      <w:r>
+        <w:rPr>
+          <w:rFonts w:ascii="Times New Roman" w:hAnsi="Times New Roman" w:cs="Times New Roman"/>
+          <w:lang w:val="lt-LT"/>
+        </w:rPr>
+        <w:t xml:space="preserve"> Data)</w:t>
+      </w:r>
+      <w:r>
+        <w:rPr>
+          <w:rFonts w:ascii="Times New Roman" w:hAnsi="Times New Roman" w:cs="Times New Roman"/>
+          <w:lang w:val="lt-LT"/>
+        </w:rPr>
+        <w:t xml:space="preserve">. </w:t>
+      </w:r>
+    </w:p>
+    <w:p>
+      <w:pPr>
+        <w:pStyle w:val="Sraopastraipa"/>
+        <w:numPr>
+          <w:ilvl w:val="0"/>
+          <w:numId w:val="25"/>
+        </w:numPr>
+        <w:rPr>
+          <w:rFonts w:ascii="Times New Roman" w:hAnsi="Times New Roman" w:cs="Times New Roman"/>
+          <w:lang w:val="lt-LT"/>
+        </w:rPr>
+      </w:pPr>
+      <w:r>
+        <w:rPr>
+          <w:rFonts w:ascii="Times New Roman" w:hAnsi="Times New Roman" w:cs="Times New Roman"/>
+          <w:lang w:val="lt-LT"/>
+        </w:rPr>
+        <w:t>Vidinė 64 baitų RAM atmintis.</w:t>
+      </w:r>
+    </w:p>
+    <w:p>
+      <w:pPr>
+        <w:pStyle w:val="Sraopastraipa"/>
+        <w:numPr>
+          <w:ilvl w:val="0"/>
+          <w:numId w:val="25"/>
+        </w:numPr>
+        <w:rPr>
+          <w:rFonts w:ascii="Times New Roman" w:hAnsi="Times New Roman" w:cs="Times New Roman"/>
+          <w:lang w:val="lt-LT"/>
+        </w:rPr>
+      </w:pPr>
+      <w:r>
+        <w:rPr>
+          <w:rFonts w:ascii="Times New Roman" w:hAnsi="Times New Roman" w:cs="Times New Roman"/>
+          <w:lang w:val="lt-LT"/>
+        </w:rPr>
+        <w:t xml:space="preserve">Dinamiškai pasirenkami darbo registrų bankai naudojant Bank </w:t>
+      </w:r>
+      <w:proofErr w:type="spellStart"/>
+      <w:r>
+        <w:rPr>
+          <w:rFonts w:ascii="Times New Roman" w:hAnsi="Times New Roman" w:cs="Times New Roman"/>
+          <w:lang w:val="lt-LT"/>
+        </w:rPr>
+        <w:t>Selection</w:t>
+      </w:r>
+      <w:proofErr w:type="spellEnd"/>
+      <w:r>
+        <w:rPr>
+          <w:rFonts w:ascii="Times New Roman" w:hAnsi="Times New Roman" w:cs="Times New Roman"/>
+          <w:lang w:val="lt-LT"/>
+        </w:rPr>
+        <w:t xml:space="preserve"> </w:t>
+      </w:r>
+      <w:proofErr w:type="spellStart"/>
+      <w:r>
+        <w:rPr>
+          <w:rFonts w:ascii="Times New Roman" w:hAnsi="Times New Roman" w:cs="Times New Roman"/>
+          <w:lang w:val="lt-LT"/>
+        </w:rPr>
+        <w:t>Bit</w:t>
+      </w:r>
+      <w:proofErr w:type="spellEnd"/>
+      <w:r>
+        <w:rPr>
+          <w:rFonts w:ascii="Times New Roman" w:hAnsi="Times New Roman" w:cs="Times New Roman"/>
+          <w:lang w:val="lt-LT"/>
+        </w:rPr>
+        <w:t>.</w:t>
+      </w:r>
+    </w:p>
+    <w:p>
+      <w:pPr>
+        <w:pStyle w:val="Sraopastraipa"/>
+        <w:numPr>
+          <w:ilvl w:val="0"/>
+          <w:numId w:val="25"/>
+        </w:numPr>
+        <w:rPr>
+          <w:rFonts w:ascii="Times New Roman" w:hAnsi="Times New Roman" w:cs="Times New Roman"/>
+          <w:lang w:val="lt-LT"/>
+        </w:rPr>
+      </w:pPr>
+      <w:r>
+        <w:rPr>
+          <w:rFonts w:ascii="Times New Roman" w:hAnsi="Times New Roman" w:cs="Times New Roman"/>
+          <w:lang w:val="lt-LT"/>
+        </w:rPr>
+        <w:t xml:space="preserve">Likusi RAM dalis naudojama stekui ir </w:t>
+      </w:r>
+      <w:proofErr w:type="spellStart"/>
+      <w:r>
+        <w:rPr>
+          <w:rFonts w:ascii="Times New Roman" w:hAnsi="Times New Roman" w:cs="Times New Roman"/>
+          <w:lang w:val="lt-LT"/>
+        </w:rPr>
+        <w:t>subprogramų</w:t>
+      </w:r>
+      <w:proofErr w:type="spellEnd"/>
+      <w:r>
+        <w:rPr>
+          <w:rFonts w:ascii="Times New Roman" w:hAnsi="Times New Roman" w:cs="Times New Roman"/>
+          <w:lang w:val="lt-LT"/>
+        </w:rPr>
+        <w:t xml:space="preserve"> parametrams saugoti.</w:t>
+      </w:r>
+    </w:p>
+    <w:p>
+      <w:pPr>
+        <w:pStyle w:val="Sraopastraipa"/>
+        <w:numPr>
+          <w:ilvl w:val="0"/>
+          <w:numId w:val="23"/>
+        </w:numPr>
+        <w:rPr>
+          <w:rFonts w:ascii="Times New Roman" w:hAnsi="Times New Roman" w:cs="Times New Roman"/>
+          <w:lang w:val="lt-LT"/>
+        </w:rPr>
+      </w:pPr>
+      <w:r>
+        <w:rPr>
+          <w:rFonts w:ascii="Times New Roman" w:hAnsi="Times New Roman" w:cs="Times New Roman"/>
+          <w:lang w:val="lt-LT"/>
+        </w:rPr>
+        <w:t>Programos būsenos žodis (</w:t>
+      </w:r>
+      <w:r>
+        <w:rPr>
+          <w:rFonts w:ascii="Times New Roman" w:hAnsi="Times New Roman" w:cs="Times New Roman"/>
+          <w:lang w:val="lt-LT"/>
+        </w:rPr>
+        <w:t xml:space="preserve">angl. </w:t>
+      </w:r>
+      <w:proofErr w:type="spellStart"/>
+      <w:r>
+        <w:rPr>
+          <w:rFonts w:ascii="Times New Roman" w:hAnsi="Times New Roman" w:cs="Times New Roman"/>
+          <w:lang w:val="lt-LT"/>
+        </w:rPr>
+        <w:t>Program</w:t>
+      </w:r>
+      <w:proofErr w:type="spellEnd"/>
+      <w:r>
+        <w:rPr>
+          <w:rFonts w:ascii="Times New Roman" w:hAnsi="Times New Roman" w:cs="Times New Roman"/>
+          <w:lang w:val="lt-LT"/>
+        </w:rPr>
+        <w:t xml:space="preserve"> Status Word – PSW)</w:t>
+      </w:r>
+      <w:r>
+        <w:rPr>
+          <w:rFonts w:ascii="Times New Roman" w:hAnsi="Times New Roman" w:cs="Times New Roman"/>
+          <w:lang w:val="lt-LT"/>
+        </w:rPr>
+        <w:t xml:space="preserve">. </w:t>
+      </w:r>
+    </w:p>
+    <w:p>
+      <w:pPr>
+        <w:pStyle w:val="Sraopastraipa"/>
+        <w:numPr>
+          <w:ilvl w:val="0"/>
+          <w:numId w:val="26"/>
+        </w:numPr>
+        <w:rPr>
+          <w:rFonts w:ascii="Times New Roman" w:hAnsi="Times New Roman" w:cs="Times New Roman"/>
+          <w:lang w:val="lt-LT"/>
+        </w:rPr>
+      </w:pPr>
+      <w:r>
+        <w:rPr>
+          <w:rFonts w:ascii="Times New Roman" w:hAnsi="Times New Roman" w:cs="Times New Roman"/>
+          <w:lang w:val="lt-LT"/>
+        </w:rPr>
+        <w:t xml:space="preserve">PSW apima būsenos vėliavėles, tokias kaip </w:t>
+      </w:r>
+      <w:proofErr w:type="spellStart"/>
+      <w:r>
+        <w:rPr>
+          <w:rFonts w:ascii="Times New Roman" w:hAnsi="Times New Roman" w:cs="Times New Roman"/>
+          <w:lang w:val="lt-LT"/>
+        </w:rPr>
+        <w:t>Carry</w:t>
+      </w:r>
+      <w:proofErr w:type="spellEnd"/>
+      <w:r>
+        <w:rPr>
+          <w:rFonts w:ascii="Times New Roman" w:hAnsi="Times New Roman" w:cs="Times New Roman"/>
+          <w:lang w:val="lt-LT"/>
+        </w:rPr>
+        <w:t xml:space="preserve"> ir </w:t>
+      </w:r>
+      <w:proofErr w:type="spellStart"/>
+      <w:r>
+        <w:rPr>
+          <w:rFonts w:ascii="Times New Roman" w:hAnsi="Times New Roman" w:cs="Times New Roman"/>
+          <w:lang w:val="lt-LT"/>
+        </w:rPr>
+        <w:t>Auxiliary</w:t>
+      </w:r>
+      <w:proofErr w:type="spellEnd"/>
+      <w:r>
+        <w:rPr>
+          <w:rFonts w:ascii="Times New Roman" w:hAnsi="Times New Roman" w:cs="Times New Roman"/>
+          <w:lang w:val="lt-LT"/>
+        </w:rPr>
+        <w:t xml:space="preserve"> </w:t>
+      </w:r>
+      <w:proofErr w:type="spellStart"/>
+      <w:r>
+        <w:rPr>
+          <w:rFonts w:ascii="Times New Roman" w:hAnsi="Times New Roman" w:cs="Times New Roman"/>
+          <w:lang w:val="lt-LT"/>
+        </w:rPr>
+        <w:t>Carry</w:t>
+      </w:r>
+      <w:proofErr w:type="spellEnd"/>
+      <w:r>
+        <w:rPr>
+          <w:rFonts w:ascii="Times New Roman" w:hAnsi="Times New Roman" w:cs="Times New Roman"/>
+          <w:lang w:val="lt-LT"/>
+        </w:rPr>
+        <w:t>, bei vartotojo apibrėžiamą vėliavėlę F0.</w:t>
+      </w:r>
+    </w:p>
+    <w:p>
+      <w:pPr>
+        <w:pStyle w:val="Sraopastraipa"/>
+        <w:numPr>
+          <w:ilvl w:val="0"/>
+          <w:numId w:val="26"/>
+        </w:numPr>
+        <w:rPr>
+          <w:rFonts w:ascii="Times New Roman" w:hAnsi="Times New Roman" w:cs="Times New Roman"/>
+          <w:lang w:val="lt-LT"/>
+        </w:rPr>
+      </w:pPr>
+      <w:r>
+        <w:rPr>
+          <w:rFonts w:ascii="Times New Roman" w:hAnsi="Times New Roman" w:cs="Times New Roman"/>
+          <w:lang w:val="lt-LT"/>
+        </w:rPr>
+        <w:t xml:space="preserve">PSW taip pat valdo Steko rodyklę (SP), kuri leidžia valdyti iki 8 lygių </w:t>
+      </w:r>
+      <w:proofErr w:type="spellStart"/>
+      <w:r>
+        <w:rPr>
+          <w:rFonts w:ascii="Times New Roman" w:hAnsi="Times New Roman" w:cs="Times New Roman"/>
+          <w:lang w:val="lt-LT"/>
+        </w:rPr>
+        <w:t>subprogramų</w:t>
+      </w:r>
+      <w:proofErr w:type="spellEnd"/>
+      <w:r>
+        <w:rPr>
+          <w:rFonts w:ascii="Times New Roman" w:hAnsi="Times New Roman" w:cs="Times New Roman"/>
+          <w:lang w:val="lt-LT"/>
+        </w:rPr>
+        <w:t xml:space="preserve"> įdėjimą.</w:t>
+      </w:r>
+    </w:p>
+    <w:p>
+      <w:pPr>
+        <w:pStyle w:val="Sraopastraipa"/>
+        <w:numPr>
+          <w:ilvl w:val="0"/>
+          <w:numId w:val="23"/>
+        </w:numPr>
+        <w:rPr>
+          <w:rFonts w:ascii="Times New Roman" w:hAnsi="Times New Roman" w:cs="Times New Roman"/>
+          <w:lang w:val="lt-LT"/>
+        </w:rPr>
+      </w:pPr>
+      <w:r>
+        <w:rPr>
+          <w:rFonts w:ascii="Times New Roman" w:hAnsi="Times New Roman" w:cs="Times New Roman"/>
+          <w:lang w:val="lt-LT"/>
+        </w:rPr>
+        <w:t>Laikmačiai ir skaitikliai (</w:t>
+      </w:r>
+      <w:r>
+        <w:rPr>
+          <w:rFonts w:ascii="Times New Roman" w:hAnsi="Times New Roman" w:cs="Times New Roman"/>
+          <w:lang w:val="lt-LT"/>
+        </w:rPr>
+        <w:t xml:space="preserve">angl. </w:t>
+      </w:r>
+      <w:proofErr w:type="spellStart"/>
+      <w:r>
+        <w:rPr>
+          <w:rFonts w:ascii="Times New Roman" w:hAnsi="Times New Roman" w:cs="Times New Roman"/>
+          <w:lang w:val="lt-LT"/>
+        </w:rPr>
+        <w:t>Timers</w:t>
+      </w:r>
+      <w:proofErr w:type="spellEnd"/>
+      <w:r>
+        <w:rPr>
+          <w:rFonts w:ascii="Times New Roman" w:hAnsi="Times New Roman" w:cs="Times New Roman"/>
+          <w:lang w:val="lt-LT"/>
+        </w:rPr>
+        <w:t xml:space="preserve"> </w:t>
+      </w:r>
+      <w:proofErr w:type="spellStart"/>
+      <w:r>
+        <w:rPr>
+          <w:rFonts w:ascii="Times New Roman" w:hAnsi="Times New Roman" w:cs="Times New Roman"/>
+          <w:lang w:val="lt-LT"/>
+        </w:rPr>
+        <w:t>and</w:t>
+      </w:r>
+      <w:proofErr w:type="spellEnd"/>
+      <w:r>
+        <w:rPr>
+          <w:rFonts w:ascii="Times New Roman" w:hAnsi="Times New Roman" w:cs="Times New Roman"/>
+          <w:lang w:val="lt-LT"/>
+        </w:rPr>
+        <w:t xml:space="preserve"> </w:t>
+      </w:r>
+      <w:proofErr w:type="spellStart"/>
+      <w:r>
+        <w:rPr>
+          <w:rFonts w:ascii="Times New Roman" w:hAnsi="Times New Roman" w:cs="Times New Roman"/>
+          <w:lang w:val="lt-LT"/>
+        </w:rPr>
+        <w:t>Counters</w:t>
+      </w:r>
+      <w:proofErr w:type="spellEnd"/>
+      <w:r>
+        <w:rPr>
+          <w:rFonts w:ascii="Times New Roman" w:hAnsi="Times New Roman" w:cs="Times New Roman"/>
+          <w:lang w:val="lt-LT"/>
+        </w:rPr>
+        <w:t>)</w:t>
+      </w:r>
+      <w:r>
+        <w:rPr>
+          <w:rFonts w:ascii="Times New Roman" w:hAnsi="Times New Roman" w:cs="Times New Roman"/>
+          <w:lang w:val="lt-LT"/>
+        </w:rPr>
+        <w:t xml:space="preserve">. </w:t>
+      </w:r>
+    </w:p>
+    <w:p>
+      <w:pPr>
+        <w:pStyle w:val="Sraopastraipa"/>
+        <w:numPr>
+          <w:ilvl w:val="0"/>
+          <w:numId w:val="26"/>
+        </w:numPr>
+        <w:rPr>
+          <w:rFonts w:ascii="Times New Roman" w:hAnsi="Times New Roman" w:cs="Times New Roman"/>
+          <w:lang w:val="lt-LT"/>
+        </w:rPr>
+      </w:pPr>
+      <w:r>
+        <w:rPr>
+          <w:rFonts w:ascii="Times New Roman" w:hAnsi="Times New Roman" w:cs="Times New Roman"/>
+          <w:lang w:val="lt-LT"/>
+        </w:rPr>
+        <w:t>8 bitų laikmatis/skaitiklis</w:t>
+      </w:r>
+      <w:r>
+        <w:rPr>
+          <w:rFonts w:ascii="Times New Roman" w:hAnsi="Times New Roman" w:cs="Times New Roman"/>
+          <w:lang w:val="lt-LT"/>
+        </w:rPr>
+        <w:t xml:space="preserve">. </w:t>
+      </w:r>
+      <w:r>
+        <w:rPr>
+          <w:rFonts w:ascii="Times New Roman" w:hAnsi="Times New Roman" w:cs="Times New Roman"/>
+          <w:lang w:val="lt-LT"/>
+        </w:rPr>
+        <w:t>Gali veikti kaip laikmatis naudojant padalintą laikrodį (pvz., 80 µs raiška su 6 MHz laikrodžiu).</w:t>
+      </w:r>
+      <w:r>
+        <w:rPr>
+          <w:rFonts w:ascii="Times New Roman" w:hAnsi="Times New Roman" w:cs="Times New Roman"/>
+          <w:lang w:val="lt-LT"/>
+        </w:rPr>
+        <w:t xml:space="preserve"> Arba g</w:t>
+      </w:r>
+      <w:r>
+        <w:rPr>
+          <w:rFonts w:ascii="Times New Roman" w:hAnsi="Times New Roman" w:cs="Times New Roman"/>
+          <w:lang w:val="lt-LT"/>
+        </w:rPr>
+        <w:t>ali veikti kaip įvykių skaitiklis, kurio reikšmė didinama išoriniais signalais per T įvestį.</w:t>
+      </w:r>
+    </w:p>
+    <w:p>
+      <w:pPr>
+        <w:pStyle w:val="Sraopastraipa"/>
+        <w:numPr>
+          <w:ilvl w:val="0"/>
+          <w:numId w:val="23"/>
+        </w:numPr>
+        <w:rPr>
+          <w:rFonts w:ascii="Times New Roman" w:hAnsi="Times New Roman" w:cs="Times New Roman"/>
+          <w:lang w:val="lt-LT"/>
+        </w:rPr>
+      </w:pPr>
+      <w:r>
+        <w:rPr>
+          <w:rFonts w:ascii="Times New Roman" w:hAnsi="Times New Roman" w:cs="Times New Roman"/>
+          <w:lang w:val="lt-LT"/>
+        </w:rPr>
+        <w:t>Įvesties/išvesties prievadai (</w:t>
+      </w:r>
+      <w:r>
+        <w:rPr>
+          <w:rFonts w:ascii="Times New Roman" w:hAnsi="Times New Roman" w:cs="Times New Roman"/>
+          <w:lang w:val="lt-LT"/>
+        </w:rPr>
+        <w:t xml:space="preserve">angl. </w:t>
+      </w:r>
+      <w:r>
+        <w:rPr>
+          <w:rFonts w:ascii="Times New Roman" w:hAnsi="Times New Roman" w:cs="Times New Roman"/>
+          <w:lang w:val="lt-LT"/>
+        </w:rPr>
+        <w:t xml:space="preserve">I/O </w:t>
+      </w:r>
+      <w:proofErr w:type="spellStart"/>
+      <w:r>
+        <w:rPr>
+          <w:rFonts w:ascii="Times New Roman" w:hAnsi="Times New Roman" w:cs="Times New Roman"/>
+          <w:lang w:val="lt-LT"/>
+        </w:rPr>
+        <w:t>Ports</w:t>
+      </w:r>
+      <w:proofErr w:type="spellEnd"/>
+      <w:r>
+        <w:rPr>
+          <w:rFonts w:ascii="Times New Roman" w:hAnsi="Times New Roman" w:cs="Times New Roman"/>
+          <w:lang w:val="lt-LT"/>
+        </w:rPr>
+        <w:t>)</w:t>
+      </w:r>
+      <w:r>
+        <w:rPr>
+          <w:rFonts w:ascii="Times New Roman" w:hAnsi="Times New Roman" w:cs="Times New Roman"/>
+          <w:lang w:val="lt-LT"/>
+        </w:rPr>
+        <w:t>.</w:t>
+      </w:r>
+    </w:p>
+    <w:p>
+      <w:pPr>
+        <w:pStyle w:val="Sraopastraipa"/>
+        <w:numPr>
+          <w:ilvl w:val="0"/>
+          <w:numId w:val="26"/>
+        </w:numPr>
+        <w:rPr>
+          <w:rFonts w:ascii="Times New Roman" w:hAnsi="Times New Roman" w:cs="Times New Roman"/>
+          <w:lang w:val="lt-LT"/>
+        </w:rPr>
+      </w:pPr>
+      <w:r>
+        <w:rPr>
+          <w:rFonts w:ascii="Times New Roman" w:hAnsi="Times New Roman" w:cs="Times New Roman"/>
+          <w:lang w:val="lt-LT"/>
+        </w:rPr>
+        <w:t>Įrenginyje yra trys I/O prievadai</w:t>
+      </w:r>
+      <w:r>
+        <w:rPr>
+          <w:rFonts w:ascii="Times New Roman" w:hAnsi="Times New Roman" w:cs="Times New Roman"/>
+          <w:lang w:val="lt-LT"/>
+        </w:rPr>
+        <w:t xml:space="preserve">. </w:t>
+      </w:r>
+      <w:r>
+        <w:rPr>
+          <w:rFonts w:ascii="Times New Roman" w:hAnsi="Times New Roman" w:cs="Times New Roman"/>
+          <w:lang w:val="lt-LT"/>
+        </w:rPr>
+        <w:t xml:space="preserve">Port 1 ir Port 2 – </w:t>
+      </w:r>
+      <w:proofErr w:type="spellStart"/>
+      <w:r>
+        <w:rPr>
+          <w:rFonts w:ascii="Times New Roman" w:hAnsi="Times New Roman" w:cs="Times New Roman"/>
+          <w:lang w:val="lt-LT"/>
+        </w:rPr>
+        <w:t>quasi-bidirekciniai</w:t>
+      </w:r>
+      <w:proofErr w:type="spellEnd"/>
+      <w:r>
+        <w:rPr>
+          <w:rFonts w:ascii="Times New Roman" w:hAnsi="Times New Roman" w:cs="Times New Roman"/>
+          <w:lang w:val="lt-LT"/>
+        </w:rPr>
+        <w:t xml:space="preserve"> prievadai, kurie leidžia naudoti kontaktus tiek įvestims, tiek išvestims.</w:t>
+      </w:r>
+      <w:r>
+        <w:rPr>
+          <w:rFonts w:ascii="Times New Roman" w:hAnsi="Times New Roman" w:cs="Times New Roman"/>
+          <w:lang w:val="lt-LT"/>
+        </w:rPr>
+        <w:t xml:space="preserve"> </w:t>
+      </w:r>
+      <w:r>
+        <w:rPr>
+          <w:rFonts w:ascii="Times New Roman" w:hAnsi="Times New Roman" w:cs="Times New Roman"/>
+          <w:lang w:val="lt-LT"/>
+        </w:rPr>
+        <w:t>BUS – pilnai dvipusis prievadas, skirtas išorinei atminčiai ir periferiniams įrenginiams.</w:t>
+      </w:r>
     </w:p>
     <w:p>
       <w:pPr>
@@ -9197,6 +10736,7 @@
           <w:szCs w:val="28"/>
           <w:lang w:val="lt-LT"/>
         </w:rPr>
+        <w:lastRenderedPageBreak/>
         <w:t xml:space="preserve">Mašinos kodo arba </w:t>
       </w:r>
       <w:proofErr w:type="spellStart"/>
@@ -9224,6 +10764,60 @@
     </w:p>
     <w:p>
       <w:pPr>
+        <w:jc w:val="both"/>
+        <w:rPr>
+          <w:rFonts w:ascii="Times New Roman" w:hAnsi="Times New Roman" w:cs="Times New Roman"/>
+          <w:b/>
+          <w:bCs/>
+          <w:lang w:val="lt-LT"/>
+        </w:rPr>
+      </w:pPr>
+      <w:r>
+        <w:rPr>
+          <w:rFonts w:ascii="Times New Roman" w:hAnsi="Times New Roman" w:cs="Times New Roman"/>
+          <w:b/>
+          <w:bCs/>
+          <w:lang w:val="lt-LT"/>
+        </w:rPr>
+        <w:t>Z80</w:t>
+      </w:r>
+    </w:p>
+    <w:p>
+      <w:pPr>
+        <w:rPr>
+          <w:lang w:val="lt-LT"/>
+        </w:rPr>
+      </w:pPr>
+    </w:p>
+    <w:p>
+      <w:pPr>
+        <w:jc w:val="both"/>
+        <w:rPr>
+          <w:rFonts w:ascii="Times New Roman" w:hAnsi="Times New Roman" w:cs="Times New Roman"/>
+          <w:b/>
+          <w:bCs/>
+          <w:lang w:val="lt-LT"/>
+        </w:rPr>
+      </w:pPr>
+      <w:r>
+        <w:rPr>
+          <w:rFonts w:ascii="Times New Roman" w:hAnsi="Times New Roman" w:cs="Times New Roman"/>
+          <w:b/>
+          <w:bCs/>
+          <w:lang w:val="lt-LT"/>
+        </w:rPr>
+        <w:t>MCS-48/8048/8035/8748</w:t>
+      </w:r>
+    </w:p>
+    <w:p>
+      <w:pPr>
+        <w:rPr>
+          <w:lang w:val="lt-LT"/>
+        </w:rPr>
+      </w:pPr>
+    </w:p>
+    <w:p>
+      <w:pPr>
         <w:pStyle w:val="Antrat1"/>
         <w:jc w:val="both"/>
         <w:rPr>
@@ -9247,6 +10841,60 @@
     </w:p>
     <w:p>
       <w:pPr>
+        <w:jc w:val="both"/>
+        <w:rPr>
+          <w:rFonts w:ascii="Times New Roman" w:hAnsi="Times New Roman" w:cs="Times New Roman"/>
+          <w:b/>
+          <w:bCs/>
+          <w:lang w:val="lt-LT"/>
+        </w:rPr>
+      </w:pPr>
+      <w:r>
+        <w:rPr>
+          <w:rFonts w:ascii="Times New Roman" w:hAnsi="Times New Roman" w:cs="Times New Roman"/>
+          <w:b/>
+          <w:bCs/>
+          <w:lang w:val="lt-LT"/>
+        </w:rPr>
+        <w:t>Z80</w:t>
+      </w:r>
+    </w:p>
+    <w:p>
+      <w:pPr>
+        <w:rPr>
+          <w:lang w:val="lt-LT"/>
+        </w:rPr>
+      </w:pPr>
+    </w:p>
+    <w:p>
+      <w:pPr>
+        <w:jc w:val="both"/>
+        <w:rPr>
+          <w:rFonts w:ascii="Times New Roman" w:hAnsi="Times New Roman" w:cs="Times New Roman"/>
+          <w:b/>
+          <w:bCs/>
+          <w:lang w:val="lt-LT"/>
+        </w:rPr>
+      </w:pPr>
+      <w:r>
+        <w:rPr>
+          <w:rFonts w:ascii="Times New Roman" w:hAnsi="Times New Roman" w:cs="Times New Roman"/>
+          <w:b/>
+          <w:bCs/>
+          <w:lang w:val="lt-LT"/>
+        </w:rPr>
+        <w:t>MCS-48/8048/8035/8748</w:t>
+      </w:r>
+    </w:p>
+    <w:p>
+      <w:pPr>
+        <w:rPr>
+          <w:lang w:val="lt-LT"/>
+        </w:rPr>
+      </w:pPr>
+    </w:p>
+    <w:p>
+      <w:pPr>
         <w:pStyle w:val="Antrat1"/>
         <w:jc w:val="both"/>
         <w:rPr>
@@ -9270,6 +10918,60 @@
     </w:p>
     <w:p>
       <w:pPr>
+        <w:jc w:val="both"/>
+        <w:rPr>
+          <w:rFonts w:ascii="Times New Roman" w:hAnsi="Times New Roman" w:cs="Times New Roman"/>
+          <w:b/>
+          <w:bCs/>
+          <w:lang w:val="lt-LT"/>
+        </w:rPr>
+      </w:pPr>
+      <w:r>
+        <w:rPr>
+          <w:rFonts w:ascii="Times New Roman" w:hAnsi="Times New Roman" w:cs="Times New Roman"/>
+          <w:b/>
+          <w:bCs/>
+          <w:lang w:val="lt-LT"/>
+        </w:rPr>
+        <w:t>Z80</w:t>
+      </w:r>
+    </w:p>
+    <w:p>
+      <w:pPr>
+        <w:rPr>
+          <w:lang w:val="lt-LT"/>
+        </w:rPr>
+      </w:pPr>
+    </w:p>
+    <w:p>
+      <w:pPr>
+        <w:jc w:val="both"/>
+        <w:rPr>
+          <w:rFonts w:ascii="Times New Roman" w:hAnsi="Times New Roman" w:cs="Times New Roman"/>
+          <w:b/>
+          <w:bCs/>
+          <w:lang w:val="lt-LT"/>
+        </w:rPr>
+      </w:pPr>
+      <w:r>
+        <w:rPr>
+          <w:rFonts w:ascii="Times New Roman" w:hAnsi="Times New Roman" w:cs="Times New Roman"/>
+          <w:b/>
+          <w:bCs/>
+          <w:lang w:val="lt-LT"/>
+        </w:rPr>
+        <w:t>MCS-48/8048/8035/8748</w:t>
+      </w:r>
+    </w:p>
+    <w:p>
+      <w:pPr>
+        <w:rPr>
+          <w:lang w:val="lt-LT"/>
+        </w:rPr>
+      </w:pPr>
+    </w:p>
+    <w:p>
+      <w:pPr>
         <w:pStyle w:val="Antrat1"/>
         <w:rPr>
           <w:rFonts w:ascii="Times New Roman" w:hAnsi="Times New Roman" w:cs="Times New Roman"/>
@@ -9289,14 +10991,6 @@
         </w:rPr>
         <w:t>Išvados</w:t>
       </w:r>
-    </w:p>
-    <w:p>
-      <w:pPr>
-        <w:pStyle w:val="Antrat1"/>
-        <w:rPr>
-          <w:lang w:val="lt-LT"/>
-        </w:rPr>
-      </w:pPr>
       <w:r>
         <w:rPr>
           <w:rFonts w:ascii="Times New Roman" w:hAnsi="Times New Roman" w:cs="Times New Roman"/>
@@ -9305,6 +10999,122 @@
           <w:szCs w:val="28"/>
           <w:lang w:val="lt-LT"/>
         </w:rPr>
+        <w:t>. Z</w:t>
+      </w:r>
+      <w:r>
+        <w:rPr>
+          <w:rFonts w:ascii="Times New Roman" w:hAnsi="Times New Roman" w:cs="Times New Roman"/>
+          <w:color w:val="auto"/>
+          <w:sz w:val="28"/>
+          <w:szCs w:val="28"/>
+        </w:rPr>
+        <w:t xml:space="preserve">80 </w:t>
+      </w:r>
+      <w:proofErr w:type="spellStart"/>
+      <w:r>
+        <w:rPr>
+          <w:rFonts w:ascii="Times New Roman" w:hAnsi="Times New Roman" w:cs="Times New Roman"/>
+          <w:color w:val="auto"/>
+          <w:sz w:val="28"/>
+          <w:szCs w:val="28"/>
+        </w:rPr>
+        <w:t>ir</w:t>
+      </w:r>
+      <w:proofErr w:type="spellEnd"/>
+      <w:r>
+        <w:rPr>
+          <w:rFonts w:ascii="Times New Roman" w:hAnsi="Times New Roman" w:cs="Times New Roman"/>
+          <w:color w:val="auto"/>
+          <w:sz w:val="28"/>
+          <w:szCs w:val="28"/>
+        </w:rPr>
+        <w:t xml:space="preserve"> </w:t>
+      </w:r>
+      <w:r>
+        <w:rPr>
+          <w:rFonts w:ascii="Times New Roman" w:hAnsi="Times New Roman" w:cs="Times New Roman"/>
+          <w:color w:val="auto"/>
+          <w:sz w:val="28"/>
+          <w:szCs w:val="28"/>
+        </w:rPr>
+        <w:t>MCS-48/8048/8035/8748</w:t>
+      </w:r>
+      <w:r>
+        <w:rPr>
+          <w:rFonts w:ascii="Times New Roman" w:hAnsi="Times New Roman" w:cs="Times New Roman"/>
+          <w:color w:val="auto"/>
+          <w:sz w:val="28"/>
+          <w:szCs w:val="28"/>
+        </w:rPr>
+        <w:t xml:space="preserve"> </w:t>
+      </w:r>
+      <w:proofErr w:type="spellStart"/>
+      <w:r>
+        <w:rPr>
+          <w:rFonts w:ascii="Times New Roman" w:hAnsi="Times New Roman" w:cs="Times New Roman"/>
+          <w:color w:val="auto"/>
+          <w:sz w:val="28"/>
+          <w:szCs w:val="28"/>
+        </w:rPr>
+        <w:t>architekt</w:t>
+      </w:r>
+      <w:r>
+        <w:rPr>
+          <w:rFonts w:ascii="Times New Roman" w:hAnsi="Times New Roman" w:cs="Times New Roman"/>
+          <w:color w:val="auto"/>
+          <w:sz w:val="28"/>
+          <w:szCs w:val="28"/>
+          <w:lang w:val="lt-LT"/>
+        </w:rPr>
+        <w:t>ūrų</w:t>
+      </w:r>
+      <w:proofErr w:type="spellEnd"/>
+      <w:r>
+        <w:rPr>
+          <w:rFonts w:ascii="Times New Roman" w:hAnsi="Times New Roman" w:cs="Times New Roman"/>
+          <w:color w:val="auto"/>
+          <w:sz w:val="28"/>
+          <w:szCs w:val="28"/>
+          <w:lang w:val="lt-LT"/>
+        </w:rPr>
+        <w:t xml:space="preserve"> skirtumai.</w:t>
+      </w:r>
+    </w:p>
+    <w:p>
+      <w:pPr>
+        <w:rPr>
+          <w:rFonts w:ascii="Times New Roman" w:eastAsiaTheme="majorEastAsia" w:hAnsi="Times New Roman" w:cs="Times New Roman"/>
+          <w:sz w:val="28"/>
+          <w:szCs w:val="28"/>
+          <w:lang w:val="lt-LT"/>
+        </w:rPr>
+      </w:pPr>
+      <w:r>
+        <w:rPr>
+          <w:rFonts w:ascii="Times New Roman" w:hAnsi="Times New Roman" w:cs="Times New Roman"/>
+          <w:sz w:val="28"/>
+          <w:szCs w:val="28"/>
+          <w:lang w:val="lt-LT"/>
+        </w:rPr>
+        <w:br w:type="page"/>
+      </w:r>
+    </w:p>
+    <w:p>
+      <w:pPr>
+        <w:pStyle w:val="Antrat1"/>
+        <w:rPr>
+          <w:lang w:val="lt-LT"/>
+        </w:rPr>
+      </w:pPr>
+      <w:r>
+        <w:rPr>
+          <w:rFonts w:ascii="Times New Roman" w:hAnsi="Times New Roman" w:cs="Times New Roman"/>
+          <w:color w:val="auto"/>
+          <w:sz w:val="28"/>
+          <w:szCs w:val="28"/>
+          <w:lang w:val="lt-LT"/>
+        </w:rPr>
+        <w:lastRenderedPageBreak/>
         <w:t>Cituojama literatūra</w:t>
       </w:r>
       <w:r>
@@ -9854,708 +11664,9 @@
     </w:lvl>
   </w:abstractNum>
   <w:abstractNum w:abstractNumId="2" w15:restartNumberingAfterBreak="0">
-    <w:nsid w:val="11A340AD"/>
+    <w:nsid w:val="0CD7503E"/>
     <w:multiLevelType w:val="hybridMultilevel"/>
-    <w:tmpl w:val="1960E4F2"/>
-    <w:lvl w:ilvl="0" w:tplc="0409000F">
-      <w:start w:val="1"/>
-      <w:numFmt w:val="decimal"/>
-      <w:lvlText w:val="%1."/>
-      <w:lvlJc w:val="left"/>
-      <w:pPr>
-        <w:ind w:left="720" w:hanging="360"/>
-      </w:pPr>
-      <w:rPr>
-        <w:rFonts w:hint="default"/>
-      </w:rPr>
-    </w:lvl>
-    <w:lvl w:ilvl="1" w:tplc="04090019" w:tentative="1">
-      <w:start w:val="1"/>
-      <w:numFmt w:val="lowerLetter"/>
-      <w:lvlText w:val="%2."/>
-      <w:lvlJc w:val="left"/>
-      <w:pPr>
-        <w:ind w:left="1440" w:hanging="360"/>
-      </w:pPr>
-    </w:lvl>
-    <w:lvl w:ilvl="2" w:tplc="0409001B" w:tentative="1">
-      <w:start w:val="1"/>
-      <w:numFmt w:val="lowerRoman"/>
-      <w:lvlText w:val="%3."/>
-      <w:lvlJc w:val="right"/>
-      <w:pPr>
-        <w:ind w:left="2160" w:hanging="180"/>
-      </w:pPr>
-    </w:lvl>
-    <w:lvl w:ilvl="3" w:tplc="0409000F" w:tentative="1">
-      <w:start w:val="1"/>
-      <w:numFmt w:val="decimal"/>
-      <w:lvlText w:val="%4."/>
-      <w:lvlJc w:val="left"/>
-      <w:pPr>
-        <w:ind w:left="2880" w:hanging="360"/>
-      </w:pPr>
-    </w:lvl>
-    <w:lvl w:ilvl="4" w:tplc="04090019" w:tentative="1">
-      <w:start w:val="1"/>
-      <w:numFmt w:val="lowerLetter"/>
-      <w:lvlText w:val="%5."/>
-      <w:lvlJc w:val="left"/>
-      <w:pPr>
-        <w:ind w:left="3600" w:hanging="360"/>
-      </w:pPr>
-    </w:lvl>
-    <w:lvl w:ilvl="5" w:tplc="0409001B" w:tentative="1">
-      <w:start w:val="1"/>
-      <w:numFmt w:val="lowerRoman"/>
-      <w:lvlText w:val="%6."/>
-      <w:lvlJc w:val="right"/>
-      <w:pPr>
-        <w:ind w:left="4320" w:hanging="180"/>
-      </w:pPr>
-    </w:lvl>
-    <w:lvl w:ilvl="6" w:tplc="0409000F" w:tentative="1">
-      <w:start w:val="1"/>
-      <w:numFmt w:val="decimal"/>
-      <w:lvlText w:val="%7."/>
-      <w:lvlJc w:val="left"/>
-      <w:pPr>
-        <w:ind w:left="5040" w:hanging="360"/>
-      </w:pPr>
-    </w:lvl>
-    <w:lvl w:ilvl="7" w:tplc="04090019" w:tentative="1">
-      <w:start w:val="1"/>
-      <w:numFmt w:val="lowerLetter"/>
-      <w:lvlText w:val="%8."/>
-      <w:lvlJc w:val="left"/>
-      <w:pPr>
-        <w:ind w:left="5760" w:hanging="360"/>
-      </w:pPr>
-    </w:lvl>
-    <w:lvl w:ilvl="8" w:tplc="0409001B" w:tentative="1">
-      <w:start w:val="1"/>
-      <w:numFmt w:val="lowerRoman"/>
-      <w:lvlText w:val="%9."/>
-      <w:lvlJc w:val="right"/>
-      <w:pPr>
-        <w:ind w:left="6480" w:hanging="180"/>
-      </w:pPr>
-    </w:lvl>
-  </w:abstractNum>
-  <w:abstractNum w:abstractNumId="3" w15:restartNumberingAfterBreak="0">
-    <w:nsid w:val="1C412F8A"/>
-    <w:multiLevelType w:val="hybridMultilevel"/>
-    <w:tmpl w:val="2188C510"/>
-    <w:lvl w:ilvl="0" w:tplc="0409000F">
-      <w:start w:val="1"/>
-      <w:numFmt w:val="decimal"/>
-      <w:lvlText w:val="%1."/>
-      <w:lvlJc w:val="left"/>
-      <w:pPr>
-        <w:ind w:left="720" w:hanging="360"/>
-      </w:pPr>
-    </w:lvl>
-    <w:lvl w:ilvl="1" w:tplc="04090019" w:tentative="1">
-      <w:start w:val="1"/>
-      <w:numFmt w:val="lowerLetter"/>
-      <w:lvlText w:val="%2."/>
-      <w:lvlJc w:val="left"/>
-      <w:pPr>
-        <w:ind w:left="1440" w:hanging="360"/>
-      </w:pPr>
-    </w:lvl>
-    <w:lvl w:ilvl="2" w:tplc="0409001B" w:tentative="1">
-      <w:start w:val="1"/>
-      <w:numFmt w:val="lowerRoman"/>
-      <w:lvlText w:val="%3."/>
-      <w:lvlJc w:val="right"/>
-      <w:pPr>
-        <w:ind w:left="2160" w:hanging="180"/>
-      </w:pPr>
-    </w:lvl>
-    <w:lvl w:ilvl="3" w:tplc="0409000F" w:tentative="1">
-      <w:start w:val="1"/>
-      <w:numFmt w:val="decimal"/>
-      <w:lvlText w:val="%4."/>
-      <w:lvlJc w:val="left"/>
-      <w:pPr>
-        <w:ind w:left="2880" w:hanging="360"/>
-      </w:pPr>
-    </w:lvl>
-    <w:lvl w:ilvl="4" w:tplc="04090019" w:tentative="1">
-      <w:start w:val="1"/>
-      <w:numFmt w:val="lowerLetter"/>
-      <w:lvlText w:val="%5."/>
-      <w:lvlJc w:val="left"/>
-      <w:pPr>
-        <w:ind w:left="3600" w:hanging="360"/>
-      </w:pPr>
-    </w:lvl>
-    <w:lvl w:ilvl="5" w:tplc="0409001B" w:tentative="1">
-      <w:start w:val="1"/>
-      <w:numFmt w:val="lowerRoman"/>
-      <w:lvlText w:val="%6."/>
-      <w:lvlJc w:val="right"/>
-      <w:pPr>
-        <w:ind w:left="4320" w:hanging="180"/>
-      </w:pPr>
-    </w:lvl>
-    <w:lvl w:ilvl="6" w:tplc="0409000F" w:tentative="1">
-      <w:start w:val="1"/>
-      <w:numFmt w:val="decimal"/>
-      <w:lvlText w:val="%7."/>
-      <w:lvlJc w:val="left"/>
-      <w:pPr>
-        <w:ind w:left="5040" w:hanging="360"/>
-      </w:pPr>
-    </w:lvl>
-    <w:lvl w:ilvl="7" w:tplc="04090019" w:tentative="1">
-      <w:start w:val="1"/>
-      <w:numFmt w:val="lowerLetter"/>
-      <w:lvlText w:val="%8."/>
-      <w:lvlJc w:val="left"/>
-      <w:pPr>
-        <w:ind w:left="5760" w:hanging="360"/>
-      </w:pPr>
-    </w:lvl>
-    <w:lvl w:ilvl="8" w:tplc="0409001B" w:tentative="1">
-      <w:start w:val="1"/>
-      <w:numFmt w:val="lowerRoman"/>
-      <w:lvlText w:val="%9."/>
-      <w:lvlJc w:val="right"/>
-      <w:pPr>
-        <w:ind w:left="6480" w:hanging="180"/>
-      </w:pPr>
-    </w:lvl>
-  </w:abstractNum>
-  <w:abstractNum w:abstractNumId="4" w15:restartNumberingAfterBreak="0">
-    <w:nsid w:val="1D4230D1"/>
-    <w:multiLevelType w:val="hybridMultilevel"/>
-    <w:tmpl w:val="953235C0"/>
-    <w:lvl w:ilvl="0" w:tplc="04090001">
-      <w:start w:val="1"/>
-      <w:numFmt w:val="bullet"/>
-      <w:lvlText w:val=""/>
-      <w:lvlJc w:val="left"/>
-      <w:pPr>
-        <w:ind w:left="1440" w:hanging="360"/>
-      </w:pPr>
-      <w:rPr>
-        <w:rFonts w:ascii="Symbol" w:hAnsi="Symbol" w:hint="default"/>
-      </w:rPr>
-    </w:lvl>
-    <w:lvl w:ilvl="1" w:tplc="04090003" w:tentative="1">
-      <w:start w:val="1"/>
-      <w:numFmt w:val="bullet"/>
-      <w:lvlText w:val="o"/>
-      <w:lvlJc w:val="left"/>
-      <w:pPr>
-        <w:ind w:left="2160" w:hanging="360"/>
-      </w:pPr>
-      <w:rPr>
-        <w:rFonts w:ascii="Courier New" w:hAnsi="Courier New" w:cs="Courier New" w:hint="default"/>
-      </w:rPr>
-    </w:lvl>
-    <w:lvl w:ilvl="2" w:tplc="04090005" w:tentative="1">
-      <w:start w:val="1"/>
-      <w:numFmt w:val="bullet"/>
-      <w:lvlText w:val=""/>
-      <w:lvlJc w:val="left"/>
-      <w:pPr>
-        <w:ind w:left="2880" w:hanging="360"/>
-      </w:pPr>
-      <w:rPr>
-        <w:rFonts w:ascii="Wingdings" w:hAnsi="Wingdings" w:hint="default"/>
-      </w:rPr>
-    </w:lvl>
-    <w:lvl w:ilvl="3" w:tplc="04090001" w:tentative="1">
-      <w:start w:val="1"/>
-      <w:numFmt w:val="bullet"/>
-      <w:lvlText w:val=""/>
-      <w:lvlJc w:val="left"/>
-      <w:pPr>
-        <w:ind w:left="3600" w:hanging="360"/>
-      </w:pPr>
-      <w:rPr>
-        <w:rFonts w:ascii="Symbol" w:hAnsi="Symbol" w:hint="default"/>
-      </w:rPr>
-    </w:lvl>
-    <w:lvl w:ilvl="4" w:tplc="04090003" w:tentative="1">
-      <w:start w:val="1"/>
-      <w:numFmt w:val="bullet"/>
-      <w:lvlText w:val="o"/>
-      <w:lvlJc w:val="left"/>
-      <w:pPr>
-        <w:ind w:left="4320" w:hanging="360"/>
-      </w:pPr>
-      <w:rPr>
-        <w:rFonts w:ascii="Courier New" w:hAnsi="Courier New" w:cs="Courier New" w:hint="default"/>
-      </w:rPr>
-    </w:lvl>
-    <w:lvl w:ilvl="5" w:tplc="04090005" w:tentative="1">
-      <w:start w:val="1"/>
-      <w:numFmt w:val="bullet"/>
-      <w:lvlText w:val=""/>
-      <w:lvlJc w:val="left"/>
-      <w:pPr>
-        <w:ind w:left="5040" w:hanging="360"/>
-      </w:pPr>
-      <w:rPr>
-        <w:rFonts w:ascii="Wingdings" w:hAnsi="Wingdings" w:hint="default"/>
-      </w:rPr>
-    </w:lvl>
-    <w:lvl w:ilvl="6" w:tplc="04090001" w:tentative="1">
-      <w:start w:val="1"/>
-      <w:numFmt w:val="bullet"/>
-      <w:lvlText w:val=""/>
-      <w:lvlJc w:val="left"/>
-      <w:pPr>
-        <w:ind w:left="5760" w:hanging="360"/>
-      </w:pPr>
-      <w:rPr>
-        <w:rFonts w:ascii="Symbol" w:hAnsi="Symbol" w:hint="default"/>
-      </w:rPr>
-    </w:lvl>
-    <w:lvl w:ilvl="7" w:tplc="04090003" w:tentative="1">
-      <w:start w:val="1"/>
-      <w:numFmt w:val="bullet"/>
-      <w:lvlText w:val="o"/>
-      <w:lvlJc w:val="left"/>
-      <w:pPr>
-        <w:ind w:left="6480" w:hanging="360"/>
-      </w:pPr>
-      <w:rPr>
-        <w:rFonts w:ascii="Courier New" w:hAnsi="Courier New" w:cs="Courier New" w:hint="default"/>
-      </w:rPr>
-    </w:lvl>
-    <w:lvl w:ilvl="8" w:tplc="04090005" w:tentative="1">
-      <w:start w:val="1"/>
-      <w:numFmt w:val="bullet"/>
-      <w:lvlText w:val=""/>
-      <w:lvlJc w:val="left"/>
-      <w:pPr>
-        <w:ind w:left="7200" w:hanging="360"/>
-      </w:pPr>
-      <w:rPr>
-        <w:rFonts w:ascii="Wingdings" w:hAnsi="Wingdings" w:hint="default"/>
-      </w:rPr>
-    </w:lvl>
-  </w:abstractNum>
-  <w:abstractNum w:abstractNumId="5" w15:restartNumberingAfterBreak="0">
-    <w:nsid w:val="245335D3"/>
-    <w:multiLevelType w:val="multilevel"/>
-    <w:tmpl w:val="5A3C145E"/>
-    <w:lvl w:ilvl="0">
-      <w:start w:val="1"/>
-      <w:numFmt w:val="bullet"/>
-      <w:lvlText w:val=""/>
-      <w:lvlJc w:val="left"/>
-      <w:pPr>
-        <w:tabs>
-          <w:tab w:val="num" w:pos="720"/>
-        </w:tabs>
-        <w:ind w:left="720" w:hanging="360"/>
-      </w:pPr>
-      <w:rPr>
-        <w:rFonts w:ascii="Symbol" w:hAnsi="Symbol" w:hint="default"/>
-        <w:sz w:val="20"/>
-      </w:rPr>
-    </w:lvl>
-    <w:lvl w:ilvl="1" w:tentative="1">
-      <w:start w:val="1"/>
-      <w:numFmt w:val="bullet"/>
-      <w:lvlText w:val="o"/>
-      <w:lvlJc w:val="left"/>
-      <w:pPr>
-        <w:tabs>
-          <w:tab w:val="num" w:pos="1440"/>
-        </w:tabs>
-        <w:ind w:left="1440" w:hanging="360"/>
-      </w:pPr>
-      <w:rPr>
-        <w:rFonts w:ascii="Courier New" w:hAnsi="Courier New" w:hint="default"/>
-        <w:sz w:val="20"/>
-      </w:rPr>
-    </w:lvl>
-    <w:lvl w:ilvl="2" w:tentative="1">
-      <w:start w:val="1"/>
-      <w:numFmt w:val="bullet"/>
-      <w:lvlText w:val=""/>
-      <w:lvlJc w:val="left"/>
-      <w:pPr>
-        <w:tabs>
-          <w:tab w:val="num" w:pos="2160"/>
-        </w:tabs>
-        <w:ind w:left="2160" w:hanging="360"/>
-      </w:pPr>
-      <w:rPr>
-        <w:rFonts w:ascii="Wingdings" w:hAnsi="Wingdings" w:hint="default"/>
-        <w:sz w:val="20"/>
-      </w:rPr>
-    </w:lvl>
-    <w:lvl w:ilvl="3" w:tentative="1">
-      <w:start w:val="1"/>
-      <w:numFmt w:val="bullet"/>
-      <w:lvlText w:val=""/>
-      <w:lvlJc w:val="left"/>
-      <w:pPr>
-        <w:tabs>
-          <w:tab w:val="num" w:pos="2880"/>
-        </w:tabs>
-        <w:ind w:left="2880" w:hanging="360"/>
-      </w:pPr>
-      <w:rPr>
-        <w:rFonts w:ascii="Wingdings" w:hAnsi="Wingdings" w:hint="default"/>
-        <w:sz w:val="20"/>
-      </w:rPr>
-    </w:lvl>
-    <w:lvl w:ilvl="4" w:tentative="1">
-      <w:start w:val="1"/>
-      <w:numFmt w:val="bullet"/>
-      <w:lvlText w:val=""/>
-      <w:lvlJc w:val="left"/>
-      <w:pPr>
-        <w:tabs>
-          <w:tab w:val="num" w:pos="3600"/>
-        </w:tabs>
-        <w:ind w:left="3600" w:hanging="360"/>
-      </w:pPr>
-      <w:rPr>
-        <w:rFonts w:ascii="Wingdings" w:hAnsi="Wingdings" w:hint="default"/>
-        <w:sz w:val="20"/>
-      </w:rPr>
-    </w:lvl>
-    <w:lvl w:ilvl="5" w:tentative="1">
-      <w:start w:val="1"/>
-      <w:numFmt w:val="bullet"/>
-      <w:lvlText w:val=""/>
-      <w:lvlJc w:val="left"/>
-      <w:pPr>
-        <w:tabs>
-          <w:tab w:val="num" w:pos="4320"/>
-        </w:tabs>
-        <w:ind w:left="4320" w:hanging="360"/>
-      </w:pPr>
-      <w:rPr>
-        <w:rFonts w:ascii="Wingdings" w:hAnsi="Wingdings" w:hint="default"/>
-        <w:sz w:val="20"/>
-      </w:rPr>
-    </w:lvl>
-    <w:lvl w:ilvl="6" w:tentative="1">
-      <w:start w:val="1"/>
-      <w:numFmt w:val="bullet"/>
-      <w:lvlText w:val=""/>
-      <w:lvlJc w:val="left"/>
-      <w:pPr>
-        <w:tabs>
-          <w:tab w:val="num" w:pos="5040"/>
-        </w:tabs>
-        <w:ind w:left="5040" w:hanging="360"/>
-      </w:pPr>
-      <w:rPr>
-        <w:rFonts w:ascii="Wingdings" w:hAnsi="Wingdings" w:hint="default"/>
-        <w:sz w:val="20"/>
-      </w:rPr>
-    </w:lvl>
-    <w:lvl w:ilvl="7" w:tentative="1">
-      <w:start w:val="1"/>
-      <w:numFmt w:val="bullet"/>
-      <w:lvlText w:val=""/>
-      <w:lvlJc w:val="left"/>
-      <w:pPr>
-        <w:tabs>
-          <w:tab w:val="num" w:pos="5760"/>
-        </w:tabs>
-        <w:ind w:left="5760" w:hanging="360"/>
-      </w:pPr>
-      <w:rPr>
-        <w:rFonts w:ascii="Wingdings" w:hAnsi="Wingdings" w:hint="default"/>
-        <w:sz w:val="20"/>
-      </w:rPr>
-    </w:lvl>
-    <w:lvl w:ilvl="8" w:tentative="1">
-      <w:start w:val="1"/>
-      <w:numFmt w:val="bullet"/>
-      <w:lvlText w:val=""/>
-      <w:lvlJc w:val="left"/>
-      <w:pPr>
-        <w:tabs>
-          <w:tab w:val="num" w:pos="6480"/>
-        </w:tabs>
-        <w:ind w:left="6480" w:hanging="360"/>
-      </w:pPr>
-      <w:rPr>
-        <w:rFonts w:ascii="Wingdings" w:hAnsi="Wingdings" w:hint="default"/>
-        <w:sz w:val="20"/>
-      </w:rPr>
-    </w:lvl>
-  </w:abstractNum>
-  <w:abstractNum w:abstractNumId="6" w15:restartNumberingAfterBreak="0">
-    <w:nsid w:val="30E56EC2"/>
-    <w:multiLevelType w:val="multilevel"/>
-    <w:tmpl w:val="9092BCC4"/>
-    <w:lvl w:ilvl="0">
-      <w:start w:val="1"/>
-      <w:numFmt w:val="bullet"/>
-      <w:lvlText w:val=""/>
-      <w:lvlJc w:val="left"/>
-      <w:pPr>
-        <w:tabs>
-          <w:tab w:val="num" w:pos="720"/>
-        </w:tabs>
-        <w:ind w:left="720" w:hanging="360"/>
-      </w:pPr>
-      <w:rPr>
-        <w:rFonts w:ascii="Symbol" w:hAnsi="Symbol" w:hint="default"/>
-        <w:sz w:val="20"/>
-      </w:rPr>
-    </w:lvl>
-    <w:lvl w:ilvl="1" w:tentative="1">
-      <w:start w:val="1"/>
-      <w:numFmt w:val="bullet"/>
-      <w:lvlText w:val="o"/>
-      <w:lvlJc w:val="left"/>
-      <w:pPr>
-        <w:tabs>
-          <w:tab w:val="num" w:pos="1440"/>
-        </w:tabs>
-        <w:ind w:left="1440" w:hanging="360"/>
-      </w:pPr>
-      <w:rPr>
-        <w:rFonts w:ascii="Courier New" w:hAnsi="Courier New" w:hint="default"/>
-        <w:sz w:val="20"/>
-      </w:rPr>
-    </w:lvl>
-    <w:lvl w:ilvl="2" w:tentative="1">
-      <w:start w:val="1"/>
-      <w:numFmt w:val="bullet"/>
-      <w:lvlText w:val=""/>
-      <w:lvlJc w:val="left"/>
-      <w:pPr>
-        <w:tabs>
-          <w:tab w:val="num" w:pos="2160"/>
-        </w:tabs>
-        <w:ind w:left="2160" w:hanging="360"/>
-      </w:pPr>
-      <w:rPr>
-        <w:rFonts w:ascii="Wingdings" w:hAnsi="Wingdings" w:hint="default"/>
-        <w:sz w:val="20"/>
-      </w:rPr>
-    </w:lvl>
-    <w:lvl w:ilvl="3" w:tentative="1">
-      <w:start w:val="1"/>
-      <w:numFmt w:val="bullet"/>
-      <w:lvlText w:val=""/>
-      <w:lvlJc w:val="left"/>
-      <w:pPr>
-        <w:tabs>
-          <w:tab w:val="num" w:pos="2880"/>
-        </w:tabs>
-        <w:ind w:left="2880" w:hanging="360"/>
-      </w:pPr>
-      <w:rPr>
-        <w:rFonts w:ascii="Wingdings" w:hAnsi="Wingdings" w:hint="default"/>
-        <w:sz w:val="20"/>
-      </w:rPr>
-    </w:lvl>
-    <w:lvl w:ilvl="4" w:tentative="1">
-      <w:start w:val="1"/>
-      <w:numFmt w:val="bullet"/>
-      <w:lvlText w:val=""/>
-      <w:lvlJc w:val="left"/>
-      <w:pPr>
-        <w:tabs>
-          <w:tab w:val="num" w:pos="3600"/>
-        </w:tabs>
-        <w:ind w:left="3600" w:hanging="360"/>
-      </w:pPr>
-      <w:rPr>
-        <w:rFonts w:ascii="Wingdings" w:hAnsi="Wingdings" w:hint="default"/>
-        <w:sz w:val="20"/>
-      </w:rPr>
-    </w:lvl>
-    <w:lvl w:ilvl="5" w:tentative="1">
-      <w:start w:val="1"/>
-      <w:numFmt w:val="bullet"/>
-      <w:lvlText w:val=""/>
-      <w:lvlJc w:val="left"/>
-      <w:pPr>
-        <w:tabs>
-          <w:tab w:val="num" w:pos="4320"/>
-        </w:tabs>
-        <w:ind w:left="4320" w:hanging="360"/>
-      </w:pPr>
-      <w:rPr>
-        <w:rFonts w:ascii="Wingdings" w:hAnsi="Wingdings" w:hint="default"/>
-        <w:sz w:val="20"/>
-      </w:rPr>
-    </w:lvl>
-    <w:lvl w:ilvl="6" w:tentative="1">
-      <w:start w:val="1"/>
-      <w:numFmt w:val="bullet"/>
-      <w:lvlText w:val=""/>
-      <w:lvlJc w:val="left"/>
-      <w:pPr>
-        <w:tabs>
-          <w:tab w:val="num" w:pos="5040"/>
-        </w:tabs>
-        <w:ind w:left="5040" w:hanging="360"/>
-      </w:pPr>
-      <w:rPr>
-        <w:rFonts w:ascii="Wingdings" w:hAnsi="Wingdings" w:hint="default"/>
-        <w:sz w:val="20"/>
-      </w:rPr>
-    </w:lvl>
-    <w:lvl w:ilvl="7" w:tentative="1">
-      <w:start w:val="1"/>
-      <w:numFmt w:val="bullet"/>
-      <w:lvlText w:val=""/>
-      <w:lvlJc w:val="left"/>
-      <w:pPr>
-        <w:tabs>
-          <w:tab w:val="num" w:pos="5760"/>
-        </w:tabs>
-        <w:ind w:left="5760" w:hanging="360"/>
-      </w:pPr>
-      <w:rPr>
-        <w:rFonts w:ascii="Wingdings" w:hAnsi="Wingdings" w:hint="default"/>
-        <w:sz w:val="20"/>
-      </w:rPr>
-    </w:lvl>
-    <w:lvl w:ilvl="8" w:tentative="1">
-      <w:start w:val="1"/>
-      <w:numFmt w:val="bullet"/>
-      <w:lvlText w:val=""/>
-      <w:lvlJc w:val="left"/>
-      <w:pPr>
-        <w:tabs>
-          <w:tab w:val="num" w:pos="6480"/>
-        </w:tabs>
-        <w:ind w:left="6480" w:hanging="360"/>
-      </w:pPr>
-      <w:rPr>
-        <w:rFonts w:ascii="Wingdings" w:hAnsi="Wingdings" w:hint="default"/>
-        <w:sz w:val="20"/>
-      </w:rPr>
-    </w:lvl>
-  </w:abstractNum>
-  <w:abstractNum w:abstractNumId="7" w15:restartNumberingAfterBreak="0">
-    <w:nsid w:val="350253DE"/>
-    <w:multiLevelType w:val="hybridMultilevel"/>
-    <w:tmpl w:val="6A6AD936"/>
-    <w:lvl w:ilvl="0" w:tplc="04090001">
-      <w:start w:val="1"/>
-      <w:numFmt w:val="bullet"/>
-      <w:lvlText w:val=""/>
-      <w:lvlJc w:val="left"/>
-      <w:pPr>
-        <w:ind w:left="1440" w:hanging="360"/>
-      </w:pPr>
-      <w:rPr>
-        <w:rFonts w:ascii="Symbol" w:hAnsi="Symbol" w:hint="default"/>
-      </w:rPr>
-    </w:lvl>
-    <w:lvl w:ilvl="1" w:tplc="04090003" w:tentative="1">
-      <w:start w:val="1"/>
-      <w:numFmt w:val="bullet"/>
-      <w:lvlText w:val="o"/>
-      <w:lvlJc w:val="left"/>
-      <w:pPr>
-        <w:ind w:left="2160" w:hanging="360"/>
-      </w:pPr>
-      <w:rPr>
-        <w:rFonts w:ascii="Courier New" w:hAnsi="Courier New" w:cs="Courier New" w:hint="default"/>
-      </w:rPr>
-    </w:lvl>
-    <w:lvl w:ilvl="2" w:tplc="04090005" w:tentative="1">
-      <w:start w:val="1"/>
-      <w:numFmt w:val="bullet"/>
-      <w:lvlText w:val=""/>
-      <w:lvlJc w:val="left"/>
-      <w:pPr>
-        <w:ind w:left="2880" w:hanging="360"/>
-      </w:pPr>
-      <w:rPr>
-        <w:rFonts w:ascii="Wingdings" w:hAnsi="Wingdings" w:hint="default"/>
-      </w:rPr>
-    </w:lvl>
-    <w:lvl w:ilvl="3" w:tplc="04090001" w:tentative="1">
-      <w:start w:val="1"/>
-      <w:numFmt w:val="bullet"/>
-      <w:lvlText w:val=""/>
-      <w:lvlJc w:val="left"/>
-      <w:pPr>
-        <w:ind w:left="3600" w:hanging="360"/>
-      </w:pPr>
-      <w:rPr>
-        <w:rFonts w:ascii="Symbol" w:hAnsi="Symbol" w:hint="default"/>
-      </w:rPr>
-    </w:lvl>
-    <w:lvl w:ilvl="4" w:tplc="04090003" w:tentative="1">
-      <w:start w:val="1"/>
-      <w:numFmt w:val="bullet"/>
-      <w:lvlText w:val="o"/>
-      <w:lvlJc w:val="left"/>
-      <w:pPr>
-        <w:ind w:left="4320" w:hanging="360"/>
-      </w:pPr>
-      <w:rPr>
-        <w:rFonts w:ascii="Courier New" w:hAnsi="Courier New" w:cs="Courier New" w:hint="default"/>
-      </w:rPr>
-    </w:lvl>
-    <w:lvl w:ilvl="5" w:tplc="04090005" w:tentative="1">
-      <w:start w:val="1"/>
-      <w:numFmt w:val="bullet"/>
-      <w:lvlText w:val=""/>
-      <w:lvlJc w:val="left"/>
-      <w:pPr>
-        <w:ind w:left="5040" w:hanging="360"/>
-      </w:pPr>
-      <w:rPr>
-        <w:rFonts w:ascii="Wingdings" w:hAnsi="Wingdings" w:hint="default"/>
-      </w:rPr>
-    </w:lvl>
-    <w:lvl w:ilvl="6" w:tplc="04090001" w:tentative="1">
-      <w:start w:val="1"/>
-      <w:numFmt w:val="bullet"/>
-      <w:lvlText w:val=""/>
-      <w:lvlJc w:val="left"/>
-      <w:pPr>
-        <w:ind w:left="5760" w:hanging="360"/>
-      </w:pPr>
-      <w:rPr>
-        <w:rFonts w:ascii="Symbol" w:hAnsi="Symbol" w:hint="default"/>
-      </w:rPr>
-    </w:lvl>
-    <w:lvl w:ilvl="7" w:tplc="04090003" w:tentative="1">
-      <w:start w:val="1"/>
-      <w:numFmt w:val="bullet"/>
-      <w:lvlText w:val="o"/>
-      <w:lvlJc w:val="left"/>
-      <w:pPr>
-        <w:ind w:left="6480" w:hanging="360"/>
-      </w:pPr>
-      <w:rPr>
-        <w:rFonts w:ascii="Courier New" w:hAnsi="Courier New" w:cs="Courier New" w:hint="default"/>
-      </w:rPr>
-    </w:lvl>
-    <w:lvl w:ilvl="8" w:tplc="04090005" w:tentative="1">
-      <w:start w:val="1"/>
-      <w:numFmt w:val="bullet"/>
-      <w:lvlText w:val=""/>
-      <w:lvlJc w:val="left"/>
-      <w:pPr>
-        <w:ind w:left="7200" w:hanging="360"/>
-      </w:pPr>
-      <w:rPr>
-        <w:rFonts w:ascii="Wingdings" w:hAnsi="Wingdings" w:hint="default"/>
-      </w:rPr>
-    </w:lvl>
-  </w:abstractNum>
-  <w:abstractNum w:abstractNumId="8" w15:restartNumberingAfterBreak="0">
-    <w:nsid w:val="39CF062E"/>
-    <w:multiLevelType w:val="hybridMultilevel"/>
-    <w:tmpl w:val="7B223A2A"/>
+    <w:tmpl w:val="1D661F54"/>
     <w:lvl w:ilvl="0" w:tplc="FFFFFFFF">
       <w:start w:val="1"/>
       <w:numFmt w:val="decimal"/>
@@ -10570,7 +11681,7 @@
         <w:bCs w:val="0"/>
       </w:rPr>
     </w:lvl>
-    <w:lvl w:ilvl="1" w:tplc="FFFFFFFF" w:tentative="1">
+    <w:lvl w:ilvl="1" w:tplc="04090019" w:tentative="1">
       <w:start w:val="1"/>
       <w:numFmt w:val="lowerLetter"/>
       <w:lvlText w:val="%2."/>
@@ -10579,7 +11690,7 @@
         <w:ind w:left="1440" w:hanging="360"/>
       </w:pPr>
     </w:lvl>
-    <w:lvl w:ilvl="2" w:tplc="FFFFFFFF" w:tentative="1">
+    <w:lvl w:ilvl="2" w:tplc="0409001B" w:tentative="1">
       <w:start w:val="1"/>
       <w:numFmt w:val="lowerRoman"/>
       <w:lvlText w:val="%3."/>
@@ -10588,7 +11699,7 @@
         <w:ind w:left="2160" w:hanging="180"/>
       </w:pPr>
     </w:lvl>
-    <w:lvl w:ilvl="3" w:tplc="FFFFFFFF" w:tentative="1">
+    <w:lvl w:ilvl="3" w:tplc="0409000F" w:tentative="1">
       <w:start w:val="1"/>
       <w:numFmt w:val="decimal"/>
       <w:lvlText w:val="%4."/>
@@ -10597,7 +11708,7 @@
         <w:ind w:left="2880" w:hanging="360"/>
       </w:pPr>
     </w:lvl>
-    <w:lvl w:ilvl="4" w:tplc="FFFFFFFF" w:tentative="1">
+    <w:lvl w:ilvl="4" w:tplc="04090019" w:tentative="1">
       <w:start w:val="1"/>
       <w:numFmt w:val="lowerLetter"/>
       <w:lvlText w:val="%5."/>
@@ -10606,7 +11717,7 @@
         <w:ind w:left="3600" w:hanging="360"/>
       </w:pPr>
     </w:lvl>
-    <w:lvl w:ilvl="5" w:tplc="FFFFFFFF" w:tentative="1">
+    <w:lvl w:ilvl="5" w:tplc="0409001B" w:tentative="1">
       <w:start w:val="1"/>
       <w:numFmt w:val="lowerRoman"/>
       <w:lvlText w:val="%6."/>
@@ -10615,7 +11726,7 @@
         <w:ind w:left="4320" w:hanging="180"/>
       </w:pPr>
     </w:lvl>
-    <w:lvl w:ilvl="6" w:tplc="FFFFFFFF" w:tentative="1">
+    <w:lvl w:ilvl="6" w:tplc="0409000F" w:tentative="1">
       <w:start w:val="1"/>
       <w:numFmt w:val="decimal"/>
       <w:lvlText w:val="%7."/>
@@ -10624,7 +11735,7 @@
         <w:ind w:left="5040" w:hanging="360"/>
       </w:pPr>
     </w:lvl>
-    <w:lvl w:ilvl="7" w:tplc="FFFFFFFF" w:tentative="1">
+    <w:lvl w:ilvl="7" w:tplc="04090019" w:tentative="1">
       <w:start w:val="1"/>
       <w:numFmt w:val="lowerLetter"/>
       <w:lvlText w:val="%8."/>
@@ -10633,7 +11744,7 @@
         <w:ind w:left="5760" w:hanging="360"/>
       </w:pPr>
     </w:lvl>
-    <w:lvl w:ilvl="8" w:tplc="FFFFFFFF" w:tentative="1">
+    <w:lvl w:ilvl="8" w:tplc="0409001B" w:tentative="1">
       <w:start w:val="1"/>
       <w:numFmt w:val="lowerRoman"/>
       <w:lvlText w:val="%9."/>
@@ -10643,7 +11754,1023 @@
       </w:pPr>
     </w:lvl>
   </w:abstractNum>
+  <w:abstractNum w:abstractNumId="3" w15:restartNumberingAfterBreak="0">
+    <w:nsid w:val="11A340AD"/>
+    <w:multiLevelType w:val="hybridMultilevel"/>
+    <w:tmpl w:val="1960E4F2"/>
+    <w:lvl w:ilvl="0" w:tplc="0409000F">
+      <w:start w:val="1"/>
+      <w:numFmt w:val="decimal"/>
+      <w:lvlText w:val="%1."/>
+      <w:lvlJc w:val="left"/>
+      <w:pPr>
+        <w:ind w:left="720" w:hanging="360"/>
+      </w:pPr>
+      <w:rPr>
+        <w:rFonts w:hint="default"/>
+      </w:rPr>
+    </w:lvl>
+    <w:lvl w:ilvl="1" w:tplc="04090019" w:tentative="1">
+      <w:start w:val="1"/>
+      <w:numFmt w:val="lowerLetter"/>
+      <w:lvlText w:val="%2."/>
+      <w:lvlJc w:val="left"/>
+      <w:pPr>
+        <w:ind w:left="1440" w:hanging="360"/>
+      </w:pPr>
+    </w:lvl>
+    <w:lvl w:ilvl="2" w:tplc="0409001B" w:tentative="1">
+      <w:start w:val="1"/>
+      <w:numFmt w:val="lowerRoman"/>
+      <w:lvlText w:val="%3."/>
+      <w:lvlJc w:val="right"/>
+      <w:pPr>
+        <w:ind w:left="2160" w:hanging="180"/>
+      </w:pPr>
+    </w:lvl>
+    <w:lvl w:ilvl="3" w:tplc="0409000F" w:tentative="1">
+      <w:start w:val="1"/>
+      <w:numFmt w:val="decimal"/>
+      <w:lvlText w:val="%4."/>
+      <w:lvlJc w:val="left"/>
+      <w:pPr>
+        <w:ind w:left="2880" w:hanging="360"/>
+      </w:pPr>
+    </w:lvl>
+    <w:lvl w:ilvl="4" w:tplc="04090019" w:tentative="1">
+      <w:start w:val="1"/>
+      <w:numFmt w:val="lowerLetter"/>
+      <w:lvlText w:val="%5."/>
+      <w:lvlJc w:val="left"/>
+      <w:pPr>
+        <w:ind w:left="3600" w:hanging="360"/>
+      </w:pPr>
+    </w:lvl>
+    <w:lvl w:ilvl="5" w:tplc="0409001B" w:tentative="1">
+      <w:start w:val="1"/>
+      <w:numFmt w:val="lowerRoman"/>
+      <w:lvlText w:val="%6."/>
+      <w:lvlJc w:val="right"/>
+      <w:pPr>
+        <w:ind w:left="4320" w:hanging="180"/>
+      </w:pPr>
+    </w:lvl>
+    <w:lvl w:ilvl="6" w:tplc="0409000F" w:tentative="1">
+      <w:start w:val="1"/>
+      <w:numFmt w:val="decimal"/>
+      <w:lvlText w:val="%7."/>
+      <w:lvlJc w:val="left"/>
+      <w:pPr>
+        <w:ind w:left="5040" w:hanging="360"/>
+      </w:pPr>
+    </w:lvl>
+    <w:lvl w:ilvl="7" w:tplc="04090019" w:tentative="1">
+      <w:start w:val="1"/>
+      <w:numFmt w:val="lowerLetter"/>
+      <w:lvlText w:val="%8."/>
+      <w:lvlJc w:val="left"/>
+      <w:pPr>
+        <w:ind w:left="5760" w:hanging="360"/>
+      </w:pPr>
+    </w:lvl>
+    <w:lvl w:ilvl="8" w:tplc="0409001B" w:tentative="1">
+      <w:start w:val="1"/>
+      <w:numFmt w:val="lowerRoman"/>
+      <w:lvlText w:val="%9."/>
+      <w:lvlJc w:val="right"/>
+      <w:pPr>
+        <w:ind w:left="6480" w:hanging="180"/>
+      </w:pPr>
+    </w:lvl>
+  </w:abstractNum>
+  <w:abstractNum w:abstractNumId="4" w15:restartNumberingAfterBreak="0">
+    <w:nsid w:val="1C412F8A"/>
+    <w:multiLevelType w:val="hybridMultilevel"/>
+    <w:tmpl w:val="2188C510"/>
+    <w:lvl w:ilvl="0" w:tplc="0409000F">
+      <w:start w:val="1"/>
+      <w:numFmt w:val="decimal"/>
+      <w:lvlText w:val="%1."/>
+      <w:lvlJc w:val="left"/>
+      <w:pPr>
+        <w:ind w:left="720" w:hanging="360"/>
+      </w:pPr>
+    </w:lvl>
+    <w:lvl w:ilvl="1" w:tplc="04090019" w:tentative="1">
+      <w:start w:val="1"/>
+      <w:numFmt w:val="lowerLetter"/>
+      <w:lvlText w:val="%2."/>
+      <w:lvlJc w:val="left"/>
+      <w:pPr>
+        <w:ind w:left="1440" w:hanging="360"/>
+      </w:pPr>
+    </w:lvl>
+    <w:lvl w:ilvl="2" w:tplc="0409001B" w:tentative="1">
+      <w:start w:val="1"/>
+      <w:numFmt w:val="lowerRoman"/>
+      <w:lvlText w:val="%3."/>
+      <w:lvlJc w:val="right"/>
+      <w:pPr>
+        <w:ind w:left="2160" w:hanging="180"/>
+      </w:pPr>
+    </w:lvl>
+    <w:lvl w:ilvl="3" w:tplc="0409000F" w:tentative="1">
+      <w:start w:val="1"/>
+      <w:numFmt w:val="decimal"/>
+      <w:lvlText w:val="%4."/>
+      <w:lvlJc w:val="left"/>
+      <w:pPr>
+        <w:ind w:left="2880" w:hanging="360"/>
+      </w:pPr>
+    </w:lvl>
+    <w:lvl w:ilvl="4" w:tplc="04090019" w:tentative="1">
+      <w:start w:val="1"/>
+      <w:numFmt w:val="lowerLetter"/>
+      <w:lvlText w:val="%5."/>
+      <w:lvlJc w:val="left"/>
+      <w:pPr>
+        <w:ind w:left="3600" w:hanging="360"/>
+      </w:pPr>
+    </w:lvl>
+    <w:lvl w:ilvl="5" w:tplc="0409001B" w:tentative="1">
+      <w:start w:val="1"/>
+      <w:numFmt w:val="lowerRoman"/>
+      <w:lvlText w:val="%6."/>
+      <w:lvlJc w:val="right"/>
+      <w:pPr>
+        <w:ind w:left="4320" w:hanging="180"/>
+      </w:pPr>
+    </w:lvl>
+    <w:lvl w:ilvl="6" w:tplc="0409000F" w:tentative="1">
+      <w:start w:val="1"/>
+      <w:numFmt w:val="decimal"/>
+      <w:lvlText w:val="%7."/>
+      <w:lvlJc w:val="left"/>
+      <w:pPr>
+        <w:ind w:left="5040" w:hanging="360"/>
+      </w:pPr>
+    </w:lvl>
+    <w:lvl w:ilvl="7" w:tplc="04090019" w:tentative="1">
+      <w:start w:val="1"/>
+      <w:numFmt w:val="lowerLetter"/>
+      <w:lvlText w:val="%8."/>
+      <w:lvlJc w:val="left"/>
+      <w:pPr>
+        <w:ind w:left="5760" w:hanging="360"/>
+      </w:pPr>
+    </w:lvl>
+    <w:lvl w:ilvl="8" w:tplc="0409001B" w:tentative="1">
+      <w:start w:val="1"/>
+      <w:numFmt w:val="lowerRoman"/>
+      <w:lvlText w:val="%9."/>
+      <w:lvlJc w:val="right"/>
+      <w:pPr>
+        <w:ind w:left="6480" w:hanging="180"/>
+      </w:pPr>
+    </w:lvl>
+  </w:abstractNum>
+  <w:abstractNum w:abstractNumId="5" w15:restartNumberingAfterBreak="0">
+    <w:nsid w:val="1D4230D1"/>
+    <w:multiLevelType w:val="hybridMultilevel"/>
+    <w:tmpl w:val="953235C0"/>
+    <w:lvl w:ilvl="0" w:tplc="04090001">
+      <w:start w:val="1"/>
+      <w:numFmt w:val="bullet"/>
+      <w:lvlText w:val=""/>
+      <w:lvlJc w:val="left"/>
+      <w:pPr>
+        <w:ind w:left="1440" w:hanging="360"/>
+      </w:pPr>
+      <w:rPr>
+        <w:rFonts w:ascii="Symbol" w:hAnsi="Symbol" w:hint="default"/>
+      </w:rPr>
+    </w:lvl>
+    <w:lvl w:ilvl="1" w:tplc="04090003" w:tentative="1">
+      <w:start w:val="1"/>
+      <w:numFmt w:val="bullet"/>
+      <w:lvlText w:val="o"/>
+      <w:lvlJc w:val="left"/>
+      <w:pPr>
+        <w:ind w:left="2160" w:hanging="360"/>
+      </w:pPr>
+      <w:rPr>
+        <w:rFonts w:ascii="Courier New" w:hAnsi="Courier New" w:cs="Courier New" w:hint="default"/>
+      </w:rPr>
+    </w:lvl>
+    <w:lvl w:ilvl="2" w:tplc="04090005" w:tentative="1">
+      <w:start w:val="1"/>
+      <w:numFmt w:val="bullet"/>
+      <w:lvlText w:val=""/>
+      <w:lvlJc w:val="left"/>
+      <w:pPr>
+        <w:ind w:left="2880" w:hanging="360"/>
+      </w:pPr>
+      <w:rPr>
+        <w:rFonts w:ascii="Wingdings" w:hAnsi="Wingdings" w:hint="default"/>
+      </w:rPr>
+    </w:lvl>
+    <w:lvl w:ilvl="3" w:tplc="04090001" w:tentative="1">
+      <w:start w:val="1"/>
+      <w:numFmt w:val="bullet"/>
+      <w:lvlText w:val=""/>
+      <w:lvlJc w:val="left"/>
+      <w:pPr>
+        <w:ind w:left="3600" w:hanging="360"/>
+      </w:pPr>
+      <w:rPr>
+        <w:rFonts w:ascii="Symbol" w:hAnsi="Symbol" w:hint="default"/>
+      </w:rPr>
+    </w:lvl>
+    <w:lvl w:ilvl="4" w:tplc="04090003" w:tentative="1">
+      <w:start w:val="1"/>
+      <w:numFmt w:val="bullet"/>
+      <w:lvlText w:val="o"/>
+      <w:lvlJc w:val="left"/>
+      <w:pPr>
+        <w:ind w:left="4320" w:hanging="360"/>
+      </w:pPr>
+      <w:rPr>
+        <w:rFonts w:ascii="Courier New" w:hAnsi="Courier New" w:cs="Courier New" w:hint="default"/>
+      </w:rPr>
+    </w:lvl>
+    <w:lvl w:ilvl="5" w:tplc="04090005" w:tentative="1">
+      <w:start w:val="1"/>
+      <w:numFmt w:val="bullet"/>
+      <w:lvlText w:val=""/>
+      <w:lvlJc w:val="left"/>
+      <w:pPr>
+        <w:ind w:left="5040" w:hanging="360"/>
+      </w:pPr>
+      <w:rPr>
+        <w:rFonts w:ascii="Wingdings" w:hAnsi="Wingdings" w:hint="default"/>
+      </w:rPr>
+    </w:lvl>
+    <w:lvl w:ilvl="6" w:tplc="04090001" w:tentative="1">
+      <w:start w:val="1"/>
+      <w:numFmt w:val="bullet"/>
+      <w:lvlText w:val=""/>
+      <w:lvlJc w:val="left"/>
+      <w:pPr>
+        <w:ind w:left="5760" w:hanging="360"/>
+      </w:pPr>
+      <w:rPr>
+        <w:rFonts w:ascii="Symbol" w:hAnsi="Symbol" w:hint="default"/>
+      </w:rPr>
+    </w:lvl>
+    <w:lvl w:ilvl="7" w:tplc="04090003" w:tentative="1">
+      <w:start w:val="1"/>
+      <w:numFmt w:val="bullet"/>
+      <w:lvlText w:val="o"/>
+      <w:lvlJc w:val="left"/>
+      <w:pPr>
+        <w:ind w:left="6480" w:hanging="360"/>
+      </w:pPr>
+      <w:rPr>
+        <w:rFonts w:ascii="Courier New" w:hAnsi="Courier New" w:cs="Courier New" w:hint="default"/>
+      </w:rPr>
+    </w:lvl>
+    <w:lvl w:ilvl="8" w:tplc="04090005" w:tentative="1">
+      <w:start w:val="1"/>
+      <w:numFmt w:val="bullet"/>
+      <w:lvlText w:val=""/>
+      <w:lvlJc w:val="left"/>
+      <w:pPr>
+        <w:ind w:left="7200" w:hanging="360"/>
+      </w:pPr>
+      <w:rPr>
+        <w:rFonts w:ascii="Wingdings" w:hAnsi="Wingdings" w:hint="default"/>
+      </w:rPr>
+    </w:lvl>
+  </w:abstractNum>
+  <w:abstractNum w:abstractNumId="6" w15:restartNumberingAfterBreak="0">
+    <w:nsid w:val="245335D3"/>
+    <w:multiLevelType w:val="multilevel"/>
+    <w:tmpl w:val="5A3C145E"/>
+    <w:lvl w:ilvl="0">
+      <w:start w:val="1"/>
+      <w:numFmt w:val="bullet"/>
+      <w:lvlText w:val=""/>
+      <w:lvlJc w:val="left"/>
+      <w:pPr>
+        <w:tabs>
+          <w:tab w:val="num" w:pos="720"/>
+        </w:tabs>
+        <w:ind w:left="720" w:hanging="360"/>
+      </w:pPr>
+      <w:rPr>
+        <w:rFonts w:ascii="Symbol" w:hAnsi="Symbol" w:hint="default"/>
+        <w:sz w:val="20"/>
+      </w:rPr>
+    </w:lvl>
+    <w:lvl w:ilvl="1" w:tentative="1">
+      <w:start w:val="1"/>
+      <w:numFmt w:val="bullet"/>
+      <w:lvlText w:val="o"/>
+      <w:lvlJc w:val="left"/>
+      <w:pPr>
+        <w:tabs>
+          <w:tab w:val="num" w:pos="1440"/>
+        </w:tabs>
+        <w:ind w:left="1440" w:hanging="360"/>
+      </w:pPr>
+      <w:rPr>
+        <w:rFonts w:ascii="Courier New" w:hAnsi="Courier New" w:hint="default"/>
+        <w:sz w:val="20"/>
+      </w:rPr>
+    </w:lvl>
+    <w:lvl w:ilvl="2" w:tentative="1">
+      <w:start w:val="1"/>
+      <w:numFmt w:val="bullet"/>
+      <w:lvlText w:val=""/>
+      <w:lvlJc w:val="left"/>
+      <w:pPr>
+        <w:tabs>
+          <w:tab w:val="num" w:pos="2160"/>
+        </w:tabs>
+        <w:ind w:left="2160" w:hanging="360"/>
+      </w:pPr>
+      <w:rPr>
+        <w:rFonts w:ascii="Wingdings" w:hAnsi="Wingdings" w:hint="default"/>
+        <w:sz w:val="20"/>
+      </w:rPr>
+    </w:lvl>
+    <w:lvl w:ilvl="3" w:tentative="1">
+      <w:start w:val="1"/>
+      <w:numFmt w:val="bullet"/>
+      <w:lvlText w:val=""/>
+      <w:lvlJc w:val="left"/>
+      <w:pPr>
+        <w:tabs>
+          <w:tab w:val="num" w:pos="2880"/>
+        </w:tabs>
+        <w:ind w:left="2880" w:hanging="360"/>
+      </w:pPr>
+      <w:rPr>
+        <w:rFonts w:ascii="Wingdings" w:hAnsi="Wingdings" w:hint="default"/>
+        <w:sz w:val="20"/>
+      </w:rPr>
+    </w:lvl>
+    <w:lvl w:ilvl="4" w:tentative="1">
+      <w:start w:val="1"/>
+      <w:numFmt w:val="bullet"/>
+      <w:lvlText w:val=""/>
+      <w:lvlJc w:val="left"/>
+      <w:pPr>
+        <w:tabs>
+          <w:tab w:val="num" w:pos="3600"/>
+        </w:tabs>
+        <w:ind w:left="3600" w:hanging="360"/>
+      </w:pPr>
+      <w:rPr>
+        <w:rFonts w:ascii="Wingdings" w:hAnsi="Wingdings" w:hint="default"/>
+        <w:sz w:val="20"/>
+      </w:rPr>
+    </w:lvl>
+    <w:lvl w:ilvl="5" w:tentative="1">
+      <w:start w:val="1"/>
+      <w:numFmt w:val="bullet"/>
+      <w:lvlText w:val=""/>
+      <w:lvlJc w:val="left"/>
+      <w:pPr>
+        <w:tabs>
+          <w:tab w:val="num" w:pos="4320"/>
+        </w:tabs>
+        <w:ind w:left="4320" w:hanging="360"/>
+      </w:pPr>
+      <w:rPr>
+        <w:rFonts w:ascii="Wingdings" w:hAnsi="Wingdings" w:hint="default"/>
+        <w:sz w:val="20"/>
+      </w:rPr>
+    </w:lvl>
+    <w:lvl w:ilvl="6" w:tentative="1">
+      <w:start w:val="1"/>
+      <w:numFmt w:val="bullet"/>
+      <w:lvlText w:val=""/>
+      <w:lvlJc w:val="left"/>
+      <w:pPr>
+        <w:tabs>
+          <w:tab w:val="num" w:pos="5040"/>
+        </w:tabs>
+        <w:ind w:left="5040" w:hanging="360"/>
+      </w:pPr>
+      <w:rPr>
+        <w:rFonts w:ascii="Wingdings" w:hAnsi="Wingdings" w:hint="default"/>
+        <w:sz w:val="20"/>
+      </w:rPr>
+    </w:lvl>
+    <w:lvl w:ilvl="7" w:tentative="1">
+      <w:start w:val="1"/>
+      <w:numFmt w:val="bullet"/>
+      <w:lvlText w:val=""/>
+      <w:lvlJc w:val="left"/>
+      <w:pPr>
+        <w:tabs>
+          <w:tab w:val="num" w:pos="5760"/>
+        </w:tabs>
+        <w:ind w:left="5760" w:hanging="360"/>
+      </w:pPr>
+      <w:rPr>
+        <w:rFonts w:ascii="Wingdings" w:hAnsi="Wingdings" w:hint="default"/>
+        <w:sz w:val="20"/>
+      </w:rPr>
+    </w:lvl>
+    <w:lvl w:ilvl="8" w:tentative="1">
+      <w:start w:val="1"/>
+      <w:numFmt w:val="bullet"/>
+      <w:lvlText w:val=""/>
+      <w:lvlJc w:val="left"/>
+      <w:pPr>
+        <w:tabs>
+          <w:tab w:val="num" w:pos="6480"/>
+        </w:tabs>
+        <w:ind w:left="6480" w:hanging="360"/>
+      </w:pPr>
+      <w:rPr>
+        <w:rFonts w:ascii="Wingdings" w:hAnsi="Wingdings" w:hint="default"/>
+        <w:sz w:val="20"/>
+      </w:rPr>
+    </w:lvl>
+  </w:abstractNum>
+  <w:abstractNum w:abstractNumId="7" w15:restartNumberingAfterBreak="0">
+    <w:nsid w:val="27CC733D"/>
+    <w:multiLevelType w:val="hybridMultilevel"/>
+    <w:tmpl w:val="77D6E560"/>
+    <w:lvl w:ilvl="0" w:tplc="04090001">
+      <w:start w:val="1"/>
+      <w:numFmt w:val="bullet"/>
+      <w:lvlText w:val=""/>
+      <w:lvlJc w:val="left"/>
+      <w:pPr>
+        <w:ind w:left="1440" w:hanging="360"/>
+      </w:pPr>
+      <w:rPr>
+        <w:rFonts w:ascii="Symbol" w:hAnsi="Symbol" w:hint="default"/>
+      </w:rPr>
+    </w:lvl>
+    <w:lvl w:ilvl="1" w:tplc="04090003" w:tentative="1">
+      <w:start w:val="1"/>
+      <w:numFmt w:val="bullet"/>
+      <w:lvlText w:val="o"/>
+      <w:lvlJc w:val="left"/>
+      <w:pPr>
+        <w:ind w:left="2160" w:hanging="360"/>
+      </w:pPr>
+      <w:rPr>
+        <w:rFonts w:ascii="Courier New" w:hAnsi="Courier New" w:cs="Courier New" w:hint="default"/>
+      </w:rPr>
+    </w:lvl>
+    <w:lvl w:ilvl="2" w:tplc="04090005" w:tentative="1">
+      <w:start w:val="1"/>
+      <w:numFmt w:val="bullet"/>
+      <w:lvlText w:val=""/>
+      <w:lvlJc w:val="left"/>
+      <w:pPr>
+        <w:ind w:left="2880" w:hanging="360"/>
+      </w:pPr>
+      <w:rPr>
+        <w:rFonts w:ascii="Wingdings" w:hAnsi="Wingdings" w:hint="default"/>
+      </w:rPr>
+    </w:lvl>
+    <w:lvl w:ilvl="3" w:tplc="04090001" w:tentative="1">
+      <w:start w:val="1"/>
+      <w:numFmt w:val="bullet"/>
+      <w:lvlText w:val=""/>
+      <w:lvlJc w:val="left"/>
+      <w:pPr>
+        <w:ind w:left="3600" w:hanging="360"/>
+      </w:pPr>
+      <w:rPr>
+        <w:rFonts w:ascii="Symbol" w:hAnsi="Symbol" w:hint="default"/>
+      </w:rPr>
+    </w:lvl>
+    <w:lvl w:ilvl="4" w:tplc="04090003" w:tentative="1">
+      <w:start w:val="1"/>
+      <w:numFmt w:val="bullet"/>
+      <w:lvlText w:val="o"/>
+      <w:lvlJc w:val="left"/>
+      <w:pPr>
+        <w:ind w:left="4320" w:hanging="360"/>
+      </w:pPr>
+      <w:rPr>
+        <w:rFonts w:ascii="Courier New" w:hAnsi="Courier New" w:cs="Courier New" w:hint="default"/>
+      </w:rPr>
+    </w:lvl>
+    <w:lvl w:ilvl="5" w:tplc="04090005" w:tentative="1">
+      <w:start w:val="1"/>
+      <w:numFmt w:val="bullet"/>
+      <w:lvlText w:val=""/>
+      <w:lvlJc w:val="left"/>
+      <w:pPr>
+        <w:ind w:left="5040" w:hanging="360"/>
+      </w:pPr>
+      <w:rPr>
+        <w:rFonts w:ascii="Wingdings" w:hAnsi="Wingdings" w:hint="default"/>
+      </w:rPr>
+    </w:lvl>
+    <w:lvl w:ilvl="6" w:tplc="04090001" w:tentative="1">
+      <w:start w:val="1"/>
+      <w:numFmt w:val="bullet"/>
+      <w:lvlText w:val=""/>
+      <w:lvlJc w:val="left"/>
+      <w:pPr>
+        <w:ind w:left="5760" w:hanging="360"/>
+      </w:pPr>
+      <w:rPr>
+        <w:rFonts w:ascii="Symbol" w:hAnsi="Symbol" w:hint="default"/>
+      </w:rPr>
+    </w:lvl>
+    <w:lvl w:ilvl="7" w:tplc="04090003" w:tentative="1">
+      <w:start w:val="1"/>
+      <w:numFmt w:val="bullet"/>
+      <w:lvlText w:val="o"/>
+      <w:lvlJc w:val="left"/>
+      <w:pPr>
+        <w:ind w:left="6480" w:hanging="360"/>
+      </w:pPr>
+      <w:rPr>
+        <w:rFonts w:ascii="Courier New" w:hAnsi="Courier New" w:cs="Courier New" w:hint="default"/>
+      </w:rPr>
+    </w:lvl>
+    <w:lvl w:ilvl="8" w:tplc="04090005" w:tentative="1">
+      <w:start w:val="1"/>
+      <w:numFmt w:val="bullet"/>
+      <w:lvlText w:val=""/>
+      <w:lvlJc w:val="left"/>
+      <w:pPr>
+        <w:ind w:left="7200" w:hanging="360"/>
+      </w:pPr>
+      <w:rPr>
+        <w:rFonts w:ascii="Wingdings" w:hAnsi="Wingdings" w:hint="default"/>
+      </w:rPr>
+    </w:lvl>
+  </w:abstractNum>
+  <w:abstractNum w:abstractNumId="8" w15:restartNumberingAfterBreak="0">
+    <w:nsid w:val="30E56EC2"/>
+    <w:multiLevelType w:val="multilevel"/>
+    <w:tmpl w:val="9092BCC4"/>
+    <w:lvl w:ilvl="0">
+      <w:start w:val="1"/>
+      <w:numFmt w:val="bullet"/>
+      <w:lvlText w:val=""/>
+      <w:lvlJc w:val="left"/>
+      <w:pPr>
+        <w:tabs>
+          <w:tab w:val="num" w:pos="720"/>
+        </w:tabs>
+        <w:ind w:left="720" w:hanging="360"/>
+      </w:pPr>
+      <w:rPr>
+        <w:rFonts w:ascii="Symbol" w:hAnsi="Symbol" w:hint="default"/>
+        <w:sz w:val="20"/>
+      </w:rPr>
+    </w:lvl>
+    <w:lvl w:ilvl="1" w:tentative="1">
+      <w:start w:val="1"/>
+      <w:numFmt w:val="bullet"/>
+      <w:lvlText w:val="o"/>
+      <w:lvlJc w:val="left"/>
+      <w:pPr>
+        <w:tabs>
+          <w:tab w:val="num" w:pos="1440"/>
+        </w:tabs>
+        <w:ind w:left="1440" w:hanging="360"/>
+      </w:pPr>
+      <w:rPr>
+        <w:rFonts w:ascii="Courier New" w:hAnsi="Courier New" w:hint="default"/>
+        <w:sz w:val="20"/>
+      </w:rPr>
+    </w:lvl>
+    <w:lvl w:ilvl="2" w:tentative="1">
+      <w:start w:val="1"/>
+      <w:numFmt w:val="bullet"/>
+      <w:lvlText w:val=""/>
+      <w:lvlJc w:val="left"/>
+      <w:pPr>
+        <w:tabs>
+          <w:tab w:val="num" w:pos="2160"/>
+        </w:tabs>
+        <w:ind w:left="2160" w:hanging="360"/>
+      </w:pPr>
+      <w:rPr>
+        <w:rFonts w:ascii="Wingdings" w:hAnsi="Wingdings" w:hint="default"/>
+        <w:sz w:val="20"/>
+      </w:rPr>
+    </w:lvl>
+    <w:lvl w:ilvl="3" w:tentative="1">
+      <w:start w:val="1"/>
+      <w:numFmt w:val="bullet"/>
+      <w:lvlText w:val=""/>
+      <w:lvlJc w:val="left"/>
+      <w:pPr>
+        <w:tabs>
+          <w:tab w:val="num" w:pos="2880"/>
+        </w:tabs>
+        <w:ind w:left="2880" w:hanging="360"/>
+      </w:pPr>
+      <w:rPr>
+        <w:rFonts w:ascii="Wingdings" w:hAnsi="Wingdings" w:hint="default"/>
+        <w:sz w:val="20"/>
+      </w:rPr>
+    </w:lvl>
+    <w:lvl w:ilvl="4" w:tentative="1">
+      <w:start w:val="1"/>
+      <w:numFmt w:val="bullet"/>
+      <w:lvlText w:val=""/>
+      <w:lvlJc w:val="left"/>
+      <w:pPr>
+        <w:tabs>
+          <w:tab w:val="num" w:pos="3600"/>
+        </w:tabs>
+        <w:ind w:left="3600" w:hanging="360"/>
+      </w:pPr>
+      <w:rPr>
+        <w:rFonts w:ascii="Wingdings" w:hAnsi="Wingdings" w:hint="default"/>
+        <w:sz w:val="20"/>
+      </w:rPr>
+    </w:lvl>
+    <w:lvl w:ilvl="5" w:tentative="1">
+      <w:start w:val="1"/>
+      <w:numFmt w:val="bullet"/>
+      <w:lvlText w:val=""/>
+      <w:lvlJc w:val="left"/>
+      <w:pPr>
+        <w:tabs>
+          <w:tab w:val="num" w:pos="4320"/>
+        </w:tabs>
+        <w:ind w:left="4320" w:hanging="360"/>
+      </w:pPr>
+      <w:rPr>
+        <w:rFonts w:ascii="Wingdings" w:hAnsi="Wingdings" w:hint="default"/>
+        <w:sz w:val="20"/>
+      </w:rPr>
+    </w:lvl>
+    <w:lvl w:ilvl="6" w:tentative="1">
+      <w:start w:val="1"/>
+      <w:numFmt w:val="bullet"/>
+      <w:lvlText w:val=""/>
+      <w:lvlJc w:val="left"/>
+      <w:pPr>
+        <w:tabs>
+          <w:tab w:val="num" w:pos="5040"/>
+        </w:tabs>
+        <w:ind w:left="5040" w:hanging="360"/>
+      </w:pPr>
+      <w:rPr>
+        <w:rFonts w:ascii="Wingdings" w:hAnsi="Wingdings" w:hint="default"/>
+        <w:sz w:val="20"/>
+      </w:rPr>
+    </w:lvl>
+    <w:lvl w:ilvl="7" w:tentative="1">
+      <w:start w:val="1"/>
+      <w:numFmt w:val="bullet"/>
+      <w:lvlText w:val=""/>
+      <w:lvlJc w:val="left"/>
+      <w:pPr>
+        <w:tabs>
+          <w:tab w:val="num" w:pos="5760"/>
+        </w:tabs>
+        <w:ind w:left="5760" w:hanging="360"/>
+      </w:pPr>
+      <w:rPr>
+        <w:rFonts w:ascii="Wingdings" w:hAnsi="Wingdings" w:hint="default"/>
+        <w:sz w:val="20"/>
+      </w:rPr>
+    </w:lvl>
+    <w:lvl w:ilvl="8" w:tentative="1">
+      <w:start w:val="1"/>
+      <w:numFmt w:val="bullet"/>
+      <w:lvlText w:val=""/>
+      <w:lvlJc w:val="left"/>
+      <w:pPr>
+        <w:tabs>
+          <w:tab w:val="num" w:pos="6480"/>
+        </w:tabs>
+        <w:ind w:left="6480" w:hanging="360"/>
+      </w:pPr>
+      <w:rPr>
+        <w:rFonts w:ascii="Wingdings" w:hAnsi="Wingdings" w:hint="default"/>
+        <w:sz w:val="20"/>
+      </w:rPr>
+    </w:lvl>
+  </w:abstractNum>
   <w:abstractNum w:abstractNumId="9" w15:restartNumberingAfterBreak="0">
+    <w:nsid w:val="311F21E7"/>
+    <w:multiLevelType w:val="hybridMultilevel"/>
+    <w:tmpl w:val="1562D538"/>
+    <w:lvl w:ilvl="0" w:tplc="04090001">
+      <w:start w:val="1"/>
+      <w:numFmt w:val="bullet"/>
+      <w:lvlText w:val=""/>
+      <w:lvlJc w:val="left"/>
+      <w:pPr>
+        <w:ind w:left="1440" w:hanging="360"/>
+      </w:pPr>
+      <w:rPr>
+        <w:rFonts w:ascii="Symbol" w:hAnsi="Symbol" w:hint="default"/>
+      </w:rPr>
+    </w:lvl>
+    <w:lvl w:ilvl="1" w:tplc="04090003" w:tentative="1">
+      <w:start w:val="1"/>
+      <w:numFmt w:val="bullet"/>
+      <w:lvlText w:val="o"/>
+      <w:lvlJc w:val="left"/>
+      <w:pPr>
+        <w:ind w:left="2160" w:hanging="360"/>
+      </w:pPr>
+      <w:rPr>
+        <w:rFonts w:ascii="Courier New" w:hAnsi="Courier New" w:cs="Courier New" w:hint="default"/>
+      </w:rPr>
+    </w:lvl>
+    <w:lvl w:ilvl="2" w:tplc="04090005" w:tentative="1">
+      <w:start w:val="1"/>
+      <w:numFmt w:val="bullet"/>
+      <w:lvlText w:val=""/>
+      <w:lvlJc w:val="left"/>
+      <w:pPr>
+        <w:ind w:left="2880" w:hanging="360"/>
+      </w:pPr>
+      <w:rPr>
+        <w:rFonts w:ascii="Wingdings" w:hAnsi="Wingdings" w:hint="default"/>
+      </w:rPr>
+    </w:lvl>
+    <w:lvl w:ilvl="3" w:tplc="04090001" w:tentative="1">
+      <w:start w:val="1"/>
+      <w:numFmt w:val="bullet"/>
+      <w:lvlText w:val=""/>
+      <w:lvlJc w:val="left"/>
+      <w:pPr>
+        <w:ind w:left="3600" w:hanging="360"/>
+      </w:pPr>
+      <w:rPr>
+        <w:rFonts w:ascii="Symbol" w:hAnsi="Symbol" w:hint="default"/>
+      </w:rPr>
+    </w:lvl>
+    <w:lvl w:ilvl="4" w:tplc="04090003" w:tentative="1">
+      <w:start w:val="1"/>
+      <w:numFmt w:val="bullet"/>
+      <w:lvlText w:val="o"/>
+      <w:lvlJc w:val="left"/>
+      <w:pPr>
+        <w:ind w:left="4320" w:hanging="360"/>
+      </w:pPr>
+      <w:rPr>
+        <w:rFonts w:ascii="Courier New" w:hAnsi="Courier New" w:cs="Courier New" w:hint="default"/>
+      </w:rPr>
+    </w:lvl>
+    <w:lvl w:ilvl="5" w:tplc="04090005" w:tentative="1">
+      <w:start w:val="1"/>
+      <w:numFmt w:val="bullet"/>
+      <w:lvlText w:val=""/>
+      <w:lvlJc w:val="left"/>
+      <w:pPr>
+        <w:ind w:left="5040" w:hanging="360"/>
+      </w:pPr>
+      <w:rPr>
+        <w:rFonts w:ascii="Wingdings" w:hAnsi="Wingdings" w:hint="default"/>
+      </w:rPr>
+    </w:lvl>
+    <w:lvl w:ilvl="6" w:tplc="04090001" w:tentative="1">
+      <w:start w:val="1"/>
+      <w:numFmt w:val="bullet"/>
+      <w:lvlText w:val=""/>
+      <w:lvlJc w:val="left"/>
+      <w:pPr>
+        <w:ind w:left="5760" w:hanging="360"/>
+      </w:pPr>
+      <w:rPr>
+        <w:rFonts w:ascii="Symbol" w:hAnsi="Symbol" w:hint="default"/>
+      </w:rPr>
+    </w:lvl>
+    <w:lvl w:ilvl="7" w:tplc="04090003" w:tentative="1">
+      <w:start w:val="1"/>
+      <w:numFmt w:val="bullet"/>
+      <w:lvlText w:val="o"/>
+      <w:lvlJc w:val="left"/>
+      <w:pPr>
+        <w:ind w:left="6480" w:hanging="360"/>
+      </w:pPr>
+      <w:rPr>
+        <w:rFonts w:ascii="Courier New" w:hAnsi="Courier New" w:cs="Courier New" w:hint="default"/>
+      </w:rPr>
+    </w:lvl>
+    <w:lvl w:ilvl="8" w:tplc="04090005" w:tentative="1">
+      <w:start w:val="1"/>
+      <w:numFmt w:val="bullet"/>
+      <w:lvlText w:val=""/>
+      <w:lvlJc w:val="left"/>
+      <w:pPr>
+        <w:ind w:left="7200" w:hanging="360"/>
+      </w:pPr>
+      <w:rPr>
+        <w:rFonts w:ascii="Wingdings" w:hAnsi="Wingdings" w:hint="default"/>
+      </w:rPr>
+    </w:lvl>
+  </w:abstractNum>
+  <w:abstractNum w:abstractNumId="10" w15:restartNumberingAfterBreak="0">
+    <w:nsid w:val="350253DE"/>
+    <w:multiLevelType w:val="hybridMultilevel"/>
+    <w:tmpl w:val="6A6AD936"/>
+    <w:lvl w:ilvl="0" w:tplc="04090001">
+      <w:start w:val="1"/>
+      <w:numFmt w:val="bullet"/>
+      <w:lvlText w:val=""/>
+      <w:lvlJc w:val="left"/>
+      <w:pPr>
+        <w:ind w:left="1440" w:hanging="360"/>
+      </w:pPr>
+      <w:rPr>
+        <w:rFonts w:ascii="Symbol" w:hAnsi="Symbol" w:hint="default"/>
+      </w:rPr>
+    </w:lvl>
+    <w:lvl w:ilvl="1" w:tplc="04090003" w:tentative="1">
+      <w:start w:val="1"/>
+      <w:numFmt w:val="bullet"/>
+      <w:lvlText w:val="o"/>
+      <w:lvlJc w:val="left"/>
+      <w:pPr>
+        <w:ind w:left="2160" w:hanging="360"/>
+      </w:pPr>
+      <w:rPr>
+        <w:rFonts w:ascii="Courier New" w:hAnsi="Courier New" w:cs="Courier New" w:hint="default"/>
+      </w:rPr>
+    </w:lvl>
+    <w:lvl w:ilvl="2" w:tplc="04090005" w:tentative="1">
+      <w:start w:val="1"/>
+      <w:numFmt w:val="bullet"/>
+      <w:lvlText w:val=""/>
+      <w:lvlJc w:val="left"/>
+      <w:pPr>
+        <w:ind w:left="2880" w:hanging="360"/>
+      </w:pPr>
+      <w:rPr>
+        <w:rFonts w:ascii="Wingdings" w:hAnsi="Wingdings" w:hint="default"/>
+      </w:rPr>
+    </w:lvl>
+    <w:lvl w:ilvl="3" w:tplc="04090001" w:tentative="1">
+      <w:start w:val="1"/>
+      <w:numFmt w:val="bullet"/>
+      <w:lvlText w:val=""/>
+      <w:lvlJc w:val="left"/>
+      <w:pPr>
+        <w:ind w:left="3600" w:hanging="360"/>
+      </w:pPr>
+      <w:rPr>
+        <w:rFonts w:ascii="Symbol" w:hAnsi="Symbol" w:hint="default"/>
+      </w:rPr>
+    </w:lvl>
+    <w:lvl w:ilvl="4" w:tplc="04090003" w:tentative="1">
+      <w:start w:val="1"/>
+      <w:numFmt w:val="bullet"/>
+      <w:lvlText w:val="o"/>
+      <w:lvlJc w:val="left"/>
+      <w:pPr>
+        <w:ind w:left="4320" w:hanging="360"/>
+      </w:pPr>
+      <w:rPr>
+        <w:rFonts w:ascii="Courier New" w:hAnsi="Courier New" w:cs="Courier New" w:hint="default"/>
+      </w:rPr>
+    </w:lvl>
+    <w:lvl w:ilvl="5" w:tplc="04090005" w:tentative="1">
+      <w:start w:val="1"/>
+      <w:numFmt w:val="bullet"/>
+      <w:lvlText w:val=""/>
+      <w:lvlJc w:val="left"/>
+      <w:pPr>
+        <w:ind w:left="5040" w:hanging="360"/>
+      </w:pPr>
+      <w:rPr>
+        <w:rFonts w:ascii="Wingdings" w:hAnsi="Wingdings" w:hint="default"/>
+      </w:rPr>
+    </w:lvl>
+    <w:lvl w:ilvl="6" w:tplc="04090001" w:tentative="1">
+      <w:start w:val="1"/>
+      <w:numFmt w:val="bullet"/>
+      <w:lvlText w:val=""/>
+      <w:lvlJc w:val="left"/>
+      <w:pPr>
+        <w:ind w:left="5760" w:hanging="360"/>
+      </w:pPr>
+      <w:rPr>
+        <w:rFonts w:ascii="Symbol" w:hAnsi="Symbol" w:hint="default"/>
+      </w:rPr>
+    </w:lvl>
+    <w:lvl w:ilvl="7" w:tplc="04090003" w:tentative="1">
+      <w:start w:val="1"/>
+      <w:numFmt w:val="bullet"/>
+      <w:lvlText w:val="o"/>
+      <w:lvlJc w:val="left"/>
+      <w:pPr>
+        <w:ind w:left="6480" w:hanging="360"/>
+      </w:pPr>
+      <w:rPr>
+        <w:rFonts w:ascii="Courier New" w:hAnsi="Courier New" w:cs="Courier New" w:hint="default"/>
+      </w:rPr>
+    </w:lvl>
+    <w:lvl w:ilvl="8" w:tplc="04090005" w:tentative="1">
+      <w:start w:val="1"/>
+      <w:numFmt w:val="bullet"/>
+      <w:lvlText w:val=""/>
+      <w:lvlJc w:val="left"/>
+      <w:pPr>
+        <w:ind w:left="7200" w:hanging="360"/>
+      </w:pPr>
+      <w:rPr>
+        <w:rFonts w:ascii="Wingdings" w:hAnsi="Wingdings" w:hint="default"/>
+      </w:rPr>
+    </w:lvl>
+  </w:abstractNum>
+  <w:abstractNum w:abstractNumId="11" w15:restartNumberingAfterBreak="0">
+    <w:nsid w:val="39CF062E"/>
+    <w:multiLevelType w:val="hybridMultilevel"/>
+    <w:tmpl w:val="56186198"/>
+    <w:lvl w:ilvl="0" w:tplc="FFFFFFFF">
+      <w:start w:val="1"/>
+      <w:numFmt w:val="decimal"/>
+      <w:lvlText w:val="%1."/>
+      <w:lvlJc w:val="left"/>
+      <w:pPr>
+        <w:ind w:left="720" w:hanging="360"/>
+      </w:pPr>
+      <w:rPr>
+        <w:rFonts w:hint="default"/>
+        <w:b w:val="0"/>
+        <w:bCs w:val="0"/>
+      </w:rPr>
+    </w:lvl>
+    <w:lvl w:ilvl="1" w:tplc="FFFFFFFF" w:tentative="1">
+      <w:start w:val="1"/>
+      <w:numFmt w:val="lowerLetter"/>
+      <w:lvlText w:val="%2."/>
+      <w:lvlJc w:val="left"/>
+      <w:pPr>
+        <w:ind w:left="1440" w:hanging="360"/>
+      </w:pPr>
+    </w:lvl>
+    <w:lvl w:ilvl="2" w:tplc="FFFFFFFF" w:tentative="1">
+      <w:start w:val="1"/>
+      <w:numFmt w:val="lowerRoman"/>
+      <w:lvlText w:val="%3."/>
+      <w:lvlJc w:val="right"/>
+      <w:pPr>
+        <w:ind w:left="2160" w:hanging="180"/>
+      </w:pPr>
+    </w:lvl>
+    <w:lvl w:ilvl="3" w:tplc="FFFFFFFF" w:tentative="1">
+      <w:start w:val="1"/>
+      <w:numFmt w:val="decimal"/>
+      <w:lvlText w:val="%4."/>
+      <w:lvlJc w:val="left"/>
+      <w:pPr>
+        <w:ind w:left="2880" w:hanging="360"/>
+      </w:pPr>
+    </w:lvl>
+    <w:lvl w:ilvl="4" w:tplc="FFFFFFFF" w:tentative="1">
+      <w:start w:val="1"/>
+      <w:numFmt w:val="lowerLetter"/>
+      <w:lvlText w:val="%5."/>
+      <w:lvlJc w:val="left"/>
+      <w:pPr>
+        <w:ind w:left="3600" w:hanging="360"/>
+      </w:pPr>
+    </w:lvl>
+    <w:lvl w:ilvl="5" w:tplc="FFFFFFFF" w:tentative="1">
+      <w:start w:val="1"/>
+      <w:numFmt w:val="lowerRoman"/>
+      <w:lvlText w:val="%6."/>
+      <w:lvlJc w:val="right"/>
+      <w:pPr>
+        <w:ind w:left="4320" w:hanging="180"/>
+      </w:pPr>
+    </w:lvl>
+    <w:lvl w:ilvl="6" w:tplc="FFFFFFFF" w:tentative="1">
+      <w:start w:val="1"/>
+      <w:numFmt w:val="decimal"/>
+      <w:lvlText w:val="%7."/>
+      <w:lvlJc w:val="left"/>
+      <w:pPr>
+        <w:ind w:left="5040" w:hanging="360"/>
+      </w:pPr>
+    </w:lvl>
+    <w:lvl w:ilvl="7" w:tplc="FFFFFFFF" w:tentative="1">
+      <w:start w:val="1"/>
+      <w:numFmt w:val="lowerLetter"/>
+      <w:lvlText w:val="%8."/>
+      <w:lvlJc w:val="left"/>
+      <w:pPr>
+        <w:ind w:left="5760" w:hanging="360"/>
+      </w:pPr>
+    </w:lvl>
+    <w:lvl w:ilvl="8" w:tplc="FFFFFFFF" w:tentative="1">
+      <w:start w:val="1"/>
+      <w:numFmt w:val="lowerRoman"/>
+      <w:lvlText w:val="%9."/>
+      <w:lvlJc w:val="right"/>
+      <w:pPr>
+        <w:ind w:left="6480" w:hanging="180"/>
+      </w:pPr>
+    </w:lvl>
+  </w:abstractNum>
+  <w:abstractNum w:abstractNumId="12" w15:restartNumberingAfterBreak="0">
     <w:nsid w:val="3BB12B7B"/>
     <w:multiLevelType w:val="hybridMultilevel"/>
     <w:tmpl w:val="0C28B392"/>
@@ -10756,7 +12883,7 @@
       </w:rPr>
     </w:lvl>
   </w:abstractNum>
-  <w:abstractNum w:abstractNumId="10" w15:restartNumberingAfterBreak="0">
+  <w:abstractNum w:abstractNumId="13" w15:restartNumberingAfterBreak="0">
     <w:nsid w:val="412A2E89"/>
     <w:multiLevelType w:val="hybridMultilevel"/>
     <w:tmpl w:val="E4682E50"/>
@@ -10869,7 +12996,7 @@
       </w:rPr>
     </w:lvl>
   </w:abstractNum>
-  <w:abstractNum w:abstractNumId="11" w15:restartNumberingAfterBreak="0">
+  <w:abstractNum w:abstractNumId="14" w15:restartNumberingAfterBreak="0">
     <w:nsid w:val="44B34ED8"/>
     <w:multiLevelType w:val="hybridMultilevel"/>
     <w:tmpl w:val="E744B392"/>
@@ -10958,7 +13085,7 @@
       </w:pPr>
     </w:lvl>
   </w:abstractNum>
-  <w:abstractNum w:abstractNumId="12" w15:restartNumberingAfterBreak="0">
+  <w:abstractNum w:abstractNumId="15" w15:restartNumberingAfterBreak="0">
     <w:nsid w:val="44F10983"/>
     <w:multiLevelType w:val="hybridMultilevel"/>
     <w:tmpl w:val="8B9C7CDE"/>
@@ -11071,7 +13198,98 @@
       </w:rPr>
     </w:lvl>
   </w:abstractNum>
-  <w:abstractNum w:abstractNumId="13" w15:restartNumberingAfterBreak="0">
+  <w:abstractNum w:abstractNumId="16" w15:restartNumberingAfterBreak="0">
+    <w:nsid w:val="45993FA6"/>
+    <w:multiLevelType w:val="hybridMultilevel"/>
+    <w:tmpl w:val="56186198"/>
+    <w:lvl w:ilvl="0" w:tplc="FFFFFFFF">
+      <w:start w:val="1"/>
+      <w:numFmt w:val="decimal"/>
+      <w:lvlText w:val="%1."/>
+      <w:lvlJc w:val="left"/>
+      <w:pPr>
+        <w:ind w:left="720" w:hanging="360"/>
+      </w:pPr>
+      <w:rPr>
+        <w:rFonts w:hint="default"/>
+        <w:b w:val="0"/>
+        <w:bCs w:val="0"/>
+      </w:rPr>
+    </w:lvl>
+    <w:lvl w:ilvl="1" w:tplc="FFFFFFFF" w:tentative="1">
+      <w:start w:val="1"/>
+      <w:numFmt w:val="lowerLetter"/>
+      <w:lvlText w:val="%2."/>
+      <w:lvlJc w:val="left"/>
+      <w:pPr>
+        <w:ind w:left="1440" w:hanging="360"/>
+      </w:pPr>
+    </w:lvl>
+    <w:lvl w:ilvl="2" w:tplc="FFFFFFFF" w:tentative="1">
+      <w:start w:val="1"/>
+      <w:numFmt w:val="lowerRoman"/>
+      <w:lvlText w:val="%3."/>
+      <w:lvlJc w:val="right"/>
+      <w:pPr>
+        <w:ind w:left="2160" w:hanging="180"/>
+      </w:pPr>
+    </w:lvl>
+    <w:lvl w:ilvl="3" w:tplc="FFFFFFFF" w:tentative="1">
+      <w:start w:val="1"/>
+      <w:numFmt w:val="decimal"/>
+      <w:lvlText w:val="%4."/>
+      <w:lvlJc w:val="left"/>
+      <w:pPr>
+        <w:ind w:left="2880" w:hanging="360"/>
+      </w:pPr>
+    </w:lvl>
+    <w:lvl w:ilvl="4" w:tplc="FFFFFFFF" w:tentative="1">
+      <w:start w:val="1"/>
+      <w:numFmt w:val="lowerLetter"/>
+      <w:lvlText w:val="%5."/>
+      <w:lvlJc w:val="left"/>
+      <w:pPr>
+        <w:ind w:left="3600" w:hanging="360"/>
+      </w:pPr>
+    </w:lvl>
+    <w:lvl w:ilvl="5" w:tplc="FFFFFFFF" w:tentative="1">
+      <w:start w:val="1"/>
+      <w:numFmt w:val="lowerRoman"/>
+      <w:lvlText w:val="%6."/>
+      <w:lvlJc w:val="right"/>
+      <w:pPr>
+        <w:ind w:left="4320" w:hanging="180"/>
+      </w:pPr>
+    </w:lvl>
+    <w:lvl w:ilvl="6" w:tplc="FFFFFFFF" w:tentative="1">
+      <w:start w:val="1"/>
+      <w:numFmt w:val="decimal"/>
+      <w:lvlText w:val="%7."/>
+      <w:lvlJc w:val="left"/>
+      <w:pPr>
+        <w:ind w:left="5040" w:hanging="360"/>
+      </w:pPr>
+    </w:lvl>
+    <w:lvl w:ilvl="7" w:tplc="FFFFFFFF" w:tentative="1">
+      <w:start w:val="1"/>
+      <w:numFmt w:val="lowerLetter"/>
+      <w:lvlText w:val="%8."/>
+      <w:lvlJc w:val="left"/>
+      <w:pPr>
+        <w:ind w:left="5760" w:hanging="360"/>
+      </w:pPr>
+    </w:lvl>
+    <w:lvl w:ilvl="8" w:tplc="FFFFFFFF" w:tentative="1">
+      <w:start w:val="1"/>
+      <w:numFmt w:val="lowerRoman"/>
+      <w:lvlText w:val="%9."/>
+      <w:lvlJc w:val="right"/>
+      <w:pPr>
+        <w:ind w:left="6480" w:hanging="180"/>
+      </w:pPr>
+    </w:lvl>
+  </w:abstractNum>
+  <w:abstractNum w:abstractNumId="17" w15:restartNumberingAfterBreak="0">
     <w:nsid w:val="4CBA34F8"/>
     <w:multiLevelType w:val="hybridMultilevel"/>
     <w:tmpl w:val="8898BC48"/>
@@ -11184,7 +13402,7 @@
       </w:rPr>
     </w:lvl>
   </w:abstractNum>
-  <w:abstractNum w:abstractNumId="14" w15:restartNumberingAfterBreak="0">
+  <w:abstractNum w:abstractNumId="18" w15:restartNumberingAfterBreak="0">
     <w:nsid w:val="4D5F6901"/>
     <w:multiLevelType w:val="hybridMultilevel"/>
     <w:tmpl w:val="577A619E"/>
@@ -11297,7 +13515,7 @@
       </w:rPr>
     </w:lvl>
   </w:abstractNum>
-  <w:abstractNum w:abstractNumId="15" w15:restartNumberingAfterBreak="0">
+  <w:abstractNum w:abstractNumId="19" w15:restartNumberingAfterBreak="0">
     <w:nsid w:val="54D36553"/>
     <w:multiLevelType w:val="hybridMultilevel"/>
     <w:tmpl w:val="CB96C3AE"/>
@@ -11383,7 +13601,120 @@
       </w:pPr>
     </w:lvl>
   </w:abstractNum>
-  <w:abstractNum w:abstractNumId="16" w15:restartNumberingAfterBreak="0">
+  <w:abstractNum w:abstractNumId="20" w15:restartNumberingAfterBreak="0">
+    <w:nsid w:val="65460B4B"/>
+    <w:multiLevelType w:val="hybridMultilevel"/>
+    <w:tmpl w:val="CF8CEE3A"/>
+    <w:lvl w:ilvl="0" w:tplc="04090001">
+      <w:start w:val="1"/>
+      <w:numFmt w:val="bullet"/>
+      <w:lvlText w:val=""/>
+      <w:lvlJc w:val="left"/>
+      <w:pPr>
+        <w:ind w:left="1440" w:hanging="360"/>
+      </w:pPr>
+      <w:rPr>
+        <w:rFonts w:ascii="Symbol" w:hAnsi="Symbol" w:hint="default"/>
+      </w:rPr>
+    </w:lvl>
+    <w:lvl w:ilvl="1" w:tplc="04090003" w:tentative="1">
+      <w:start w:val="1"/>
+      <w:numFmt w:val="bullet"/>
+      <w:lvlText w:val="o"/>
+      <w:lvlJc w:val="left"/>
+      <w:pPr>
+        <w:ind w:left="2160" w:hanging="360"/>
+      </w:pPr>
+      <w:rPr>
+        <w:rFonts w:ascii="Courier New" w:hAnsi="Courier New" w:cs="Courier New" w:hint="default"/>
+      </w:rPr>
+    </w:lvl>
+    <w:lvl w:ilvl="2" w:tplc="04090005" w:tentative="1">
+      <w:start w:val="1"/>
+      <w:numFmt w:val="bullet"/>
+      <w:lvlText w:val=""/>
+      <w:lvlJc w:val="left"/>
+      <w:pPr>
+        <w:ind w:left="2880" w:hanging="360"/>
+      </w:pPr>
+      <w:rPr>
+        <w:rFonts w:ascii="Wingdings" w:hAnsi="Wingdings" w:hint="default"/>
+      </w:rPr>
+    </w:lvl>
+    <w:lvl w:ilvl="3" w:tplc="04090001" w:tentative="1">
+      <w:start w:val="1"/>
+      <w:numFmt w:val="bullet"/>
+      <w:lvlText w:val=""/>
+      <w:lvlJc w:val="left"/>
+      <w:pPr>
+        <w:ind w:left="3600" w:hanging="360"/>
+      </w:pPr>
+      <w:rPr>
+        <w:rFonts w:ascii="Symbol" w:hAnsi="Symbol" w:hint="default"/>
+      </w:rPr>
+    </w:lvl>
+    <w:lvl w:ilvl="4" w:tplc="04090003" w:tentative="1">
+      <w:start w:val="1"/>
+      <w:numFmt w:val="bullet"/>
+      <w:lvlText w:val="o"/>
+      <w:lvlJc w:val="left"/>
+      <w:pPr>
+        <w:ind w:left="4320" w:hanging="360"/>
+      </w:pPr>
+      <w:rPr>
+        <w:rFonts w:ascii="Courier New" w:hAnsi="Courier New" w:cs="Courier New" w:hint="default"/>
+      </w:rPr>
+    </w:lvl>
+    <w:lvl w:ilvl="5" w:tplc="04090005" w:tentative="1">
+      <w:start w:val="1"/>
+      <w:numFmt w:val="bullet"/>
+      <w:lvlText w:val=""/>
+      <w:lvlJc w:val="left"/>
+      <w:pPr>
+        <w:ind w:left="5040" w:hanging="360"/>
+      </w:pPr>
+      <w:rPr>
+        <w:rFonts w:ascii="Wingdings" w:hAnsi="Wingdings" w:hint="default"/>
+      </w:rPr>
+    </w:lvl>
+    <w:lvl w:ilvl="6" w:tplc="04090001" w:tentative="1">
+      <w:start w:val="1"/>
+      <w:numFmt w:val="bullet"/>
+      <w:lvlText w:val=""/>
+      <w:lvlJc w:val="left"/>
+      <w:pPr>
+        <w:ind w:left="5760" w:hanging="360"/>
+      </w:pPr>
+      <w:rPr>
+        <w:rFonts w:ascii="Symbol" w:hAnsi="Symbol" w:hint="default"/>
+      </w:rPr>
+    </w:lvl>
+    <w:lvl w:ilvl="7" w:tplc="04090003" w:tentative="1">
+      <w:start w:val="1"/>
+      <w:numFmt w:val="bullet"/>
+      <w:lvlText w:val="o"/>
+      <w:lvlJc w:val="left"/>
+      <w:pPr>
+        <w:ind w:left="6480" w:hanging="360"/>
+      </w:pPr>
+      <w:rPr>
+        <w:rFonts w:ascii="Courier New" w:hAnsi="Courier New" w:cs="Courier New" w:hint="default"/>
+      </w:rPr>
+    </w:lvl>
+    <w:lvl w:ilvl="8" w:tplc="04090005" w:tentative="1">
+      <w:start w:val="1"/>
+      <w:numFmt w:val="bullet"/>
+      <w:lvlText w:val=""/>
+      <w:lvlJc w:val="left"/>
+      <w:pPr>
+        <w:ind w:left="7200" w:hanging="360"/>
+      </w:pPr>
+      <w:rPr>
+        <w:rFonts w:ascii="Wingdings" w:hAnsi="Wingdings" w:hint="default"/>
+      </w:rPr>
+    </w:lvl>
+  </w:abstractNum>
+  <w:abstractNum w:abstractNumId="21" w15:restartNumberingAfterBreak="0">
     <w:nsid w:val="66482343"/>
     <w:multiLevelType w:val="hybridMultilevel"/>
     <w:tmpl w:val="5E40394C"/>
@@ -11472,7 +13803,7 @@
       </w:pPr>
     </w:lvl>
   </w:abstractNum>
-  <w:abstractNum w:abstractNumId="17" w15:restartNumberingAfterBreak="0">
+  <w:abstractNum w:abstractNumId="22" w15:restartNumberingAfterBreak="0">
     <w:nsid w:val="6B9A3501"/>
     <w:multiLevelType w:val="hybridMultilevel"/>
     <w:tmpl w:val="416C55A8"/>
@@ -11585,7 +13916,7 @@
       </w:rPr>
     </w:lvl>
   </w:abstractNum>
-  <w:abstractNum w:abstractNumId="18" w15:restartNumberingAfterBreak="0">
+  <w:abstractNum w:abstractNumId="23" w15:restartNumberingAfterBreak="0">
     <w:nsid w:val="6BAA1770"/>
     <w:multiLevelType w:val="hybridMultilevel"/>
     <w:tmpl w:val="A19A005E"/>
@@ -11698,7 +14029,7 @@
       </w:rPr>
     </w:lvl>
   </w:abstractNum>
-  <w:abstractNum w:abstractNumId="19" w15:restartNumberingAfterBreak="0">
+  <w:abstractNum w:abstractNumId="24" w15:restartNumberingAfterBreak="0">
     <w:nsid w:val="748E3390"/>
     <w:multiLevelType w:val="hybridMultilevel"/>
     <w:tmpl w:val="A7781F66"/>
@@ -11784,7 +14115,7 @@
       </w:pPr>
     </w:lvl>
   </w:abstractNum>
-  <w:abstractNum w:abstractNumId="20" w15:restartNumberingAfterBreak="0">
+  <w:abstractNum w:abstractNumId="25" w15:restartNumberingAfterBreak="0">
     <w:nsid w:val="7AA901D9"/>
     <w:multiLevelType w:val="hybridMultilevel"/>
     <w:tmpl w:val="3ECC68C0"/>
@@ -11898,34 +14229,34 @@
     </w:lvl>
   </w:abstractNum>
   <w:num w:numId="1" w16cid:durableId="1851597878">
-    <w:abstractNumId w:val="5"/>
+    <w:abstractNumId w:val="6"/>
   </w:num>
   <w:num w:numId="2" w16cid:durableId="753477578">
-    <w:abstractNumId w:val="6"/>
+    <w:abstractNumId w:val="8"/>
   </w:num>
   <w:num w:numId="3" w16cid:durableId="691036226">
-    <w:abstractNumId w:val="2"/>
+    <w:abstractNumId w:val="3"/>
   </w:num>
   <w:num w:numId="4" w16cid:durableId="323238471">
-    <w:abstractNumId w:val="17"/>
+    <w:abstractNumId w:val="22"/>
   </w:num>
   <w:num w:numId="5" w16cid:durableId="1031496019">
+    <w:abstractNumId w:val="24"/>
+  </w:num>
+  <w:num w:numId="6" w16cid:durableId="377969775">
     <w:abstractNumId w:val="19"/>
   </w:num>
-  <w:num w:numId="6" w16cid:durableId="377969775">
-    <w:abstractNumId w:val="15"/>
-  </w:num>
   <w:num w:numId="7" w16cid:durableId="827215192">
-    <w:abstractNumId w:val="16"/>
+    <w:abstractNumId w:val="21"/>
   </w:num>
   <w:num w:numId="8" w16cid:durableId="1123421146">
-    <w:abstractNumId w:val="18"/>
+    <w:abstractNumId w:val="23"/>
   </w:num>
   <w:num w:numId="9" w16cid:durableId="1912932506">
-    <w:abstractNumId w:val="3"/>
+    <w:abstractNumId w:val="4"/>
   </w:num>
   <w:num w:numId="10" w16cid:durableId="2024940040">
-    <w:abstractNumId w:val="11"/>
+    <w:abstractNumId w:val="14"/>
   </w:num>
   <w:num w:numId="11" w16cid:durableId="730736325">
     <w:abstractNumId w:val="0"/>
@@ -11934,30 +14265,45 @@
     <w:abstractNumId w:val="1"/>
   </w:num>
   <w:num w:numId="13" w16cid:durableId="259067929">
+    <w:abstractNumId w:val="17"/>
+  </w:num>
+  <w:num w:numId="14" w16cid:durableId="1466434493">
+    <w:abstractNumId w:val="5"/>
+  </w:num>
+  <w:num w:numId="15" w16cid:durableId="2097170042">
+    <w:abstractNumId w:val="25"/>
+  </w:num>
+  <w:num w:numId="16" w16cid:durableId="1238394784">
+    <w:abstractNumId w:val="10"/>
+  </w:num>
+  <w:num w:numId="17" w16cid:durableId="328413441">
     <w:abstractNumId w:val="13"/>
   </w:num>
-  <w:num w:numId="14" w16cid:durableId="1466434493">
-    <w:abstractNumId w:val="4"/>
+  <w:num w:numId="18" w16cid:durableId="1759518596">
+    <w:abstractNumId w:val="18"/>
   </w:num>
-  <w:num w:numId="15" w16cid:durableId="2097170042">
+  <w:num w:numId="19" w16cid:durableId="1715419578">
+    <w:abstractNumId w:val="15"/>
+  </w:num>
+  <w:num w:numId="20" w16cid:durableId="1227491963">
+    <w:abstractNumId w:val="11"/>
+  </w:num>
+  <w:num w:numId="21" w16cid:durableId="535504929">
+    <w:abstractNumId w:val="12"/>
+  </w:num>
+  <w:num w:numId="22" w16cid:durableId="334721951">
+    <w:abstractNumId w:val="16"/>
+  </w:num>
+  <w:num w:numId="23" w16cid:durableId="48112909">
+    <w:abstractNumId w:val="2"/>
+  </w:num>
+  <w:num w:numId="24" w16cid:durableId="1524054378">
     <w:abstractNumId w:val="20"/>
   </w:num>
-  <w:num w:numId="16" w16cid:durableId="1238394784">
+  <w:num w:numId="25" w16cid:durableId="11996274">
     <w:abstractNumId w:val="7"/>
   </w:num>
-  <w:num w:numId="17" w16cid:durableId="328413441">
-    <w:abstractNumId w:val="10"/>
-  </w:num>
-  <w:num w:numId="18" w16cid:durableId="1759518596">
-    <w:abstractNumId w:val="14"/>
-  </w:num>
-  <w:num w:numId="19" w16cid:durableId="1715419578">
-    <w:abstractNumId w:val="12"/>
-  </w:num>
-  <w:num w:numId="20" w16cid:durableId="1227491963">
-    <w:abstractNumId w:val="8"/>
-  </w:num>
-  <w:num w:numId="21" w16cid:durableId="535504929">
+  <w:num w:numId="26" w16cid:durableId="1924073012">
     <w:abstractNumId w:val="9"/>
   </w:num>
 </w:numbering>
@@ -12363,7 +14709,7 @@
   <w:style w:type="paragraph" w:default="1" w:styleId="prastasis">
     <w:name w:val="Normal"/>
     <w:qFormat/>
-    <w:rsid w:val="002E003A"/>
+    <w:rsid w:val="003524E5"/>
   </w:style>
   <w:style w:type="paragraph" w:styleId="Antrat1">
     <w:name w:val="heading 1"/>

</xml_diff>